<commit_message>
minor improvements to final report
</commit_message>
<xml_diff>
--- a/ws/analysis/final report.docx
+++ b/ws/analysis/final report.docx
@@ -1,6 +1,6 @@
 
 <file path=word/document.xml><?xml version="1.0" encoding="utf-8"?>
-<w:document xmlns:wpc="http://schemas.microsoft.com/office/word/2010/wordprocessingCanvas" xmlns:mc="http://schemas.openxmlformats.org/markup-compatibility/2006" xmlns:o="urn:schemas-microsoft-com:office:office" xmlns:r="http://schemas.openxmlformats.org/officeDocument/2006/relationships" xmlns:m="http://schemas.openxmlformats.org/officeDocument/2006/math" xmlns:v="urn:schemas-microsoft-com:vml" xmlns:wp14="http://schemas.microsoft.com/office/word/2010/wordprocessingDrawing" xmlns:wp="http://schemas.openxmlformats.org/drawingml/2006/wordprocessingDrawing" xmlns:w10="urn:schemas-microsoft-com:office:word" xmlns:w="http://schemas.openxmlformats.org/wordprocessingml/2006/main" xmlns:w14="http://schemas.microsoft.com/office/word/2010/wordml" xmlns:wpg="http://schemas.microsoft.com/office/word/2010/wordprocessingGroup" xmlns:wpi="http://schemas.microsoft.com/office/word/2010/wordprocessingInk" xmlns:wne="http://schemas.microsoft.com/office/word/2006/wordml" xmlns:wps="http://schemas.microsoft.com/office/word/2010/wordprocessingShape" mc:Ignorable="w14 wp14">
+<w:document xmlns:wpc="http://schemas.microsoft.com/office/word/2010/wordprocessingCanvas" xmlns:mc="http://schemas.openxmlformats.org/markup-compatibility/2006" xmlns:o="urn:schemas-microsoft-com:office:office" xmlns:r="http://schemas.openxmlformats.org/officeDocument/2006/relationships" xmlns:m="http://schemas.openxmlformats.org/officeDocument/2006/math" xmlns:v="urn:schemas-microsoft-com:vml" xmlns:wp14="http://schemas.microsoft.com/office/word/2010/wordprocessingDrawing" xmlns:wp="http://schemas.openxmlformats.org/drawingml/2006/wordprocessingDrawing" xmlns:w10="urn:schemas-microsoft-com:office:word" xmlns:w="http://schemas.openxmlformats.org/wordprocessingml/2006/main" xmlns:w14="http://schemas.microsoft.com/office/word/2010/wordml" xmlns:w15="http://schemas.microsoft.com/office/word/2012/wordml" xmlns:wpg="http://schemas.microsoft.com/office/word/2010/wordprocessingGroup" xmlns:wpi="http://schemas.microsoft.com/office/word/2010/wordprocessingInk" xmlns:wne="http://schemas.microsoft.com/office/word/2006/wordml" xmlns:wps="http://schemas.microsoft.com/office/word/2010/wordprocessingShape" mc:Ignorable="w14 w15 wp14">
   <w:body>
     <w:p>
       <w:pPr>
@@ -79,10 +79,10 @@
             <v:path o:extrusionok="f" gradientshapeok="t" o:connecttype="rect"/>
             <o:lock v:ext="edit" aspectratio="t"/>
           </v:shapetype>
-          <v:shape id="_x0000_i1025" type="#_x0000_t75" style="width:342.25pt;height:176.75pt" o:ole="">
-            <v:imagedata r:id="rId9" o:title=""/>
+          <v:shape id="_x0000_i1025" type="#_x0000_t75" style="width:342pt;height:176.7pt" o:ole="">
+            <v:imagedata r:id="rId8" o:title=""/>
           </v:shape>
-          <o:OLEObject Type="Embed" ProgID="Visio.Drawing.11" ShapeID="_x0000_i1025" DrawAspect="Content" ObjectID="_1510530692" r:id="rId10"/>
+          <o:OLEObject Type="Embed" ProgID="Visio.Drawing.11" ShapeID="_x0000_i1025" DrawAspect="Content" ObjectID="_1510569421" r:id="rId9"/>
         </w:object>
       </w:r>
     </w:p>
@@ -157,7 +157,7 @@
     </w:p>
     <w:p>
       <w:pPr>
-        <w:pStyle w:val="Paragraphedeliste"/>
+        <w:pStyle w:val="ListParagraph"/>
         <w:numPr>
           <w:ilvl w:val="0"/>
           <w:numId w:val="1"/>
@@ -176,7 +176,7 @@
     </w:p>
     <w:p>
       <w:pPr>
-        <w:pStyle w:val="Paragraphedeliste"/>
+        <w:pStyle w:val="ListParagraph"/>
         <w:numPr>
           <w:ilvl w:val="0"/>
           <w:numId w:val="1"/>
@@ -195,7 +195,7 @@
     </w:p>
     <w:p>
       <w:pPr>
-        <w:pStyle w:val="Paragraphedeliste"/>
+        <w:pStyle w:val="ListParagraph"/>
         <w:numPr>
           <w:ilvl w:val="0"/>
           <w:numId w:val="1"/>
@@ -318,13 +318,7 @@
           <w:lang w:val="en-CA"/>
         </w:rPr>
         <w:lastRenderedPageBreak/>
-        <w:t xml:space="preserve">the advantage of reducing </w:t>
-      </w:r>
-      <w:r>
-        <w:rPr>
-          <w:lang w:val="en-CA"/>
-        </w:rPr>
-        <w:t xml:space="preserve">the message overhead in the system, at the cost of having a slightly less flexible architecture. </w:t>
+        <w:t xml:space="preserve">the advantage of reducing the message overhead in the system, at the cost of having a slightly less flexible architecture. </w:t>
       </w:r>
     </w:p>
     <w:p>
@@ -587,13 +581,7 @@
         <w:rPr>
           <w:lang w:val="en-CA"/>
         </w:rPr>
-        <w:t xml:space="preserve">command results which can be reused in subsequent operations in the same transaction. </w:t>
-      </w:r>
-      <w:r>
-        <w:rPr>
-          <w:lang w:val="en-CA"/>
-        </w:rPr>
-        <w:t>Note the condition on the abort: this is tested purely on the client side. If the condition is true, a “normal” abort command will be sent to the middleware.</w:t>
+        <w:t>command results which can be reused in subsequent operations in the same transaction. Note the condition on the abort: this is tested purely on the client side. If the condition is true, a “normal” abort command will be sent to the middleware.</w:t>
       </w:r>
     </w:p>
     <w:p>
@@ -637,21 +625,7 @@
         <w:rPr>
           <w:lang w:val="en-CA"/>
         </w:rPr>
-        <w:t xml:space="preserve">We used a web-service implementation for parts 2 and 3 (which was horribly misguided, but we had to stick with it). One thing that we noticed was that almost all methods had some pieces of code used to check that the transaction ID was valid and to measure performance. This code was moved into a SOAP message handler which was then installed at the MW and at the RM. </w:t>
-      </w:r>
-      <w:proofErr w:type="gramStart"/>
-      <w:r>
-        <w:rPr>
-          <w:lang w:val="en-CA"/>
-        </w:rPr>
-        <w:t>Specifically,</w:t>
-      </w:r>
-      <w:proofErr w:type="gramEnd"/>
-      <w:r>
-        <w:rPr>
-          <w:lang w:val="en-CA"/>
-        </w:rPr>
-        <w:t xml:space="preserve"> there are two separate handlers, one for performance and the other for transaction validation. </w:t>
+        <w:t xml:space="preserve">We used a web-service implementation for parts 2 and 3 (which was horribly misguided, but we had to stick with it). One thing that we noticed was that almost all methods had some pieces of code used to check that the transaction ID was valid and to measure performance. This code was moved into a SOAP message handler which was then installed at the MW and at the RM. Specifically, there are two separate handlers, one for performance and the other for transaction validation. </w:t>
       </w:r>
     </w:p>
     <w:p>
@@ -818,25 +792,7 @@
         <w:rPr>
           <w:lang w:val="en-CA"/>
         </w:rPr>
-        <w:t>Each</w:t>
-      </w:r>
-      <w:r>
-        <w:rPr>
-          <w:lang w:val="en-CA"/>
-        </w:rPr>
-        <w:t xml:space="preserve"> pool maintains its available proxies in a queue that it synchronizes access to</w:t>
-      </w:r>
-      <w:r>
-        <w:rPr>
-          <w:lang w:val="en-CA"/>
-        </w:rPr>
-        <w:t>, providing ways of checking proxies in and out</w:t>
-      </w:r>
-      <w:r>
-        <w:rPr>
-          <w:lang w:val="en-CA"/>
-        </w:rPr>
-        <w:t>. A semaphore (counting the number of objects in the queue) is used to make threads wait for their proxy as necessary.</w:t>
+        <w:t>Each pool maintains its available proxies in a queue that it synchronizes access to, providing ways of checking proxies in and out. A semaphore (counting the number of objects in the queue) is used to make threads wait for their proxy as necessary.</w:t>
       </w:r>
       <w:r>
         <w:rPr>
@@ -1085,21 +1041,7 @@
         <w:rPr>
           <w:lang w:val="en-CA"/>
         </w:rPr>
-        <w:t xml:space="preserve">The RMs </w:t>
-      </w:r>
-      <w:proofErr w:type="gramStart"/>
-      <w:r>
-        <w:rPr>
-          <w:lang w:val="en-CA"/>
-        </w:rPr>
-        <w:t>manage</w:t>
-      </w:r>
-      <w:proofErr w:type="gramEnd"/>
-      <w:r>
-        <w:rPr>
-          <w:lang w:val="en-CA"/>
-        </w:rPr>
-        <w:t xml:space="preserve"> data in a pessimistic way</w:t>
+        <w:t>The RMs manage data in a pessimistic way</w:t>
       </w:r>
       <w:r>
         <w:rPr>
@@ -1167,21 +1109,7 @@
         <w:rPr>
           <w:lang w:val="en-CA"/>
         </w:rPr>
-        <w:t xml:space="preserve">The RMs also </w:t>
-      </w:r>
-      <w:proofErr w:type="gramStart"/>
-      <w:r>
-        <w:rPr>
-          <w:lang w:val="en-CA"/>
-        </w:rPr>
-        <w:t>implement</w:t>
-      </w:r>
-      <w:proofErr w:type="gramEnd"/>
-      <w:r>
-        <w:rPr>
-          <w:lang w:val="en-CA"/>
-        </w:rPr>
-        <w:t xml:space="preserve"> a timeout mechanism, in case the middleware fails to carry out its part of the protocol in a timely manner. This timeout is slightly higher than the one for the transaction time to live at the TM, but not by much. Indeed, for any operation on a transaction, the TM sends a heartbeat to every participating RM. There is thus no risk of a transaction expiring only on one RM because it was not used much in the transaction.</w:t>
+        <w:t>The RMs also implement a timeout mechanism, in case the middleware fails to carry out its part of the protocol in a timely manner. This timeout is slightly higher than the one for the transaction time to live at the TM, but not by much. Indeed, for any operation on a transaction, the TM sends a heartbeat to every participating RM. There is thus no risk of a transaction expiring only on one RM because it was not used much in the transaction.</w:t>
       </w:r>
     </w:p>
     <w:p>
@@ -1246,7 +1174,7 @@
     </w:p>
     <w:p>
       <w:pPr>
-        <w:pStyle w:val="Paragraphedeliste"/>
+        <w:pStyle w:val="ListParagraph"/>
         <w:numPr>
           <w:ilvl w:val="0"/>
           <w:numId w:val="2"/>
@@ -1290,7 +1218,7 @@
     </w:p>
     <w:p>
       <w:pPr>
-        <w:pStyle w:val="Paragraphedeliste"/>
+        <w:pStyle w:val="ListParagraph"/>
         <w:numPr>
           <w:ilvl w:val="0"/>
           <w:numId w:val="2"/>
@@ -1399,7 +1327,7 @@
     </w:p>
     <w:p>
       <w:pPr>
-        <w:pStyle w:val="Paragraphedeliste"/>
+        <w:pStyle w:val="ListParagraph"/>
         <w:numPr>
           <w:ilvl w:val="0"/>
           <w:numId w:val="2"/>
@@ -1423,7 +1351,7 @@
     </w:p>
     <w:p>
       <w:pPr>
-        <w:pStyle w:val="Paragraphedeliste"/>
+        <w:pStyle w:val="ListParagraph"/>
         <w:numPr>
           <w:ilvl w:val="0"/>
           <w:numId w:val="2"/>
@@ -1447,7 +1375,7 @@
     </w:p>
     <w:p>
       <w:pPr>
-        <w:pStyle w:val="Paragraphedeliste"/>
+        <w:pStyle w:val="ListParagraph"/>
         <w:numPr>
           <w:ilvl w:val="0"/>
           <w:numId w:val="2"/>
@@ -1465,7 +1393,7 @@
     </w:p>
     <w:p>
       <w:pPr>
-        <w:pStyle w:val="Paragraphedeliste"/>
+        <w:pStyle w:val="ListParagraph"/>
         <w:numPr>
           <w:ilvl w:val="0"/>
           <w:numId w:val="2"/>
@@ -1489,7 +1417,7 @@
     </w:p>
     <w:p>
       <w:pPr>
-        <w:pStyle w:val="Paragraphedeliste"/>
+        <w:pStyle w:val="ListParagraph"/>
         <w:numPr>
           <w:ilvl w:val="0"/>
           <w:numId w:val="2"/>
@@ -1513,7 +1441,7 @@
     </w:p>
     <w:p>
       <w:pPr>
-        <w:pStyle w:val="Paragraphedeliste"/>
+        <w:pStyle w:val="ListParagraph"/>
         <w:numPr>
           <w:ilvl w:val="0"/>
           <w:numId w:val="2"/>
@@ -1531,7 +1459,7 @@
     </w:p>
     <w:p>
       <w:pPr>
-        <w:pStyle w:val="Paragraphedeliste"/>
+        <w:pStyle w:val="ListParagraph"/>
         <w:numPr>
           <w:ilvl w:val="0"/>
           <w:numId w:val="2"/>
@@ -1585,21 +1513,7 @@
         <w:rPr>
           <w:lang w:val="en-CA"/>
         </w:rPr>
-        <w:t xml:space="preserve">Both the RM and MW implement a recovery protocol in case they crash during execution. It involves looking at the logs and deciding what to do </w:t>
-      </w:r>
-      <w:proofErr w:type="gramStart"/>
-      <w:r>
-        <w:rPr>
-          <w:lang w:val="en-CA"/>
-        </w:rPr>
-        <w:t>based</w:t>
-      </w:r>
-      <w:proofErr w:type="gramEnd"/>
-      <w:r>
-        <w:rPr>
-          <w:lang w:val="en-CA"/>
-        </w:rPr>
-        <w:t xml:space="preserve"> on the information available. For crashes on only one “side” (either the MW crashes, or some/all the RMs crash, but not both), we consider the following six cases:</w:t>
+        <w:t>Both the RM and MW implement a recovery protocol in case they crash during execution. It involves looking at the logs and deciding what to do based on the information available. For crashes on only one “side” (either the MW crashes, or some/all the RMs crash, but not both), we consider the following six cases:</w:t>
       </w:r>
     </w:p>
     <w:p>
@@ -1612,7 +1526,7 @@
       <w:r>
         <w:rPr>
           <w:noProof/>
-          <w:lang w:eastAsia="fr-CA"/>
+          <w:lang w:val="en-CA" w:eastAsia="en-CA"/>
         </w:rPr>
         <w:lastRenderedPageBreak/>
         <w:drawing>
@@ -1633,7 +1547,7 @@
                     </pic:cNvPicPr>
                   </pic:nvPicPr>
                   <pic:blipFill>
-                    <a:blip r:embed="rId11">
+                    <a:blip r:embed="rId10">
                       <a:extLst>
                         <a:ext uri="{28A0092B-C50C-407E-A947-70E740481C1C}">
                           <a14:useLocalDpi xmlns:a14="http://schemas.microsoft.com/office/drawing/2010/main" val="0"/>
@@ -1667,7 +1581,7 @@
     </w:p>
     <w:p>
       <w:pPr>
-        <w:pStyle w:val="Paragraphedeliste"/>
+        <w:pStyle w:val="ListParagraph"/>
         <w:numPr>
           <w:ilvl w:val="0"/>
           <w:numId w:val="3"/>
@@ -1740,7 +1654,7 @@
     </w:p>
     <w:p>
       <w:pPr>
-        <w:pStyle w:val="Paragraphedeliste"/>
+        <w:pStyle w:val="ListParagraph"/>
         <w:numPr>
           <w:ilvl w:val="0"/>
           <w:numId w:val="3"/>
@@ -1771,7 +1685,7 @@
     </w:p>
     <w:p>
       <w:pPr>
-        <w:pStyle w:val="Paragraphedeliste"/>
+        <w:pStyle w:val="ListParagraph"/>
         <w:numPr>
           <w:ilvl w:val="0"/>
           <w:numId w:val="3"/>
@@ -1816,7 +1730,7 @@
     </w:p>
     <w:p>
       <w:pPr>
-        <w:pStyle w:val="Paragraphedeliste"/>
+        <w:pStyle w:val="ListParagraph"/>
         <w:numPr>
           <w:ilvl w:val="0"/>
           <w:numId w:val="3"/>
@@ -1841,7 +1755,7 @@
     </w:p>
     <w:p>
       <w:pPr>
-        <w:pStyle w:val="Paragraphedeliste"/>
+        <w:pStyle w:val="ListParagraph"/>
         <w:numPr>
           <w:ilvl w:val="0"/>
           <w:numId w:val="3"/>
@@ -1879,26 +1793,12 @@
         <w:rPr>
           <w:lang w:val="en-CA"/>
         </w:rPr>
-        <w:t xml:space="preserve"> If the decision was abort, then nothing needs to be done. If the decision was </w:t>
-      </w:r>
-      <w:proofErr w:type="gramStart"/>
-      <w:r>
-        <w:rPr>
-          <w:lang w:val="en-CA"/>
-        </w:rPr>
-        <w:t>commit</w:t>
-      </w:r>
-      <w:proofErr w:type="gramEnd"/>
-      <w:r>
-        <w:rPr>
-          <w:lang w:val="en-CA"/>
-        </w:rPr>
-        <w:t>, then the RM contacts the MW and asks for the status of the transaction. The MW can then check the TM and send the appropriate result back, at which point the RM continues the protocol “normally”.</w:t>
-      </w:r>
-    </w:p>
-    <w:p>
-      <w:pPr>
-        <w:pStyle w:val="Paragraphedeliste"/>
+        <w:t xml:space="preserve"> If the decision was abort, then nothing needs to be done. If the decision was commit, then the RM contacts the MW and asks for the status of the transaction. The MW can then check the TM and send the appropriate result back, at which point the RM continues the protocol “normally”.</w:t>
+      </w:r>
+    </w:p>
+    <w:p>
+      <w:pPr>
+        <w:pStyle w:val="ListParagraph"/>
         <w:numPr>
           <w:ilvl w:val="0"/>
           <w:numId w:val="3"/>
@@ -1948,7 +1848,7 @@
     </w:p>
     <w:tbl>
       <w:tblPr>
-        <w:tblStyle w:val="Grilledutableau"/>
+        <w:tblStyle w:val="TableGrid"/>
         <w:tblW w:w="8897" w:type="dxa"/>
         <w:tblLook w:val="04A0" w:firstRow="1" w:lastRow="0" w:firstColumn="1" w:lastColumn="0" w:noHBand="0" w:noVBand="1"/>
       </w:tblPr>
@@ -2487,21 +2387,7 @@
         <w:rPr>
           <w:lang w:val="en-CA"/>
         </w:rPr>
-        <w:t xml:space="preserve">We did not handle cases where both the MW and a RM would crash during </w:t>
-      </w:r>
-      <w:proofErr w:type="gramStart"/>
-      <w:r>
-        <w:rPr>
-          <w:lang w:val="en-CA"/>
-        </w:rPr>
-        <w:t>2PC,</w:t>
-      </w:r>
-      <w:proofErr w:type="gramEnd"/>
-      <w:r>
-        <w:rPr>
-          <w:lang w:val="en-CA"/>
-        </w:rPr>
-        <w:t xml:space="preserve"> or cases where a crash combined with an extremely long message delay causes inconsistent state. For a discussion of two such examples and how they would have to be handled, check the appendix.</w:t>
+        <w:t>We did not handle cases where both the MW and a RM would crash during 2PC, or cases where a crash combined with an extremely long message delay causes inconsistent state. For a discussion of two such examples and how they would have to be handled, check the appendix.</w:t>
       </w:r>
     </w:p>
     <w:p>
@@ -2585,118 +2471,158 @@
         <w:rPr>
           <w:lang w:val="en-CA"/>
         </w:rPr>
-        <w:t xml:space="preserve"> folder.</w:t>
-      </w:r>
-      <w:r>
-        <w:rPr>
+        <w:t xml:space="preserve"> folder. </w:t>
+      </w:r>
+    </w:p>
+    <w:p>
+      <w:pPr>
+        <w:rPr>
+          <w:lang w:val="en-CA"/>
+        </w:rPr>
+      </w:pPr>
+      <w:r>
+        <w:rPr>
+          <w:lang w:val="en-CA"/>
+        </w:rPr>
+        <w:t>Table 1</w:t>
+      </w:r>
+      <w:r>
+        <w:rPr>
+          <w:lang w:val="en-CA"/>
+        </w:rPr>
+        <w:t xml:space="preserve"> summarizes the results for </w:t>
+      </w:r>
+      <w:r>
+        <w:rPr>
+          <w:lang w:val="en-CA"/>
+        </w:rPr>
+        <w:t xml:space="preserve">one client on </w:t>
+      </w:r>
+      <w:r>
+        <w:rPr>
+          <w:lang w:val="en-CA"/>
+        </w:rPr>
+        <w:t xml:space="preserve">a </w:t>
+      </w:r>
+      <w:r>
+        <w:rPr>
+          <w:i/>
+          <w:lang w:val="en-CA"/>
+        </w:rPr>
+        <w:t>local</w:t>
+      </w:r>
+      <w:r>
+        <w:rPr>
+          <w:lang w:val="en-CA"/>
+        </w:rPr>
+        <w:t xml:space="preserve"> run (s</w:t>
+      </w:r>
+      <w:r>
+        <w:rPr>
+          <w:lang w:val="en-CA"/>
+        </w:rPr>
+        <w:t xml:space="preserve">o there is no network overhead). We used the </w:t>
+      </w:r>
+      <w:proofErr w:type="spellStart"/>
+      <w:r>
+        <w:rPr>
+          <w:lang w:val="en-CA"/>
+        </w:rPr>
+        <w:t>autoclient</w:t>
+      </w:r>
+      <w:proofErr w:type="spellEnd"/>
+      <w:r>
+        <w:rPr>
+          <w:lang w:val="en-CA"/>
+        </w:rPr>
+        <w:t xml:space="preserve"> scenario files </w:t>
+      </w:r>
+      <w:r>
+        <w:rPr>
+          <w:i/>
+          <w:lang w:val="en-CA"/>
+        </w:rPr>
+        <w:t>onecli_onerm.txt</w:t>
+      </w:r>
+      <w:r>
+        <w:rPr>
+          <w:lang w:val="en-CA"/>
+        </w:rPr>
+        <w:t xml:space="preserve"> and </w:t>
+      </w:r>
+      <w:r>
+        <w:rPr>
+          <w:i/>
+          <w:lang w:val="en-CA"/>
+        </w:rPr>
+        <w:t>onecli_manyrms.txt</w:t>
+      </w:r>
+      <w:r>
+        <w:rPr>
+          <w:lang w:val="en-CA"/>
+        </w:rPr>
+        <w:t xml:space="preserve"> in the </w:t>
+      </w:r>
+      <w:proofErr w:type="spellStart"/>
+      <w:r>
+        <w:rPr>
+          <w:i/>
+          <w:lang w:val="en-CA"/>
+        </w:rPr>
+        <w:t>autoruns</w:t>
+      </w:r>
+      <w:proofErr w:type="spellEnd"/>
+      <w:r>
+        <w:rPr>
+          <w:lang w:val="en-CA"/>
+        </w:rPr>
+        <w:t xml:space="preserve"> folder. </w:t>
+      </w:r>
+      <w:r>
+        <w:rPr>
+          <w:lang w:val="en-CA"/>
+        </w:rPr>
+        <w:t xml:space="preserve">In the </w:t>
+      </w:r>
+      <w:r>
+        <w:rPr>
+          <w:i/>
+          <w:lang w:val="en-CA"/>
+        </w:rPr>
+        <w:t>onecli_onerm.txt</w:t>
+      </w:r>
+      <w:r>
+        <w:rPr>
+          <w:i/>
           <w:lang w:val="en-CA"/>
         </w:rPr>
         <w:t xml:space="preserve"> </w:t>
       </w:r>
-    </w:p>
-    <w:p>
-      <w:pPr>
-        <w:rPr>
-          <w:lang w:val="en-CA"/>
-        </w:rPr>
-      </w:pPr>
-      <w:r>
-        <w:rPr>
-          <w:lang w:val="en-CA"/>
-        </w:rPr>
-        <w:t>Table 1</w:t>
-      </w:r>
-      <w:r>
-        <w:rPr>
-          <w:lang w:val="en-CA"/>
-        </w:rPr>
-        <w:t xml:space="preserve"> summarizes the results for </w:t>
-      </w:r>
-      <w:r>
-        <w:rPr>
-          <w:lang w:val="en-CA"/>
-        </w:rPr>
-        <w:t xml:space="preserve">one client on </w:t>
-      </w:r>
-      <w:r>
-        <w:rPr>
-          <w:lang w:val="en-CA"/>
-        </w:rPr>
-        <w:t xml:space="preserve">a </w:t>
+      <w:r>
+        <w:rPr>
+          <w:lang w:val="en-CA"/>
+        </w:rPr>
+        <w:t xml:space="preserve">scenario, the client makes transactions that only involve one RM at a time, while in the </w:t>
       </w:r>
       <w:r>
         <w:rPr>
           <w:i/>
           <w:lang w:val="en-CA"/>
         </w:rPr>
-        <w:t>local</w:t>
-      </w:r>
-      <w:r>
-        <w:rPr>
-          <w:lang w:val="en-CA"/>
-        </w:rPr>
-        <w:t xml:space="preserve"> run (s</w:t>
-      </w:r>
-      <w:r>
-        <w:rPr>
-          <w:lang w:val="en-CA"/>
-        </w:rPr>
-        <w:t xml:space="preserve">o there is no network overhead). We used the </w:t>
-      </w:r>
-      <w:proofErr w:type="spellStart"/>
-      <w:r>
-        <w:rPr>
-          <w:lang w:val="en-CA"/>
-        </w:rPr>
-        <w:t>autoclient</w:t>
-      </w:r>
-      <w:proofErr w:type="spellEnd"/>
-      <w:r>
-        <w:rPr>
-          <w:lang w:val="en-CA"/>
-        </w:rPr>
-        <w:t xml:space="preserve"> scenario files </w:t>
+        <w:t>onecli_manyrms.txt</w:t>
       </w:r>
       <w:r>
         <w:rPr>
           <w:i/>
           <w:lang w:val="en-CA"/>
         </w:rPr>
-        <w:t>onecli_onerm.txt</w:t>
-      </w:r>
-      <w:r>
-        <w:rPr>
-          <w:lang w:val="en-CA"/>
-        </w:rPr>
-        <w:t xml:space="preserve"> and </w:t>
-      </w:r>
-      <w:r>
-        <w:rPr>
-          <w:i/>
-          <w:lang w:val="en-CA"/>
-        </w:rPr>
-        <w:t>onecli_manyrms.txt</w:t>
-      </w:r>
-      <w:r>
-        <w:rPr>
-          <w:lang w:val="en-CA"/>
-        </w:rPr>
-        <w:t xml:space="preserve"> in the </w:t>
-      </w:r>
-      <w:proofErr w:type="spellStart"/>
-      <w:r>
-        <w:rPr>
-          <w:i/>
-          <w:lang w:val="en-CA"/>
-        </w:rPr>
-        <w:t>autoruns</w:t>
-      </w:r>
-      <w:proofErr w:type="spellEnd"/>
-      <w:r>
-        <w:rPr>
-          <w:lang w:val="en-CA"/>
-        </w:rPr>
-        <w:t xml:space="preserve"> folder. </w:t>
+        <w:t xml:space="preserve"> </w:t>
+      </w:r>
+      <w:r>
+        <w:rPr>
+          <w:lang w:val="en-CA"/>
+        </w:rPr>
+        <w:t>scenario, transactions involve all RMs before being committed.</w:t>
       </w:r>
     </w:p>
     <w:p>
@@ -2733,7 +2659,7 @@
     </w:p>
     <w:tbl>
       <w:tblPr>
-        <w:tblStyle w:val="Grilledutableau"/>
+        <w:tblStyle w:val="TableGrid"/>
         <w:tblW w:w="0" w:type="auto"/>
         <w:tblLook w:val="04A0" w:firstRow="1" w:lastRow="0" w:firstColumn="1" w:lastColumn="0" w:noHBand="0" w:noVBand="1"/>
       </w:tblPr>
@@ -3979,31 +3905,20 @@
           <w:lang w:val="en-CA"/>
         </w:rPr>
       </w:pPr>
-      <w:proofErr w:type="gramStart"/>
       <w:r>
         <w:rPr>
           <w:i/>
           <w:lang w:val="en-CA"/>
         </w:rPr>
-        <w:t>Table 1.</w:t>
-      </w:r>
-      <w:proofErr w:type="gramEnd"/>
+        <w:t xml:space="preserve">Table 1. </w:t>
+      </w:r>
       <w:r>
         <w:rPr>
           <w:i/>
           <w:lang w:val="en-CA"/>
         </w:rPr>
-        <w:t xml:space="preserve"> </w:t>
-      </w:r>
-      <w:proofErr w:type="gramStart"/>
-      <w:r>
-        <w:rPr>
-          <w:i/>
-          <w:lang w:val="en-CA"/>
-        </w:rPr>
         <w:t>Average times of execution over 1000 transactions in milliseconds, with one client and all components on the same machine.</w:t>
       </w:r>
-      <w:proofErr w:type="gramEnd"/>
       <w:r>
         <w:rPr>
           <w:lang w:val="en-CA"/>
@@ -4030,12 +3945,18 @@
         <w:rPr>
           <w:lang w:val="en-CA"/>
         </w:rPr>
-        <w:t>One obvious data point we can see is the large amount of time taken at the MW, where there is significant overhead compared to the RM. This could be explained by the following:</w:t>
-      </w:r>
-    </w:p>
-    <w:p>
-      <w:pPr>
-        <w:pStyle w:val="Paragraphedeliste"/>
+        <w:t>Note that the times collected are inclusive, that is, the Client includes the running time of the MW, and the MW includes the running time of the RM. Yet, o</w:t>
+      </w:r>
+      <w:r>
+        <w:rPr>
+          <w:lang w:val="en-CA"/>
+        </w:rPr>
+        <w:t>ne obvious data point we can see is the large amount of time taken at the MW, where there is significant overhead compared to the RM. This could be explained by the following:</w:t>
+      </w:r>
+    </w:p>
+    <w:p>
+      <w:pPr>
+        <w:pStyle w:val="ListParagraph"/>
         <w:numPr>
           <w:ilvl w:val="0"/>
           <w:numId w:val="2"/>
@@ -4066,7 +3987,7 @@
     </w:p>
     <w:p>
       <w:pPr>
-        <w:pStyle w:val="Paragraphedeliste"/>
+        <w:pStyle w:val="ListParagraph"/>
         <w:numPr>
           <w:ilvl w:val="0"/>
           <w:numId w:val="2"/>
@@ -4080,6 +4001,7 @@
         <w:rPr>
           <w:lang w:val="en-CA"/>
         </w:rPr>
+        <w:lastRenderedPageBreak/>
         <w:t>More shared data structures to synchronize again</w:t>
       </w:r>
       <w:r>
@@ -4103,7 +4025,7 @@
     </w:p>
     <w:p>
       <w:pPr>
-        <w:pStyle w:val="Paragraphedeliste"/>
+        <w:pStyle w:val="ListParagraph"/>
         <w:numPr>
           <w:ilvl w:val="0"/>
           <w:numId w:val="2"/>
@@ -4117,21 +4039,19 @@
         <w:rPr>
           <w:lang w:val="en-CA"/>
         </w:rPr>
-        <w:t xml:space="preserve">More messages (querying customer existence, sending </w:t>
-      </w:r>
-      <w:proofErr w:type="spellStart"/>
-      <w:r>
-        <w:rPr>
-          <w:lang w:val="en-CA"/>
-        </w:rPr>
-        <w:t>hearbeats</w:t>
-      </w:r>
-      <w:proofErr w:type="spellEnd"/>
-      <w:r>
-        <w:rPr>
-          <w:lang w:val="en-CA"/>
-        </w:rPr>
-        <w:t>)</w:t>
+        <w:t>More messages (querying customer existence, sending hear</w:t>
+      </w:r>
+      <w:r>
+        <w:rPr>
+          <w:lang w:val="en-CA"/>
+        </w:rPr>
+        <w:t>t</w:t>
+      </w:r>
+      <w:r>
+        <w:rPr>
+          <w:lang w:val="en-CA"/>
+        </w:rPr>
+        <w:t>beats)</w:t>
       </w:r>
     </w:p>
     <w:p>
@@ -4151,14 +4071,7 @@
         <w:rPr>
           <w:lang w:val="en-CA"/>
         </w:rPr>
-        <w:t xml:space="preserve">Notably, we do not proceed </w:t>
-      </w:r>
-      <w:r>
-        <w:rPr>
-          <w:lang w:val="en-CA"/>
-        </w:rPr>
-        <w:lastRenderedPageBreak/>
-        <w:t>in parallel but rather execute the commands in sequence. That could explain in large part the performance hit (this also applies to normal commands, since we send heartbeats</w:t>
+        <w:t>Notably, we do not proceed in parallel but rather execute the commands in sequence. That could explain in large part the performance hit (this also applies to normal commands, since we send heartbeats</w:t>
       </w:r>
       <w:r>
         <w:rPr>
@@ -4199,7 +4112,7 @@
     </w:p>
     <w:tbl>
       <w:tblPr>
-        <w:tblStyle w:val="Grilledutableau"/>
+        <w:tblStyle w:val="TableGrid"/>
         <w:tblW w:w="0" w:type="auto"/>
         <w:jc w:val="center"/>
         <w:tblLook w:val="04A0" w:firstRow="1" w:lastRow="0" w:firstColumn="1" w:lastColumn="0" w:noHBand="0" w:noVBand="1"/>
@@ -4461,53 +4374,28 @@
           <w:lang w:val="en-CA"/>
         </w:rPr>
       </w:pPr>
-      <w:proofErr w:type="gramStart"/>
       <w:r>
         <w:rPr>
           <w:i/>
           <w:lang w:val="en-CA"/>
         </w:rPr>
-        <w:t>Table 2.</w:t>
-      </w:r>
-      <w:proofErr w:type="gramEnd"/>
+        <w:t>Table 2. Average times of execution over 1000 transactions (6 ops/</w:t>
+      </w:r>
+      <w:proofErr w:type="spellStart"/>
       <w:r>
         <w:rPr>
           <w:i/>
           <w:lang w:val="en-CA"/>
         </w:rPr>
-        <w:t xml:space="preserve"> Average times of execution over 1000 transactions </w:t>
-      </w:r>
-      <w:proofErr w:type="gramStart"/>
+        <w:t>txn</w:t>
+      </w:r>
+      <w:proofErr w:type="spellEnd"/>
       <w:r>
         <w:rPr>
           <w:i/>
           <w:lang w:val="en-CA"/>
         </w:rPr>
-        <w:t>(6 ops/</w:t>
-      </w:r>
-      <w:proofErr w:type="spellStart"/>
-      <w:r>
-        <w:rPr>
-          <w:i/>
-          <w:lang w:val="en-CA"/>
-        </w:rPr>
-        <w:t>txn</w:t>
-      </w:r>
-      <w:proofErr w:type="spellEnd"/>
-      <w:r>
-        <w:rPr>
-          <w:i/>
-          <w:lang w:val="en-CA"/>
-        </w:rPr>
-        <w:t>)</w:t>
-      </w:r>
-      <w:proofErr w:type="gramEnd"/>
-      <w:r>
-        <w:rPr>
-          <w:i/>
-          <w:lang w:val="en-CA"/>
-        </w:rPr>
-        <w:t xml:space="preserve"> in milliseconds, with one client and components on a LAN (RMs all on the same machine).</w:t>
+        <w:t>) in milliseconds, with one client and components on a LAN (RMs all on the same machine).</w:t>
       </w:r>
     </w:p>
     <w:p>
@@ -4701,7 +4589,7 @@
     </w:p>
     <w:p>
       <w:pPr>
-        <w:pStyle w:val="Paragraphedeliste"/>
+        <w:pStyle w:val="ListParagraph"/>
         <w:numPr>
           <w:ilvl w:val="0"/>
           <w:numId w:val="2"/>
@@ -4756,7 +4644,7 @@
     </w:p>
     <w:p>
       <w:pPr>
-        <w:pStyle w:val="Paragraphedeliste"/>
+        <w:pStyle w:val="ListParagraph"/>
         <w:numPr>
           <w:ilvl w:val="0"/>
           <w:numId w:val="2"/>
@@ -4770,6 +4658,7 @@
         <w:rPr>
           <w:lang w:val="en-CA"/>
         </w:rPr>
+        <w:lastRenderedPageBreak/>
         <w:t xml:space="preserve">RM -&gt; MW communication; this was required for the RM recovery protocol. The problem is of course that to communicate with the MW, the RM needs the MW’s </w:t>
       </w:r>
       <w:proofErr w:type="spellStart"/>
@@ -4816,14 +4705,7 @@
         <w:rPr>
           <w:lang w:val="en-CA"/>
         </w:rPr>
-        <w:t xml:space="preserve">We did not actually find a proper solution to this and resorted to the hack of constructing and </w:t>
-      </w:r>
-      <w:r>
-        <w:rPr>
-          <w:lang w:val="en-CA"/>
-        </w:rPr>
-        <w:lastRenderedPageBreak/>
-        <w:t xml:space="preserve">sending the </w:t>
+        <w:t xml:space="preserve">We did not actually find a proper solution to this and resorted to the hack of constructing and sending the </w:t>
       </w:r>
       <w:r>
         <w:rPr>
@@ -4840,7 +4722,7 @@
     </w:p>
     <w:p>
       <w:pPr>
-        <w:pStyle w:val="Paragraphedeliste"/>
+        <w:pStyle w:val="ListParagraph"/>
         <w:numPr>
           <w:ilvl w:val="0"/>
           <w:numId w:val="2"/>
@@ -4936,7 +4818,6 @@
           <w:lang w:val="en-CA"/>
         </w:rPr>
       </w:pPr>
-      <w:proofErr w:type="gramStart"/>
       <w:r>
         <w:rPr>
           <w:highlight w:val="yellow"/>
@@ -4944,7 +4825,6 @@
         </w:rPr>
         <w:t>LOCKS?</w:t>
       </w:r>
-      <w:proofErr w:type="gramEnd"/>
     </w:p>
     <w:p>
       <w:pPr>
@@ -5115,78 +4995,64 @@
         <w:rPr>
           <w:lang w:val="en-CA"/>
         </w:rPr>
-        <w:t xml:space="preserve"> How</w:t>
+        <w:t xml:space="preserve"> However, the data at the crashed RM is already lost.</w:t>
+      </w:r>
+    </w:p>
+    <w:p>
+      <w:pPr>
+        <w:jc w:val="both"/>
+        <w:rPr>
+          <w:lang w:val="en-CA"/>
+        </w:rPr>
+      </w:pPr>
+      <w:r>
+        <w:rPr>
+          <w:b/>
+          <w:lang w:val="en-CA"/>
+        </w:rPr>
+        <w:t>Possible solution</w:t>
+      </w:r>
+      <w:r>
+        <w:rPr>
+          <w:lang w:val="en-CA"/>
+        </w:rPr>
+        <w:t xml:space="preserve">: The TM </w:t>
+      </w:r>
+      <w:r>
+        <w:rPr>
+          <w:lang w:val="en-CA"/>
+        </w:rPr>
+        <w:t>should know</w:t>
+      </w:r>
+      <w:r>
+        <w:rPr>
+          <w:lang w:val="en-CA"/>
+        </w:rPr>
+        <w:t xml:space="preserve"> that a transaction is in an “undetermined” state. Checking for the status of an undetermined transaction </w:t>
+      </w:r>
+      <w:r>
+        <w:rPr>
+          <w:lang w:val="en-CA"/>
+        </w:rPr>
+        <w:t>would block</w:t>
+      </w:r>
+      <w:r>
+        <w:rPr>
+          <w:lang w:val="en-CA"/>
+        </w:rPr>
+        <w:t xml:space="preserve"> until </w:t>
+      </w:r>
+      <w:r>
+        <w:rPr>
+          <w:lang w:val="en-CA"/>
+        </w:rPr>
+        <w:t>a decision is made.</w:t>
       </w:r>
       <w:bookmarkStart w:id="0" w:name="_GoBack"/>
       <w:bookmarkEnd w:id="0"/>
-      <w:r>
-        <w:rPr>
-          <w:lang w:val="en-CA"/>
-        </w:rPr>
-        <w:t>ever, the data at the crashed RM is already lost.</w:t>
-      </w:r>
-    </w:p>
-    <w:p>
-      <w:pPr>
-        <w:jc w:val="both"/>
-        <w:rPr>
-          <w:lang w:val="en-CA"/>
-        </w:rPr>
-      </w:pPr>
-      <w:r>
-        <w:rPr>
-          <w:b/>
-          <w:lang w:val="en-CA"/>
-        </w:rPr>
-        <w:t>Possible solution</w:t>
-      </w:r>
-      <w:r>
-        <w:rPr>
-          <w:lang w:val="en-CA"/>
-        </w:rPr>
-        <w:t xml:space="preserve">: The TM </w:t>
-      </w:r>
-      <w:r>
-        <w:rPr>
-          <w:lang w:val="en-CA"/>
-        </w:rPr>
-        <w:t>should know</w:t>
-      </w:r>
-      <w:r>
-        <w:rPr>
-          <w:lang w:val="en-CA"/>
-        </w:rPr>
-        <w:t xml:space="preserve"> that a transaction is in an “undetermined” state. Checking for the status of an undetermined transaction </w:t>
-      </w:r>
-      <w:r>
-        <w:rPr>
-          <w:lang w:val="en-CA"/>
-        </w:rPr>
-        <w:t>would block</w:t>
-      </w:r>
-      <w:r>
-        <w:rPr>
-          <w:lang w:val="en-CA"/>
-        </w:rPr>
-        <w:t xml:space="preserve"> until </w:t>
-      </w:r>
-      <w:r>
-        <w:rPr>
-          <w:lang w:val="en-CA"/>
-        </w:rPr>
-        <w:t>a decision is made.</w:t>
-      </w:r>
-    </w:p>
-    <w:p>
-      <w:pPr>
-        <w:jc w:val="both"/>
-        <w:rPr>
-          <w:lang w:val="en-CA"/>
-        </w:rPr>
-      </w:pPr>
     </w:p>
     <w:sectPr>
-      <w:headerReference w:type="default" r:id="rId12"/>
+      <w:headerReference w:type="default" r:id="rId11"/>
       <w:pgSz w:w="12240" w:h="15840"/>
       <w:pgMar w:top="1440" w:right="1800" w:bottom="1440" w:left="1800" w:header="708" w:footer="708" w:gutter="0"/>
       <w:cols w:space="708"/>
@@ -5197,7 +5063,7 @@
 </file>
 
 <file path=word/endnotes.xml><?xml version="1.0" encoding="utf-8"?>
-<w:endnotes xmlns:wpc="http://schemas.microsoft.com/office/word/2010/wordprocessingCanvas" xmlns:mc="http://schemas.openxmlformats.org/markup-compatibility/2006" xmlns:o="urn:schemas-microsoft-com:office:office" xmlns:r="http://schemas.openxmlformats.org/officeDocument/2006/relationships" xmlns:m="http://schemas.openxmlformats.org/officeDocument/2006/math" xmlns:v="urn:schemas-microsoft-com:vml" xmlns:wp14="http://schemas.microsoft.com/office/word/2010/wordprocessingDrawing" xmlns:wp="http://schemas.openxmlformats.org/drawingml/2006/wordprocessingDrawing" xmlns:w10="urn:schemas-microsoft-com:office:word" xmlns:w="http://schemas.openxmlformats.org/wordprocessingml/2006/main" xmlns:w14="http://schemas.microsoft.com/office/word/2010/wordml" xmlns:wpg="http://schemas.microsoft.com/office/word/2010/wordprocessingGroup" xmlns:wpi="http://schemas.microsoft.com/office/word/2010/wordprocessingInk" xmlns:wne="http://schemas.microsoft.com/office/word/2006/wordml" xmlns:wps="http://schemas.microsoft.com/office/word/2010/wordprocessingShape" mc:Ignorable="w14 wp14">
+<w:endnotes xmlns:wpc="http://schemas.microsoft.com/office/word/2010/wordprocessingCanvas" xmlns:mc="http://schemas.openxmlformats.org/markup-compatibility/2006" xmlns:o="urn:schemas-microsoft-com:office:office" xmlns:r="http://schemas.openxmlformats.org/officeDocument/2006/relationships" xmlns:m="http://schemas.openxmlformats.org/officeDocument/2006/math" xmlns:v="urn:schemas-microsoft-com:vml" xmlns:wp14="http://schemas.microsoft.com/office/word/2010/wordprocessingDrawing" xmlns:wp="http://schemas.openxmlformats.org/drawingml/2006/wordprocessingDrawing" xmlns:w10="urn:schemas-microsoft-com:office:word" xmlns:w="http://schemas.openxmlformats.org/wordprocessingml/2006/main" xmlns:w14="http://schemas.microsoft.com/office/word/2010/wordml" xmlns:w15="http://schemas.microsoft.com/office/word/2012/wordml" xmlns:wpg="http://schemas.microsoft.com/office/word/2010/wordprocessingGroup" xmlns:wpi="http://schemas.microsoft.com/office/word/2010/wordprocessingInk" xmlns:wne="http://schemas.microsoft.com/office/word/2006/wordml" xmlns:wps="http://schemas.microsoft.com/office/word/2010/wordprocessingShape" mc:Ignorable="w14 w15 wp14">
   <w:endnote w:type="separator" w:id="-1">
     <w:p>
       <w:pPr>
@@ -5222,7 +5088,7 @@
 </file>
 
 <file path=word/footnotes.xml><?xml version="1.0" encoding="utf-8"?>
-<w:footnotes xmlns:wpc="http://schemas.microsoft.com/office/word/2010/wordprocessingCanvas" xmlns:mc="http://schemas.openxmlformats.org/markup-compatibility/2006" xmlns:o="urn:schemas-microsoft-com:office:office" xmlns:r="http://schemas.openxmlformats.org/officeDocument/2006/relationships" xmlns:m="http://schemas.openxmlformats.org/officeDocument/2006/math" xmlns:v="urn:schemas-microsoft-com:vml" xmlns:wp14="http://schemas.microsoft.com/office/word/2010/wordprocessingDrawing" xmlns:wp="http://schemas.openxmlformats.org/drawingml/2006/wordprocessingDrawing" xmlns:w10="urn:schemas-microsoft-com:office:word" xmlns:w="http://schemas.openxmlformats.org/wordprocessingml/2006/main" xmlns:w14="http://schemas.microsoft.com/office/word/2010/wordml" xmlns:wpg="http://schemas.microsoft.com/office/word/2010/wordprocessingGroup" xmlns:wpi="http://schemas.microsoft.com/office/word/2010/wordprocessingInk" xmlns:wne="http://schemas.microsoft.com/office/word/2006/wordml" xmlns:wps="http://schemas.microsoft.com/office/word/2010/wordprocessingShape" mc:Ignorable="w14 wp14">
+<w:footnotes xmlns:wpc="http://schemas.microsoft.com/office/word/2010/wordprocessingCanvas" xmlns:mc="http://schemas.openxmlformats.org/markup-compatibility/2006" xmlns:o="urn:schemas-microsoft-com:office:office" xmlns:r="http://schemas.openxmlformats.org/officeDocument/2006/relationships" xmlns:m="http://schemas.openxmlformats.org/officeDocument/2006/math" xmlns:v="urn:schemas-microsoft-com:vml" xmlns:wp14="http://schemas.microsoft.com/office/word/2010/wordprocessingDrawing" xmlns:wp="http://schemas.openxmlformats.org/drawingml/2006/wordprocessingDrawing" xmlns:w10="urn:schemas-microsoft-com:office:word" xmlns:w="http://schemas.openxmlformats.org/wordprocessingml/2006/main" xmlns:w14="http://schemas.microsoft.com/office/word/2010/wordml" xmlns:w15="http://schemas.microsoft.com/office/word/2012/wordml" xmlns:wpg="http://schemas.microsoft.com/office/word/2010/wordprocessingGroup" xmlns:wpi="http://schemas.microsoft.com/office/word/2010/wordprocessingInk" xmlns:wne="http://schemas.microsoft.com/office/word/2006/wordml" xmlns:wps="http://schemas.microsoft.com/office/word/2010/wordprocessingShape" mc:Ignorable="w14 w15 wp14">
   <w:footnote w:type="separator" w:id="-1">
     <w:p>
       <w:pPr>
@@ -5247,10 +5113,10 @@
 </file>
 
 <file path=word/header1.xml><?xml version="1.0" encoding="utf-8"?>
-<w:hdr xmlns:wpc="http://schemas.microsoft.com/office/word/2010/wordprocessingCanvas" xmlns:mc="http://schemas.openxmlformats.org/markup-compatibility/2006" xmlns:o="urn:schemas-microsoft-com:office:office" xmlns:r="http://schemas.openxmlformats.org/officeDocument/2006/relationships" xmlns:m="http://schemas.openxmlformats.org/officeDocument/2006/math" xmlns:v="urn:schemas-microsoft-com:vml" xmlns:wp14="http://schemas.microsoft.com/office/word/2010/wordprocessingDrawing" xmlns:wp="http://schemas.openxmlformats.org/drawingml/2006/wordprocessingDrawing" xmlns:w10="urn:schemas-microsoft-com:office:word" xmlns:w="http://schemas.openxmlformats.org/wordprocessingml/2006/main" xmlns:w14="http://schemas.microsoft.com/office/word/2010/wordml" xmlns:wpg="http://schemas.microsoft.com/office/word/2010/wordprocessingGroup" xmlns:wpi="http://schemas.microsoft.com/office/word/2010/wordprocessingInk" xmlns:wne="http://schemas.microsoft.com/office/word/2006/wordml" xmlns:wps="http://schemas.microsoft.com/office/word/2010/wordprocessingShape" mc:Ignorable="w14 wp14">
+<w:hdr xmlns:wpc="http://schemas.microsoft.com/office/word/2010/wordprocessingCanvas" xmlns:mc="http://schemas.openxmlformats.org/markup-compatibility/2006" xmlns:o="urn:schemas-microsoft-com:office:office" xmlns:r="http://schemas.openxmlformats.org/officeDocument/2006/relationships" xmlns:m="http://schemas.openxmlformats.org/officeDocument/2006/math" xmlns:v="urn:schemas-microsoft-com:vml" xmlns:wp14="http://schemas.microsoft.com/office/word/2010/wordprocessingDrawing" xmlns:wp="http://schemas.openxmlformats.org/drawingml/2006/wordprocessingDrawing" xmlns:w10="urn:schemas-microsoft-com:office:word" xmlns:w="http://schemas.openxmlformats.org/wordprocessingml/2006/main" xmlns:w14="http://schemas.microsoft.com/office/word/2010/wordml" xmlns:w15="http://schemas.microsoft.com/office/word/2012/wordml" xmlns:wpg="http://schemas.microsoft.com/office/word/2010/wordprocessingGroup" xmlns:wpi="http://schemas.microsoft.com/office/word/2010/wordprocessingInk" xmlns:wne="http://schemas.microsoft.com/office/word/2006/wordml" xmlns:wps="http://schemas.microsoft.com/office/word/2010/wordprocessingShape" mc:Ignorable="w14 w15 wp14">
   <w:p>
     <w:pPr>
-      <w:pStyle w:val="En-tte"/>
+      <w:pStyle w:val="Header"/>
       <w:jc w:val="right"/>
     </w:pPr>
     <w:r>
@@ -5259,15 +5125,15 @@
   </w:p>
   <w:p>
     <w:pPr>
-      <w:pStyle w:val="En-tte"/>
+      <w:pStyle w:val="Header"/>
     </w:pPr>
   </w:p>
 </w:hdr>
 </file>
 
 <file path=word/numbering.xml><?xml version="1.0" encoding="utf-8"?>
-<w:numbering xmlns:wpc="http://schemas.microsoft.com/office/word/2010/wordprocessingCanvas" xmlns:mc="http://schemas.openxmlformats.org/markup-compatibility/2006" xmlns:o="urn:schemas-microsoft-com:office:office" xmlns:r="http://schemas.openxmlformats.org/officeDocument/2006/relationships" xmlns:m="http://schemas.openxmlformats.org/officeDocument/2006/math" xmlns:v="urn:schemas-microsoft-com:vml" xmlns:wp14="http://schemas.microsoft.com/office/word/2010/wordprocessingDrawing" xmlns:wp="http://schemas.openxmlformats.org/drawingml/2006/wordprocessingDrawing" xmlns:w10="urn:schemas-microsoft-com:office:word" xmlns:w="http://schemas.openxmlformats.org/wordprocessingml/2006/main" xmlns:w14="http://schemas.microsoft.com/office/word/2010/wordml" xmlns:wpg="http://schemas.microsoft.com/office/word/2010/wordprocessingGroup" xmlns:wpi="http://schemas.microsoft.com/office/word/2010/wordprocessingInk" xmlns:wne="http://schemas.microsoft.com/office/word/2006/wordml" xmlns:wps="http://schemas.microsoft.com/office/word/2010/wordprocessingShape" mc:Ignorable="w14 wp14">
-  <w:abstractNum w:abstractNumId="0">
+<w:numbering xmlns:wpc="http://schemas.microsoft.com/office/word/2010/wordprocessingCanvas" xmlns:mc="http://schemas.openxmlformats.org/markup-compatibility/2006" xmlns:o="urn:schemas-microsoft-com:office:office" xmlns:r="http://schemas.openxmlformats.org/officeDocument/2006/relationships" xmlns:m="http://schemas.openxmlformats.org/officeDocument/2006/math" xmlns:v="urn:schemas-microsoft-com:vml" xmlns:wp14="http://schemas.microsoft.com/office/word/2010/wordprocessingDrawing" xmlns:wp="http://schemas.openxmlformats.org/drawingml/2006/wordprocessingDrawing" xmlns:w10="urn:schemas-microsoft-com:office:word" xmlns:w="http://schemas.openxmlformats.org/wordprocessingml/2006/main" xmlns:w14="http://schemas.microsoft.com/office/word/2010/wordml" xmlns:w15="http://schemas.microsoft.com/office/word/2012/wordml" xmlns:wpg="http://schemas.microsoft.com/office/word/2010/wordprocessingGroup" xmlns:wpi="http://schemas.microsoft.com/office/word/2010/wordprocessingInk" xmlns:wne="http://schemas.microsoft.com/office/word/2006/wordml" xmlns:wps="http://schemas.microsoft.com/office/word/2010/wordprocessingShape" mc:Ignorable="w14 w15 wp14">
+  <w:abstractNum w:abstractNumId="0" w15:restartNumberingAfterBreak="0">
     <w:nsid w:val="1DBE3E11"/>
     <w:multiLevelType w:val="hybridMultilevel"/>
     <w:tmpl w:val="E9C6F8B6"/>
@@ -5379,7 +5245,7 @@
       </w:rPr>
     </w:lvl>
   </w:abstractNum>
-  <w:abstractNum w:abstractNumId="1">
+  <w:abstractNum w:abstractNumId="1" w15:restartNumberingAfterBreak="0">
     <w:nsid w:val="2D0F4E6B"/>
     <w:multiLevelType w:val="hybridMultilevel"/>
     <w:tmpl w:val="593A58D2"/>
@@ -5465,7 +5331,7 @@
       </w:pPr>
     </w:lvl>
   </w:abstractNum>
-  <w:abstractNum w:abstractNumId="2">
+  <w:abstractNum w:abstractNumId="2" w15:restartNumberingAfterBreak="0">
     <w:nsid w:val="4115147C"/>
     <w:multiLevelType w:val="hybridMultilevel"/>
     <w:tmpl w:val="3B1E69AA"/>
@@ -5591,7 +5457,7 @@
 </file>
 
 <file path=word/styles.xml><?xml version="1.0" encoding="utf-8"?>
-<w:styles xmlns:mc="http://schemas.openxmlformats.org/markup-compatibility/2006" xmlns:r="http://schemas.openxmlformats.org/officeDocument/2006/relationships" xmlns:w="http://schemas.openxmlformats.org/wordprocessingml/2006/main" xmlns:w14="http://schemas.microsoft.com/office/word/2010/wordml" mc:Ignorable="w14">
+<w:styles xmlns:mc="http://schemas.openxmlformats.org/markup-compatibility/2006" xmlns:r="http://schemas.openxmlformats.org/officeDocument/2006/relationships" xmlns:w="http://schemas.openxmlformats.org/wordprocessingml/2006/main" xmlns:w14="http://schemas.microsoft.com/office/word/2010/wordml" xmlns:w15="http://schemas.microsoft.com/office/word/2012/wordml" mc:Ignorable="w14 w15">
   <w:docDefaults>
     <w:rPrDefault>
       <w:rPr>
@@ -5607,157 +5473,391 @@
       </w:pPr>
     </w:pPrDefault>
   </w:docDefaults>
-  <w:latentStyles w:defLockedState="0" w:defUIPriority="99" w:defSemiHidden="1" w:defUnhideWhenUsed="1" w:defQFormat="0" w:count="267">
-    <w:lsdException w:name="Normal" w:semiHidden="0" w:uiPriority="0" w:unhideWhenUsed="0" w:qFormat="1"/>
-    <w:lsdException w:name="heading 1" w:semiHidden="0" w:uiPriority="9" w:unhideWhenUsed="0" w:qFormat="1"/>
-    <w:lsdException w:name="heading 2" w:uiPriority="9" w:qFormat="1"/>
-    <w:lsdException w:name="heading 3" w:uiPriority="9" w:qFormat="1"/>
-    <w:lsdException w:name="heading 4" w:uiPriority="9" w:qFormat="1"/>
-    <w:lsdException w:name="heading 5" w:uiPriority="9" w:qFormat="1"/>
-    <w:lsdException w:name="heading 6" w:uiPriority="9" w:qFormat="1"/>
-    <w:lsdException w:name="heading 7" w:uiPriority="9" w:qFormat="1"/>
-    <w:lsdException w:name="heading 8" w:uiPriority="9" w:qFormat="1"/>
-    <w:lsdException w:name="heading 9" w:uiPriority="9" w:qFormat="1"/>
-    <w:lsdException w:name="toc 1" w:uiPriority="39"/>
-    <w:lsdException w:name="toc 2" w:uiPriority="39"/>
-    <w:lsdException w:name="toc 3" w:uiPriority="39"/>
-    <w:lsdException w:name="toc 4" w:uiPriority="39"/>
-    <w:lsdException w:name="toc 5" w:uiPriority="39"/>
-    <w:lsdException w:name="toc 6" w:uiPriority="39"/>
-    <w:lsdException w:name="toc 7" w:uiPriority="39"/>
-    <w:lsdException w:name="toc 8" w:uiPriority="39"/>
-    <w:lsdException w:name="toc 9" w:uiPriority="39"/>
-    <w:lsdException w:name="caption" w:uiPriority="35" w:qFormat="1"/>
-    <w:lsdException w:name="Title" w:semiHidden="0" w:uiPriority="10" w:unhideWhenUsed="0" w:qFormat="1"/>
-    <w:lsdException w:name="Default Paragraph Font" w:uiPriority="1"/>
-    <w:lsdException w:name="Subtitle" w:semiHidden="0" w:uiPriority="11" w:unhideWhenUsed="0" w:qFormat="1"/>
-    <w:lsdException w:name="Strong" w:semiHidden="0" w:uiPriority="22" w:unhideWhenUsed="0" w:qFormat="1"/>
-    <w:lsdException w:name="Emphasis" w:semiHidden="0" w:uiPriority="20" w:unhideWhenUsed="0" w:qFormat="1"/>
-    <w:lsdException w:name="Table Grid" w:semiHidden="0" w:uiPriority="59" w:unhideWhenUsed="0"/>
-    <w:lsdException w:name="Placeholder Text" w:unhideWhenUsed="0"/>
-    <w:lsdException w:name="No Spacing" w:semiHidden="0" w:uiPriority="1" w:unhideWhenUsed="0" w:qFormat="1"/>
-    <w:lsdException w:name="Light Shading" w:semiHidden="0" w:uiPriority="60" w:unhideWhenUsed="0"/>
-    <w:lsdException w:name="Light List" w:semiHidden="0" w:uiPriority="61" w:unhideWhenUsed="0"/>
-    <w:lsdException w:name="Light Grid" w:semiHidden="0" w:uiPriority="62" w:unhideWhenUsed="0"/>
-    <w:lsdException w:name="Medium Shading 1" w:semiHidden="0" w:uiPriority="63" w:unhideWhenUsed="0"/>
-    <w:lsdException w:name="Medium Shading 2" w:semiHidden="0" w:uiPriority="64" w:unhideWhenUsed="0"/>
-    <w:lsdException w:name="Medium List 1" w:semiHidden="0" w:uiPriority="65" w:unhideWhenUsed="0"/>
-    <w:lsdException w:name="Medium List 2" w:semiHidden="0" w:uiPriority="66" w:unhideWhenUsed="0"/>
-    <w:lsdException w:name="Medium Grid 1" w:semiHidden="0" w:uiPriority="67" w:unhideWhenUsed="0"/>
-    <w:lsdException w:name="Medium Grid 2" w:semiHidden="0" w:uiPriority="68" w:unhideWhenUsed="0"/>
-    <w:lsdException w:name="Medium Grid 3" w:semiHidden="0" w:uiPriority="69" w:unhideWhenUsed="0"/>
-    <w:lsdException w:name="Dark List" w:semiHidden="0" w:uiPriority="70" w:unhideWhenUsed="0"/>
-    <w:lsdException w:name="Colorful Shading" w:semiHidden="0" w:uiPriority="71" w:unhideWhenUsed="0"/>
-    <w:lsdException w:name="Colorful List" w:semiHidden="0" w:uiPriority="72" w:unhideWhenUsed="0"/>
-    <w:lsdException w:name="Colorful Grid" w:semiHidden="0" w:uiPriority="73" w:unhideWhenUsed="0"/>
-    <w:lsdException w:name="Light Shading Accent 1" w:semiHidden="0" w:uiPriority="60" w:unhideWhenUsed="0"/>
-    <w:lsdException w:name="Light List Accent 1" w:semiHidden="0" w:uiPriority="61" w:unhideWhenUsed="0"/>
-    <w:lsdException w:name="Light Grid Accent 1" w:semiHidden="0" w:uiPriority="62" w:unhideWhenUsed="0"/>
-    <w:lsdException w:name="Medium Shading 1 Accent 1" w:semiHidden="0" w:uiPriority="63" w:unhideWhenUsed="0"/>
-    <w:lsdException w:name="Medium Shading 2 Accent 1" w:semiHidden="0" w:uiPriority="64" w:unhideWhenUsed="0"/>
-    <w:lsdException w:name="Medium List 1 Accent 1" w:semiHidden="0" w:uiPriority="65" w:unhideWhenUsed="0"/>
-    <w:lsdException w:name="Revision" w:unhideWhenUsed="0"/>
-    <w:lsdException w:name="List Paragraph" w:semiHidden="0" w:uiPriority="34" w:unhideWhenUsed="0" w:qFormat="1"/>
-    <w:lsdException w:name="Quote" w:semiHidden="0" w:uiPriority="29" w:unhideWhenUsed="0" w:qFormat="1"/>
-    <w:lsdException w:name="Intense Quote" w:semiHidden="0" w:uiPriority="30" w:unhideWhenUsed="0" w:qFormat="1"/>
-    <w:lsdException w:name="Medium List 2 Accent 1" w:semiHidden="0" w:uiPriority="66" w:unhideWhenUsed="0"/>
-    <w:lsdException w:name="Medium Grid 1 Accent 1" w:semiHidden="0" w:uiPriority="67" w:unhideWhenUsed="0"/>
-    <w:lsdException w:name="Medium Grid 2 Accent 1" w:semiHidden="0" w:uiPriority="68" w:unhideWhenUsed="0"/>
-    <w:lsdException w:name="Medium Grid 3 Accent 1" w:semiHidden="0" w:uiPriority="69" w:unhideWhenUsed="0"/>
-    <w:lsdException w:name="Dark List Accent 1" w:semiHidden="0" w:uiPriority="70" w:unhideWhenUsed="0"/>
-    <w:lsdException w:name="Colorful Shading Accent 1" w:semiHidden="0" w:uiPriority="71" w:unhideWhenUsed="0"/>
-    <w:lsdException w:name="Colorful List Accent 1" w:semiHidden="0" w:uiPriority="72" w:unhideWhenUsed="0"/>
-    <w:lsdException w:name="Colorful Grid Accent 1" w:semiHidden="0" w:uiPriority="73" w:unhideWhenUsed="0"/>
-    <w:lsdException w:name="Light Shading Accent 2" w:semiHidden="0" w:uiPriority="60" w:unhideWhenUsed="0"/>
-    <w:lsdException w:name="Light List Accent 2" w:semiHidden="0" w:uiPriority="61" w:unhideWhenUsed="0"/>
-    <w:lsdException w:name="Light Grid Accent 2" w:semiHidden="0" w:uiPriority="62" w:unhideWhenUsed="0"/>
-    <w:lsdException w:name="Medium Shading 1 Accent 2" w:semiHidden="0" w:uiPriority="63" w:unhideWhenUsed="0"/>
-    <w:lsdException w:name="Medium Shading 2 Accent 2" w:semiHidden="0" w:uiPriority="64" w:unhideWhenUsed="0"/>
-    <w:lsdException w:name="Medium List 1 Accent 2" w:semiHidden="0" w:uiPriority="65" w:unhideWhenUsed="0"/>
-    <w:lsdException w:name="Medium List 2 Accent 2" w:semiHidden="0" w:uiPriority="66" w:unhideWhenUsed="0"/>
-    <w:lsdException w:name="Medium Grid 1 Accent 2" w:semiHidden="0" w:uiPriority="67" w:unhideWhenUsed="0"/>
-    <w:lsdException w:name="Medium Grid 2 Accent 2" w:semiHidden="0" w:uiPriority="68" w:unhideWhenUsed="0"/>
-    <w:lsdException w:name="Medium Grid 3 Accent 2" w:semiHidden="0" w:uiPriority="69" w:unhideWhenUsed="0"/>
-    <w:lsdException w:name="Dark List Accent 2" w:semiHidden="0" w:uiPriority="70" w:unhideWhenUsed="0"/>
-    <w:lsdException w:name="Colorful Shading Accent 2" w:semiHidden="0" w:uiPriority="71" w:unhideWhenUsed="0"/>
-    <w:lsdException w:name="Colorful List Accent 2" w:semiHidden="0" w:uiPriority="72" w:unhideWhenUsed="0"/>
-    <w:lsdException w:name="Colorful Grid Accent 2" w:semiHidden="0" w:uiPriority="73" w:unhideWhenUsed="0"/>
-    <w:lsdException w:name="Light Shading Accent 3" w:semiHidden="0" w:uiPriority="60" w:unhideWhenUsed="0"/>
-    <w:lsdException w:name="Light List Accent 3" w:semiHidden="0" w:uiPriority="61" w:unhideWhenUsed="0"/>
-    <w:lsdException w:name="Light Grid Accent 3" w:semiHidden="0" w:uiPriority="62" w:unhideWhenUsed="0"/>
-    <w:lsdException w:name="Medium Shading 1 Accent 3" w:semiHidden="0" w:uiPriority="63" w:unhideWhenUsed="0"/>
-    <w:lsdException w:name="Medium Shading 2 Accent 3" w:semiHidden="0" w:uiPriority="64" w:unhideWhenUsed="0"/>
-    <w:lsdException w:name="Medium List 1 Accent 3" w:semiHidden="0" w:uiPriority="65" w:unhideWhenUsed="0"/>
-    <w:lsdException w:name="Medium List 2 Accent 3" w:semiHidden="0" w:uiPriority="66" w:unhideWhenUsed="0"/>
-    <w:lsdException w:name="Medium Grid 1 Accent 3" w:semiHidden="0" w:uiPriority="67" w:unhideWhenUsed="0"/>
-    <w:lsdException w:name="Medium Grid 2 Accent 3" w:semiHidden="0" w:uiPriority="68" w:unhideWhenUsed="0"/>
-    <w:lsdException w:name="Medium Grid 3 Accent 3" w:semiHidden="0" w:uiPriority="69" w:unhideWhenUsed="0"/>
-    <w:lsdException w:name="Dark List Accent 3" w:semiHidden="0" w:uiPriority="70" w:unhideWhenUsed="0"/>
-    <w:lsdException w:name="Colorful Shading Accent 3" w:semiHidden="0" w:uiPriority="71" w:unhideWhenUsed="0"/>
-    <w:lsdException w:name="Colorful List Accent 3" w:semiHidden="0" w:uiPriority="72" w:unhideWhenUsed="0"/>
-    <w:lsdException w:name="Colorful Grid Accent 3" w:semiHidden="0" w:uiPriority="73" w:unhideWhenUsed="0"/>
-    <w:lsdException w:name="Light Shading Accent 4" w:semiHidden="0" w:uiPriority="60" w:unhideWhenUsed="0"/>
-    <w:lsdException w:name="Light List Accent 4" w:semiHidden="0" w:uiPriority="61" w:unhideWhenUsed="0"/>
-    <w:lsdException w:name="Light Grid Accent 4" w:semiHidden="0" w:uiPriority="62" w:unhideWhenUsed="0"/>
-    <w:lsdException w:name="Medium Shading 1 Accent 4" w:semiHidden="0" w:uiPriority="63" w:unhideWhenUsed="0"/>
-    <w:lsdException w:name="Medium Shading 2 Accent 4" w:semiHidden="0" w:uiPriority="64" w:unhideWhenUsed="0"/>
-    <w:lsdException w:name="Medium List 1 Accent 4" w:semiHidden="0" w:uiPriority="65" w:unhideWhenUsed="0"/>
-    <w:lsdException w:name="Medium List 2 Accent 4" w:semiHidden="0" w:uiPriority="66" w:unhideWhenUsed="0"/>
-    <w:lsdException w:name="Medium Grid 1 Accent 4" w:semiHidden="0" w:uiPriority="67" w:unhideWhenUsed="0"/>
-    <w:lsdException w:name="Medium Grid 2 Accent 4" w:semiHidden="0" w:uiPriority="68" w:unhideWhenUsed="0"/>
-    <w:lsdException w:name="Medium Grid 3 Accent 4" w:semiHidden="0" w:uiPriority="69" w:unhideWhenUsed="0"/>
-    <w:lsdException w:name="Dark List Accent 4" w:semiHidden="0" w:uiPriority="70" w:unhideWhenUsed="0"/>
-    <w:lsdException w:name="Colorful Shading Accent 4" w:semiHidden="0" w:uiPriority="71" w:unhideWhenUsed="0"/>
-    <w:lsdException w:name="Colorful List Accent 4" w:semiHidden="0" w:uiPriority="72" w:unhideWhenUsed="0"/>
-    <w:lsdException w:name="Colorful Grid Accent 4" w:semiHidden="0" w:uiPriority="73" w:unhideWhenUsed="0"/>
-    <w:lsdException w:name="Light Shading Accent 5" w:semiHidden="0" w:uiPriority="60" w:unhideWhenUsed="0"/>
-    <w:lsdException w:name="Light List Accent 5" w:semiHidden="0" w:uiPriority="61" w:unhideWhenUsed="0"/>
-    <w:lsdException w:name="Light Grid Accent 5" w:semiHidden="0" w:uiPriority="62" w:unhideWhenUsed="0"/>
-    <w:lsdException w:name="Medium Shading 1 Accent 5" w:semiHidden="0" w:uiPriority="63" w:unhideWhenUsed="0"/>
-    <w:lsdException w:name="Medium Shading 2 Accent 5" w:semiHidden="0" w:uiPriority="64" w:unhideWhenUsed="0"/>
-    <w:lsdException w:name="Medium List 1 Accent 5" w:semiHidden="0" w:uiPriority="65" w:unhideWhenUsed="0"/>
-    <w:lsdException w:name="Medium List 2 Accent 5" w:semiHidden="0" w:uiPriority="66" w:unhideWhenUsed="0"/>
-    <w:lsdException w:name="Medium Grid 1 Accent 5" w:semiHidden="0" w:uiPriority="67" w:unhideWhenUsed="0"/>
-    <w:lsdException w:name="Medium Grid 2 Accent 5" w:semiHidden="0" w:uiPriority="68" w:unhideWhenUsed="0"/>
-    <w:lsdException w:name="Medium Grid 3 Accent 5" w:semiHidden="0" w:uiPriority="69" w:unhideWhenUsed="0"/>
-    <w:lsdException w:name="Dark List Accent 5" w:semiHidden="0" w:uiPriority="70" w:unhideWhenUsed="0"/>
-    <w:lsdException w:name="Colorful Shading Accent 5" w:semiHidden="0" w:uiPriority="71" w:unhideWhenUsed="0"/>
-    <w:lsdException w:name="Colorful List Accent 5" w:semiHidden="0" w:uiPriority="72" w:unhideWhenUsed="0"/>
-    <w:lsdException w:name="Colorful Grid Accent 5" w:semiHidden="0" w:uiPriority="73" w:unhideWhenUsed="0"/>
-    <w:lsdException w:name="Light Shading Accent 6" w:semiHidden="0" w:uiPriority="60" w:unhideWhenUsed="0"/>
-    <w:lsdException w:name="Light List Accent 6" w:semiHidden="0" w:uiPriority="61" w:unhideWhenUsed="0"/>
-    <w:lsdException w:name="Light Grid Accent 6" w:semiHidden="0" w:uiPriority="62" w:unhideWhenUsed="0"/>
-    <w:lsdException w:name="Medium Shading 1 Accent 6" w:semiHidden="0" w:uiPriority="63" w:unhideWhenUsed="0"/>
-    <w:lsdException w:name="Medium Shading 2 Accent 6" w:semiHidden="0" w:uiPriority="64" w:unhideWhenUsed="0"/>
-    <w:lsdException w:name="Medium List 1 Accent 6" w:semiHidden="0" w:uiPriority="65" w:unhideWhenUsed="0"/>
-    <w:lsdException w:name="Medium List 2 Accent 6" w:semiHidden="0" w:uiPriority="66" w:unhideWhenUsed="0"/>
-    <w:lsdException w:name="Medium Grid 1 Accent 6" w:semiHidden="0" w:uiPriority="67" w:unhideWhenUsed="0"/>
-    <w:lsdException w:name="Medium Grid 2 Accent 6" w:semiHidden="0" w:uiPriority="68" w:unhideWhenUsed="0"/>
-    <w:lsdException w:name="Medium Grid 3 Accent 6" w:semiHidden="0" w:uiPriority="69" w:unhideWhenUsed="0"/>
-    <w:lsdException w:name="Dark List Accent 6" w:semiHidden="0" w:uiPriority="70" w:unhideWhenUsed="0"/>
-    <w:lsdException w:name="Colorful Shading Accent 6" w:semiHidden="0" w:uiPriority="71" w:unhideWhenUsed="0"/>
-    <w:lsdException w:name="Colorful List Accent 6" w:semiHidden="0" w:uiPriority="72" w:unhideWhenUsed="0"/>
-    <w:lsdException w:name="Colorful Grid Accent 6" w:semiHidden="0" w:uiPriority="73" w:unhideWhenUsed="0"/>
-    <w:lsdException w:name="Subtle Emphasis" w:semiHidden="0" w:uiPriority="19" w:unhideWhenUsed="0" w:qFormat="1"/>
-    <w:lsdException w:name="Intense Emphasis" w:semiHidden="0" w:uiPriority="21" w:unhideWhenUsed="0" w:qFormat="1"/>
-    <w:lsdException w:name="Subtle Reference" w:semiHidden="0" w:uiPriority="31" w:unhideWhenUsed="0" w:qFormat="1"/>
-    <w:lsdException w:name="Intense Reference" w:semiHidden="0" w:uiPriority="32" w:unhideWhenUsed="0" w:qFormat="1"/>
-    <w:lsdException w:name="Book Title" w:semiHidden="0" w:uiPriority="33" w:unhideWhenUsed="0" w:qFormat="1"/>
-    <w:lsdException w:name="Bibliography" w:uiPriority="37"/>
-    <w:lsdException w:name="TOC Heading" w:uiPriority="39" w:qFormat="1"/>
+  <w:latentStyles w:defLockedState="0" w:defUIPriority="99" w:defSemiHidden="0" w:defUnhideWhenUsed="0" w:defQFormat="0" w:count="371">
+    <w:lsdException w:name="Normal" w:uiPriority="0" w:qFormat="1"/>
+    <w:lsdException w:name="heading 1" w:uiPriority="9" w:qFormat="1"/>
+    <w:lsdException w:name="heading 2" w:semiHidden="1" w:uiPriority="9" w:unhideWhenUsed="1" w:qFormat="1"/>
+    <w:lsdException w:name="heading 3" w:semiHidden="1" w:uiPriority="9" w:unhideWhenUsed="1" w:qFormat="1"/>
+    <w:lsdException w:name="heading 4" w:semiHidden="1" w:uiPriority="9" w:unhideWhenUsed="1" w:qFormat="1"/>
+    <w:lsdException w:name="heading 5" w:semiHidden="1" w:uiPriority="9" w:unhideWhenUsed="1" w:qFormat="1"/>
+    <w:lsdException w:name="heading 6" w:semiHidden="1" w:uiPriority="9" w:unhideWhenUsed="1" w:qFormat="1"/>
+    <w:lsdException w:name="heading 7" w:semiHidden="1" w:uiPriority="9" w:unhideWhenUsed="1" w:qFormat="1"/>
+    <w:lsdException w:name="heading 8" w:semiHidden="1" w:uiPriority="9" w:unhideWhenUsed="1" w:qFormat="1"/>
+    <w:lsdException w:name="heading 9" w:semiHidden="1" w:uiPriority="9" w:unhideWhenUsed="1" w:qFormat="1"/>
+    <w:lsdException w:name="index 1" w:semiHidden="1" w:unhideWhenUsed="1"/>
+    <w:lsdException w:name="index 2" w:semiHidden="1" w:unhideWhenUsed="1"/>
+    <w:lsdException w:name="index 3" w:semiHidden="1" w:unhideWhenUsed="1"/>
+    <w:lsdException w:name="index 4" w:semiHidden="1" w:unhideWhenUsed="1"/>
+    <w:lsdException w:name="index 5" w:semiHidden="1" w:unhideWhenUsed="1"/>
+    <w:lsdException w:name="index 6" w:semiHidden="1" w:unhideWhenUsed="1"/>
+    <w:lsdException w:name="index 7" w:semiHidden="1" w:unhideWhenUsed="1"/>
+    <w:lsdException w:name="index 8" w:semiHidden="1" w:unhideWhenUsed="1"/>
+    <w:lsdException w:name="index 9" w:semiHidden="1" w:unhideWhenUsed="1"/>
+    <w:lsdException w:name="toc 1" w:semiHidden="1" w:uiPriority="39" w:unhideWhenUsed="1"/>
+    <w:lsdException w:name="toc 2" w:semiHidden="1" w:uiPriority="39" w:unhideWhenUsed="1"/>
+    <w:lsdException w:name="toc 3" w:semiHidden="1" w:uiPriority="39" w:unhideWhenUsed="1"/>
+    <w:lsdException w:name="toc 4" w:semiHidden="1" w:uiPriority="39" w:unhideWhenUsed="1"/>
+    <w:lsdException w:name="toc 5" w:semiHidden="1" w:uiPriority="39" w:unhideWhenUsed="1"/>
+    <w:lsdException w:name="toc 6" w:semiHidden="1" w:uiPriority="39" w:unhideWhenUsed="1"/>
+    <w:lsdException w:name="toc 7" w:semiHidden="1" w:uiPriority="39" w:unhideWhenUsed="1"/>
+    <w:lsdException w:name="toc 8" w:semiHidden="1" w:uiPriority="39" w:unhideWhenUsed="1"/>
+    <w:lsdException w:name="toc 9" w:semiHidden="1" w:uiPriority="39" w:unhideWhenUsed="1"/>
+    <w:lsdException w:name="Normal Indent" w:semiHidden="1" w:unhideWhenUsed="1"/>
+    <w:lsdException w:name="footnote text" w:semiHidden="1" w:unhideWhenUsed="1"/>
+    <w:lsdException w:name="annotation text" w:semiHidden="1" w:unhideWhenUsed="1"/>
+    <w:lsdException w:name="header" w:semiHidden="1" w:unhideWhenUsed="1"/>
+    <w:lsdException w:name="footer" w:semiHidden="1" w:unhideWhenUsed="1"/>
+    <w:lsdException w:name="index heading" w:semiHidden="1" w:unhideWhenUsed="1"/>
+    <w:lsdException w:name="caption" w:semiHidden="1" w:uiPriority="35" w:unhideWhenUsed="1" w:qFormat="1"/>
+    <w:lsdException w:name="table of figures" w:semiHidden="1" w:unhideWhenUsed="1"/>
+    <w:lsdException w:name="envelope address" w:semiHidden="1" w:unhideWhenUsed="1"/>
+    <w:lsdException w:name="envelope return" w:semiHidden="1" w:unhideWhenUsed="1"/>
+    <w:lsdException w:name="footnote reference" w:semiHidden="1" w:unhideWhenUsed="1"/>
+    <w:lsdException w:name="annotation reference" w:semiHidden="1" w:unhideWhenUsed="1"/>
+    <w:lsdException w:name="line number" w:semiHidden="1" w:unhideWhenUsed="1"/>
+    <w:lsdException w:name="page number" w:semiHidden="1" w:unhideWhenUsed="1"/>
+    <w:lsdException w:name="endnote reference" w:semiHidden="1" w:unhideWhenUsed="1"/>
+    <w:lsdException w:name="endnote text" w:semiHidden="1" w:unhideWhenUsed="1"/>
+    <w:lsdException w:name="table of authorities" w:semiHidden="1" w:unhideWhenUsed="1"/>
+    <w:lsdException w:name="macro" w:semiHidden="1" w:unhideWhenUsed="1"/>
+    <w:lsdException w:name="toa heading" w:semiHidden="1" w:unhideWhenUsed="1"/>
+    <w:lsdException w:name="List" w:semiHidden="1" w:unhideWhenUsed="1"/>
+    <w:lsdException w:name="List Bullet" w:semiHidden="1" w:unhideWhenUsed="1"/>
+    <w:lsdException w:name="List Number" w:semiHidden="1" w:unhideWhenUsed="1"/>
+    <w:lsdException w:name="List 2" w:semiHidden="1" w:unhideWhenUsed="1"/>
+    <w:lsdException w:name="List 3" w:semiHidden="1" w:unhideWhenUsed="1"/>
+    <w:lsdException w:name="List 4" w:semiHidden="1" w:unhideWhenUsed="1"/>
+    <w:lsdException w:name="List 5" w:semiHidden="1" w:unhideWhenUsed="1"/>
+    <w:lsdException w:name="List Bullet 2" w:semiHidden="1" w:unhideWhenUsed="1"/>
+    <w:lsdException w:name="List Bullet 3" w:semiHidden="1" w:unhideWhenUsed="1"/>
+    <w:lsdException w:name="List Bullet 4" w:semiHidden="1" w:unhideWhenUsed="1"/>
+    <w:lsdException w:name="List Bullet 5" w:semiHidden="1" w:unhideWhenUsed="1"/>
+    <w:lsdException w:name="List Number 2" w:semiHidden="1" w:unhideWhenUsed="1"/>
+    <w:lsdException w:name="List Number 3" w:semiHidden="1" w:unhideWhenUsed="1"/>
+    <w:lsdException w:name="List Number 4" w:semiHidden="1" w:unhideWhenUsed="1"/>
+    <w:lsdException w:name="List Number 5" w:semiHidden="1" w:unhideWhenUsed="1"/>
+    <w:lsdException w:name="Title" w:uiPriority="10" w:qFormat="1"/>
+    <w:lsdException w:name="Closing" w:semiHidden="1" w:unhideWhenUsed="1"/>
+    <w:lsdException w:name="Signature" w:semiHidden="1" w:unhideWhenUsed="1"/>
+    <w:lsdException w:name="Default Paragraph Font" w:semiHidden="1" w:uiPriority="1" w:unhideWhenUsed="1"/>
+    <w:lsdException w:name="Body Text" w:semiHidden="1" w:unhideWhenUsed="1"/>
+    <w:lsdException w:name="Body Text Indent" w:semiHidden="1" w:unhideWhenUsed="1"/>
+    <w:lsdException w:name="List Continue" w:semiHidden="1" w:unhideWhenUsed="1"/>
+    <w:lsdException w:name="List Continue 2" w:semiHidden="1" w:unhideWhenUsed="1"/>
+    <w:lsdException w:name="List Continue 3" w:semiHidden="1" w:unhideWhenUsed="1"/>
+    <w:lsdException w:name="List Continue 4" w:semiHidden="1" w:unhideWhenUsed="1"/>
+    <w:lsdException w:name="List Continue 5" w:semiHidden="1" w:unhideWhenUsed="1"/>
+    <w:lsdException w:name="Message Header" w:semiHidden="1" w:unhideWhenUsed="1"/>
+    <w:lsdException w:name="Subtitle" w:uiPriority="11" w:qFormat="1"/>
+    <w:lsdException w:name="Salutation" w:semiHidden="1" w:unhideWhenUsed="1"/>
+    <w:lsdException w:name="Date" w:semiHidden="1" w:unhideWhenUsed="1"/>
+    <w:lsdException w:name="Body Text First Indent" w:semiHidden="1" w:unhideWhenUsed="1"/>
+    <w:lsdException w:name="Body Text First Indent 2" w:semiHidden="1" w:unhideWhenUsed="1"/>
+    <w:lsdException w:name="Note Heading" w:semiHidden="1" w:unhideWhenUsed="1"/>
+    <w:lsdException w:name="Body Text 2" w:semiHidden="1" w:unhideWhenUsed="1"/>
+    <w:lsdException w:name="Body Text 3" w:semiHidden="1" w:unhideWhenUsed="1"/>
+    <w:lsdException w:name="Body Text Indent 2" w:semiHidden="1" w:unhideWhenUsed="1"/>
+    <w:lsdException w:name="Body Text Indent 3" w:semiHidden="1" w:unhideWhenUsed="1"/>
+    <w:lsdException w:name="Block Text" w:semiHidden="1" w:unhideWhenUsed="1"/>
+    <w:lsdException w:name="Hyperlink" w:semiHidden="1" w:unhideWhenUsed="1"/>
+    <w:lsdException w:name="FollowedHyperlink" w:semiHidden="1" w:unhideWhenUsed="1"/>
+    <w:lsdException w:name="Strong" w:uiPriority="22" w:qFormat="1"/>
+    <w:lsdException w:name="Emphasis" w:uiPriority="20" w:qFormat="1"/>
+    <w:lsdException w:name="Document Map" w:semiHidden="1" w:unhideWhenUsed="1"/>
+    <w:lsdException w:name="Plain Text" w:semiHidden="1" w:unhideWhenUsed="1"/>
+    <w:lsdException w:name="E-mail Signature" w:semiHidden="1" w:unhideWhenUsed="1"/>
+    <w:lsdException w:name="HTML Top of Form" w:semiHidden="1" w:unhideWhenUsed="1"/>
+    <w:lsdException w:name="HTML Bottom of Form" w:semiHidden="1" w:unhideWhenUsed="1"/>
+    <w:lsdException w:name="Normal (Web)" w:semiHidden="1" w:unhideWhenUsed="1"/>
+    <w:lsdException w:name="HTML Acronym" w:semiHidden="1" w:unhideWhenUsed="1"/>
+    <w:lsdException w:name="HTML Address" w:semiHidden="1" w:unhideWhenUsed="1"/>
+    <w:lsdException w:name="HTML Cite" w:semiHidden="1" w:unhideWhenUsed="1"/>
+    <w:lsdException w:name="HTML Code" w:semiHidden="1" w:unhideWhenUsed="1"/>
+    <w:lsdException w:name="HTML Definition" w:semiHidden="1" w:unhideWhenUsed="1"/>
+    <w:lsdException w:name="HTML Keyboard" w:semiHidden="1" w:unhideWhenUsed="1"/>
+    <w:lsdException w:name="HTML Preformatted" w:semiHidden="1" w:unhideWhenUsed="1"/>
+    <w:lsdException w:name="HTML Sample" w:semiHidden="1" w:unhideWhenUsed="1"/>
+    <w:lsdException w:name="HTML Typewriter" w:semiHidden="1" w:unhideWhenUsed="1"/>
+    <w:lsdException w:name="HTML Variable" w:semiHidden="1" w:unhideWhenUsed="1"/>
+    <w:lsdException w:name="Normal Table" w:semiHidden="1" w:unhideWhenUsed="1"/>
+    <w:lsdException w:name="annotation subject" w:semiHidden="1" w:unhideWhenUsed="1"/>
+    <w:lsdException w:name="No List" w:semiHidden="1" w:unhideWhenUsed="1"/>
+    <w:lsdException w:name="Outline List 1" w:semiHidden="1" w:unhideWhenUsed="1"/>
+    <w:lsdException w:name="Outline List 2" w:semiHidden="1" w:unhideWhenUsed="1"/>
+    <w:lsdException w:name="Outline List 3" w:semiHidden="1" w:unhideWhenUsed="1"/>
+    <w:lsdException w:name="Table Simple 1" w:semiHidden="1" w:unhideWhenUsed="1"/>
+    <w:lsdException w:name="Table Simple 2" w:semiHidden="1" w:unhideWhenUsed="1"/>
+    <w:lsdException w:name="Table Simple 3" w:semiHidden="1" w:unhideWhenUsed="1"/>
+    <w:lsdException w:name="Table Classic 1" w:semiHidden="1" w:unhideWhenUsed="1"/>
+    <w:lsdException w:name="Table Classic 2" w:semiHidden="1" w:unhideWhenUsed="1"/>
+    <w:lsdException w:name="Table Classic 3" w:semiHidden="1" w:unhideWhenUsed="1"/>
+    <w:lsdException w:name="Table Classic 4" w:semiHidden="1" w:unhideWhenUsed="1"/>
+    <w:lsdException w:name="Table Colorful 1" w:semiHidden="1" w:unhideWhenUsed="1"/>
+    <w:lsdException w:name="Table Colorful 2" w:semiHidden="1" w:unhideWhenUsed="1"/>
+    <w:lsdException w:name="Table Colorful 3" w:semiHidden="1" w:unhideWhenUsed="1"/>
+    <w:lsdException w:name="Table Columns 1" w:semiHidden="1" w:unhideWhenUsed="1"/>
+    <w:lsdException w:name="Table Columns 2" w:semiHidden="1" w:unhideWhenUsed="1"/>
+    <w:lsdException w:name="Table Columns 3" w:semiHidden="1" w:unhideWhenUsed="1"/>
+    <w:lsdException w:name="Table Columns 4" w:semiHidden="1" w:unhideWhenUsed="1"/>
+    <w:lsdException w:name="Table Columns 5" w:semiHidden="1" w:unhideWhenUsed="1"/>
+    <w:lsdException w:name="Table Grid 1" w:semiHidden="1" w:unhideWhenUsed="1"/>
+    <w:lsdException w:name="Table Grid 2" w:semiHidden="1" w:unhideWhenUsed="1"/>
+    <w:lsdException w:name="Table Grid 3" w:semiHidden="1" w:unhideWhenUsed="1"/>
+    <w:lsdException w:name="Table Grid 4" w:semiHidden="1" w:unhideWhenUsed="1"/>
+    <w:lsdException w:name="Table Grid 5" w:semiHidden="1" w:unhideWhenUsed="1"/>
+    <w:lsdException w:name="Table Grid 6" w:semiHidden="1" w:unhideWhenUsed="1"/>
+    <w:lsdException w:name="Table Grid 7" w:semiHidden="1" w:unhideWhenUsed="1"/>
+    <w:lsdException w:name="Table Grid 8" w:semiHidden="1" w:unhideWhenUsed="1"/>
+    <w:lsdException w:name="Table List 1" w:semiHidden="1" w:unhideWhenUsed="1"/>
+    <w:lsdException w:name="Table List 2" w:semiHidden="1" w:unhideWhenUsed="1"/>
+    <w:lsdException w:name="Table List 3" w:semiHidden="1" w:unhideWhenUsed="1"/>
+    <w:lsdException w:name="Table List 4" w:semiHidden="1" w:unhideWhenUsed="1"/>
+    <w:lsdException w:name="Table List 5" w:semiHidden="1" w:unhideWhenUsed="1"/>
+    <w:lsdException w:name="Table List 6" w:semiHidden="1" w:unhideWhenUsed="1"/>
+    <w:lsdException w:name="Table List 7" w:semiHidden="1" w:unhideWhenUsed="1"/>
+    <w:lsdException w:name="Table List 8" w:semiHidden="1" w:unhideWhenUsed="1"/>
+    <w:lsdException w:name="Table 3D effects 1" w:semiHidden="1" w:unhideWhenUsed="1"/>
+    <w:lsdException w:name="Table 3D effects 2" w:semiHidden="1" w:unhideWhenUsed="1"/>
+    <w:lsdException w:name="Table 3D effects 3" w:semiHidden="1" w:unhideWhenUsed="1"/>
+    <w:lsdException w:name="Table Contemporary" w:semiHidden="1" w:unhideWhenUsed="1"/>
+    <w:lsdException w:name="Table Elegant" w:semiHidden="1" w:unhideWhenUsed="1"/>
+    <w:lsdException w:name="Table Professional" w:semiHidden="1" w:unhideWhenUsed="1"/>
+    <w:lsdException w:name="Table Subtle 1" w:semiHidden="1" w:unhideWhenUsed="1"/>
+    <w:lsdException w:name="Table Subtle 2" w:semiHidden="1" w:unhideWhenUsed="1"/>
+    <w:lsdException w:name="Table Web 1" w:semiHidden="1" w:unhideWhenUsed="1"/>
+    <w:lsdException w:name="Table Web 2" w:semiHidden="1" w:unhideWhenUsed="1"/>
+    <w:lsdException w:name="Table Web 3" w:semiHidden="1" w:unhideWhenUsed="1"/>
+    <w:lsdException w:name="Balloon Text" w:semiHidden="1" w:unhideWhenUsed="1"/>
+    <w:lsdException w:name="Table Grid" w:uiPriority="59"/>
+    <w:lsdException w:name="Table Theme" w:semiHidden="1" w:unhideWhenUsed="1"/>
+    <w:lsdException w:name="Placeholder Text" w:semiHidden="1"/>
+    <w:lsdException w:name="No Spacing" w:uiPriority="1" w:qFormat="1"/>
+    <w:lsdException w:name="Light Shading" w:uiPriority="60"/>
+    <w:lsdException w:name="Light List" w:uiPriority="61"/>
+    <w:lsdException w:name="Light Grid" w:uiPriority="62"/>
+    <w:lsdException w:name="Medium Shading 1" w:uiPriority="63"/>
+    <w:lsdException w:name="Medium Shading 2" w:uiPriority="64"/>
+    <w:lsdException w:name="Medium List 1" w:uiPriority="65"/>
+    <w:lsdException w:name="Medium List 2" w:uiPriority="66"/>
+    <w:lsdException w:name="Medium Grid 1" w:uiPriority="67"/>
+    <w:lsdException w:name="Medium Grid 2" w:uiPriority="68"/>
+    <w:lsdException w:name="Medium Grid 3" w:uiPriority="69"/>
+    <w:lsdException w:name="Dark List" w:uiPriority="70"/>
+    <w:lsdException w:name="Colorful Shading" w:uiPriority="71"/>
+    <w:lsdException w:name="Colorful List" w:uiPriority="72"/>
+    <w:lsdException w:name="Colorful Grid" w:uiPriority="73"/>
+    <w:lsdException w:name="Light Shading Accent 1" w:uiPriority="60"/>
+    <w:lsdException w:name="Light List Accent 1" w:uiPriority="61"/>
+    <w:lsdException w:name="Light Grid Accent 1" w:uiPriority="62"/>
+    <w:lsdException w:name="Medium Shading 1 Accent 1" w:uiPriority="63"/>
+    <w:lsdException w:name="Medium Shading 2 Accent 1" w:uiPriority="64"/>
+    <w:lsdException w:name="Medium List 1 Accent 1" w:uiPriority="65"/>
+    <w:lsdException w:name="Revision" w:semiHidden="1"/>
+    <w:lsdException w:name="List Paragraph" w:uiPriority="34" w:qFormat="1"/>
+    <w:lsdException w:name="Quote" w:uiPriority="29" w:qFormat="1"/>
+    <w:lsdException w:name="Intense Quote" w:uiPriority="30" w:qFormat="1"/>
+    <w:lsdException w:name="Medium List 2 Accent 1" w:uiPriority="66"/>
+    <w:lsdException w:name="Medium Grid 1 Accent 1" w:uiPriority="67"/>
+    <w:lsdException w:name="Medium Grid 2 Accent 1" w:uiPriority="68"/>
+    <w:lsdException w:name="Medium Grid 3 Accent 1" w:uiPriority="69"/>
+    <w:lsdException w:name="Dark List Accent 1" w:uiPriority="70"/>
+    <w:lsdException w:name="Colorful Shading Accent 1" w:uiPriority="71"/>
+    <w:lsdException w:name="Colorful List Accent 1" w:uiPriority="72"/>
+    <w:lsdException w:name="Colorful Grid Accent 1" w:uiPriority="73"/>
+    <w:lsdException w:name="Light Shading Accent 2" w:uiPriority="60"/>
+    <w:lsdException w:name="Light List Accent 2" w:uiPriority="61"/>
+    <w:lsdException w:name="Light Grid Accent 2" w:uiPriority="62"/>
+    <w:lsdException w:name="Medium Shading 1 Accent 2" w:uiPriority="63"/>
+    <w:lsdException w:name="Medium Shading 2 Accent 2" w:uiPriority="64"/>
+    <w:lsdException w:name="Medium List 1 Accent 2" w:uiPriority="65"/>
+    <w:lsdException w:name="Medium List 2 Accent 2" w:uiPriority="66"/>
+    <w:lsdException w:name="Medium Grid 1 Accent 2" w:uiPriority="67"/>
+    <w:lsdException w:name="Medium Grid 2 Accent 2" w:uiPriority="68"/>
+    <w:lsdException w:name="Medium Grid 3 Accent 2" w:uiPriority="69"/>
+    <w:lsdException w:name="Dark List Accent 2" w:uiPriority="70"/>
+    <w:lsdException w:name="Colorful Shading Accent 2" w:uiPriority="71"/>
+    <w:lsdException w:name="Colorful List Accent 2" w:uiPriority="72"/>
+    <w:lsdException w:name="Colorful Grid Accent 2" w:uiPriority="73"/>
+    <w:lsdException w:name="Light Shading Accent 3" w:uiPriority="60"/>
+    <w:lsdException w:name="Light List Accent 3" w:uiPriority="61"/>
+    <w:lsdException w:name="Light Grid Accent 3" w:uiPriority="62"/>
+    <w:lsdException w:name="Medium Shading 1 Accent 3" w:uiPriority="63"/>
+    <w:lsdException w:name="Medium Shading 2 Accent 3" w:uiPriority="64"/>
+    <w:lsdException w:name="Medium List 1 Accent 3" w:uiPriority="65"/>
+    <w:lsdException w:name="Medium List 2 Accent 3" w:uiPriority="66"/>
+    <w:lsdException w:name="Medium Grid 1 Accent 3" w:uiPriority="67"/>
+    <w:lsdException w:name="Medium Grid 2 Accent 3" w:uiPriority="68"/>
+    <w:lsdException w:name="Medium Grid 3 Accent 3" w:uiPriority="69"/>
+    <w:lsdException w:name="Dark List Accent 3" w:uiPriority="70"/>
+    <w:lsdException w:name="Colorful Shading Accent 3" w:uiPriority="71"/>
+    <w:lsdException w:name="Colorful List Accent 3" w:uiPriority="72"/>
+    <w:lsdException w:name="Colorful Grid Accent 3" w:uiPriority="73"/>
+    <w:lsdException w:name="Light Shading Accent 4" w:uiPriority="60"/>
+    <w:lsdException w:name="Light List Accent 4" w:uiPriority="61"/>
+    <w:lsdException w:name="Light Grid Accent 4" w:uiPriority="62"/>
+    <w:lsdException w:name="Medium Shading 1 Accent 4" w:uiPriority="63"/>
+    <w:lsdException w:name="Medium Shading 2 Accent 4" w:uiPriority="64"/>
+    <w:lsdException w:name="Medium List 1 Accent 4" w:uiPriority="65"/>
+    <w:lsdException w:name="Medium List 2 Accent 4" w:uiPriority="66"/>
+    <w:lsdException w:name="Medium Grid 1 Accent 4" w:uiPriority="67"/>
+    <w:lsdException w:name="Medium Grid 2 Accent 4" w:uiPriority="68"/>
+    <w:lsdException w:name="Medium Grid 3 Accent 4" w:uiPriority="69"/>
+    <w:lsdException w:name="Dark List Accent 4" w:uiPriority="70"/>
+    <w:lsdException w:name="Colorful Shading Accent 4" w:uiPriority="71"/>
+    <w:lsdException w:name="Colorful List Accent 4" w:uiPriority="72"/>
+    <w:lsdException w:name="Colorful Grid Accent 4" w:uiPriority="73"/>
+    <w:lsdException w:name="Light Shading Accent 5" w:uiPriority="60"/>
+    <w:lsdException w:name="Light List Accent 5" w:uiPriority="61"/>
+    <w:lsdException w:name="Light Grid Accent 5" w:uiPriority="62"/>
+    <w:lsdException w:name="Medium Shading 1 Accent 5" w:uiPriority="63"/>
+    <w:lsdException w:name="Medium Shading 2 Accent 5" w:uiPriority="64"/>
+    <w:lsdException w:name="Medium List 1 Accent 5" w:uiPriority="65"/>
+    <w:lsdException w:name="Medium List 2 Accent 5" w:uiPriority="66"/>
+    <w:lsdException w:name="Medium Grid 1 Accent 5" w:uiPriority="67"/>
+    <w:lsdException w:name="Medium Grid 2 Accent 5" w:uiPriority="68"/>
+    <w:lsdException w:name="Medium Grid 3 Accent 5" w:uiPriority="69"/>
+    <w:lsdException w:name="Dark List Accent 5" w:uiPriority="70"/>
+    <w:lsdException w:name="Colorful Shading Accent 5" w:uiPriority="71"/>
+    <w:lsdException w:name="Colorful List Accent 5" w:uiPriority="72"/>
+    <w:lsdException w:name="Colorful Grid Accent 5" w:uiPriority="73"/>
+    <w:lsdException w:name="Light Shading Accent 6" w:uiPriority="60"/>
+    <w:lsdException w:name="Light List Accent 6" w:uiPriority="61"/>
+    <w:lsdException w:name="Light Grid Accent 6" w:uiPriority="62"/>
+    <w:lsdException w:name="Medium Shading 1 Accent 6" w:uiPriority="63"/>
+    <w:lsdException w:name="Medium Shading 2 Accent 6" w:uiPriority="64"/>
+    <w:lsdException w:name="Medium List 1 Accent 6" w:uiPriority="65"/>
+    <w:lsdException w:name="Medium List 2 Accent 6" w:uiPriority="66"/>
+    <w:lsdException w:name="Medium Grid 1 Accent 6" w:uiPriority="67"/>
+    <w:lsdException w:name="Medium Grid 2 Accent 6" w:uiPriority="68"/>
+    <w:lsdException w:name="Medium Grid 3 Accent 6" w:uiPriority="69"/>
+    <w:lsdException w:name="Dark List Accent 6" w:uiPriority="70"/>
+    <w:lsdException w:name="Colorful Shading Accent 6" w:uiPriority="71"/>
+    <w:lsdException w:name="Colorful List Accent 6" w:uiPriority="72"/>
+    <w:lsdException w:name="Colorful Grid Accent 6" w:uiPriority="73"/>
+    <w:lsdException w:name="Subtle Emphasis" w:uiPriority="19" w:qFormat="1"/>
+    <w:lsdException w:name="Intense Emphasis" w:uiPriority="21" w:qFormat="1"/>
+    <w:lsdException w:name="Subtle Reference" w:uiPriority="31" w:qFormat="1"/>
+    <w:lsdException w:name="Intense Reference" w:uiPriority="32" w:qFormat="1"/>
+    <w:lsdException w:name="Book Title" w:uiPriority="33" w:qFormat="1"/>
+    <w:lsdException w:name="Bibliography" w:semiHidden="1" w:uiPriority="37" w:unhideWhenUsed="1"/>
+    <w:lsdException w:name="TOC Heading" w:semiHidden="1" w:uiPriority="39" w:unhideWhenUsed="1" w:qFormat="1"/>
+    <w:lsdException w:name="Plain Table 1" w:uiPriority="41"/>
+    <w:lsdException w:name="Plain Table 2" w:uiPriority="42"/>
+    <w:lsdException w:name="Plain Table 3" w:uiPriority="43"/>
+    <w:lsdException w:name="Plain Table 4" w:uiPriority="44"/>
+    <w:lsdException w:name="Plain Table 5" w:uiPriority="45"/>
+    <w:lsdException w:name="Grid Table Light" w:uiPriority="40"/>
+    <w:lsdException w:name="Grid Table 1 Light" w:uiPriority="46"/>
+    <w:lsdException w:name="Grid Table 2" w:uiPriority="47"/>
+    <w:lsdException w:name="Grid Table 3" w:uiPriority="48"/>
+    <w:lsdException w:name="Grid Table 4" w:uiPriority="49"/>
+    <w:lsdException w:name="Grid Table 5 Dark" w:uiPriority="50"/>
+    <w:lsdException w:name="Grid Table 6 Colorful" w:uiPriority="51"/>
+    <w:lsdException w:name="Grid Table 7 Colorful" w:uiPriority="52"/>
+    <w:lsdException w:name="Grid Table 1 Light Accent 1" w:uiPriority="46"/>
+    <w:lsdException w:name="Grid Table 2 Accent 1" w:uiPriority="47"/>
+    <w:lsdException w:name="Grid Table 3 Accent 1" w:uiPriority="48"/>
+    <w:lsdException w:name="Grid Table 4 Accent 1" w:uiPriority="49"/>
+    <w:lsdException w:name="Grid Table 5 Dark Accent 1" w:uiPriority="50"/>
+    <w:lsdException w:name="Grid Table 6 Colorful Accent 1" w:uiPriority="51"/>
+    <w:lsdException w:name="Grid Table 7 Colorful Accent 1" w:uiPriority="52"/>
+    <w:lsdException w:name="Grid Table 1 Light Accent 2" w:uiPriority="46"/>
+    <w:lsdException w:name="Grid Table 2 Accent 2" w:uiPriority="47"/>
+    <w:lsdException w:name="Grid Table 3 Accent 2" w:uiPriority="48"/>
+    <w:lsdException w:name="Grid Table 4 Accent 2" w:uiPriority="49"/>
+    <w:lsdException w:name="Grid Table 5 Dark Accent 2" w:uiPriority="50"/>
+    <w:lsdException w:name="Grid Table 6 Colorful Accent 2" w:uiPriority="51"/>
+    <w:lsdException w:name="Grid Table 7 Colorful Accent 2" w:uiPriority="52"/>
+    <w:lsdException w:name="Grid Table 1 Light Accent 3" w:uiPriority="46"/>
+    <w:lsdException w:name="Grid Table 2 Accent 3" w:uiPriority="47"/>
+    <w:lsdException w:name="Grid Table 3 Accent 3" w:uiPriority="48"/>
+    <w:lsdException w:name="Grid Table 4 Accent 3" w:uiPriority="49"/>
+    <w:lsdException w:name="Grid Table 5 Dark Accent 3" w:uiPriority="50"/>
+    <w:lsdException w:name="Grid Table 6 Colorful Accent 3" w:uiPriority="51"/>
+    <w:lsdException w:name="Grid Table 7 Colorful Accent 3" w:uiPriority="52"/>
+    <w:lsdException w:name="Grid Table 1 Light Accent 4" w:uiPriority="46"/>
+    <w:lsdException w:name="Grid Table 2 Accent 4" w:uiPriority="47"/>
+    <w:lsdException w:name="Grid Table 3 Accent 4" w:uiPriority="48"/>
+    <w:lsdException w:name="Grid Table 4 Accent 4" w:uiPriority="49"/>
+    <w:lsdException w:name="Grid Table 5 Dark Accent 4" w:uiPriority="50"/>
+    <w:lsdException w:name="Grid Table 6 Colorful Accent 4" w:uiPriority="51"/>
+    <w:lsdException w:name="Grid Table 7 Colorful Accent 4" w:uiPriority="52"/>
+    <w:lsdException w:name="Grid Table 1 Light Accent 5" w:uiPriority="46"/>
+    <w:lsdException w:name="Grid Table 2 Accent 5" w:uiPriority="47"/>
+    <w:lsdException w:name="Grid Table 3 Accent 5" w:uiPriority="48"/>
+    <w:lsdException w:name="Grid Table 4 Accent 5" w:uiPriority="49"/>
+    <w:lsdException w:name="Grid Table 5 Dark Accent 5" w:uiPriority="50"/>
+    <w:lsdException w:name="Grid Table 6 Colorful Accent 5" w:uiPriority="51"/>
+    <w:lsdException w:name="Grid Table 7 Colorful Accent 5" w:uiPriority="52"/>
+    <w:lsdException w:name="Grid Table 1 Light Accent 6" w:uiPriority="46"/>
+    <w:lsdException w:name="Grid Table 2 Accent 6" w:uiPriority="47"/>
+    <w:lsdException w:name="Grid Table 3 Accent 6" w:uiPriority="48"/>
+    <w:lsdException w:name="Grid Table 4 Accent 6" w:uiPriority="49"/>
+    <w:lsdException w:name="Grid Table 5 Dark Accent 6" w:uiPriority="50"/>
+    <w:lsdException w:name="Grid Table 6 Colorful Accent 6" w:uiPriority="51"/>
+    <w:lsdException w:name="Grid Table 7 Colorful Accent 6" w:uiPriority="52"/>
+    <w:lsdException w:name="List Table 1 Light" w:uiPriority="46"/>
+    <w:lsdException w:name="List Table 2" w:uiPriority="47"/>
+    <w:lsdException w:name="List Table 3" w:uiPriority="48"/>
+    <w:lsdException w:name="List Table 4" w:uiPriority="49"/>
+    <w:lsdException w:name="List Table 5 Dark" w:uiPriority="50"/>
+    <w:lsdException w:name="List Table 6 Colorful" w:uiPriority="51"/>
+    <w:lsdException w:name="List Table 7 Colorful" w:uiPriority="52"/>
+    <w:lsdException w:name="List Table 1 Light Accent 1" w:uiPriority="46"/>
+    <w:lsdException w:name="List Table 2 Accent 1" w:uiPriority="47"/>
+    <w:lsdException w:name="List Table 3 Accent 1" w:uiPriority="48"/>
+    <w:lsdException w:name="List Table 4 Accent 1" w:uiPriority="49"/>
+    <w:lsdException w:name="List Table 5 Dark Accent 1" w:uiPriority="50"/>
+    <w:lsdException w:name="List Table 6 Colorful Accent 1" w:uiPriority="51"/>
+    <w:lsdException w:name="List Table 7 Colorful Accent 1" w:uiPriority="52"/>
+    <w:lsdException w:name="List Table 1 Light Accent 2" w:uiPriority="46"/>
+    <w:lsdException w:name="List Table 2 Accent 2" w:uiPriority="47"/>
+    <w:lsdException w:name="List Table 3 Accent 2" w:uiPriority="48"/>
+    <w:lsdException w:name="List Table 4 Accent 2" w:uiPriority="49"/>
+    <w:lsdException w:name="List Table 5 Dark Accent 2" w:uiPriority="50"/>
+    <w:lsdException w:name="List Table 6 Colorful Accent 2" w:uiPriority="51"/>
+    <w:lsdException w:name="List Table 7 Colorful Accent 2" w:uiPriority="52"/>
+    <w:lsdException w:name="List Table 1 Light Accent 3" w:uiPriority="46"/>
+    <w:lsdException w:name="List Table 2 Accent 3" w:uiPriority="47"/>
+    <w:lsdException w:name="List Table 3 Accent 3" w:uiPriority="48"/>
+    <w:lsdException w:name="List Table 4 Accent 3" w:uiPriority="49"/>
+    <w:lsdException w:name="List Table 5 Dark Accent 3" w:uiPriority="50"/>
+    <w:lsdException w:name="List Table 6 Colorful Accent 3" w:uiPriority="51"/>
+    <w:lsdException w:name="List Table 7 Colorful Accent 3" w:uiPriority="52"/>
+    <w:lsdException w:name="List Table 1 Light Accent 4" w:uiPriority="46"/>
+    <w:lsdException w:name="List Table 2 Accent 4" w:uiPriority="47"/>
+    <w:lsdException w:name="List Table 3 Accent 4" w:uiPriority="48"/>
+    <w:lsdException w:name="List Table 4 Accent 4" w:uiPriority="49"/>
+    <w:lsdException w:name="List Table 5 Dark Accent 4" w:uiPriority="50"/>
+    <w:lsdException w:name="List Table 6 Colorful Accent 4" w:uiPriority="51"/>
+    <w:lsdException w:name="List Table 7 Colorful Accent 4" w:uiPriority="52"/>
+    <w:lsdException w:name="List Table 1 Light Accent 5" w:uiPriority="46"/>
+    <w:lsdException w:name="List Table 2 Accent 5" w:uiPriority="47"/>
+    <w:lsdException w:name="List Table 3 Accent 5" w:uiPriority="48"/>
+    <w:lsdException w:name="List Table 4 Accent 5" w:uiPriority="49"/>
+    <w:lsdException w:name="List Table 5 Dark Accent 5" w:uiPriority="50"/>
+    <w:lsdException w:name="List Table 6 Colorful Accent 5" w:uiPriority="51"/>
+    <w:lsdException w:name="List Table 7 Colorful Accent 5" w:uiPriority="52"/>
+    <w:lsdException w:name="List Table 1 Light Accent 6" w:uiPriority="46"/>
+    <w:lsdException w:name="List Table 2 Accent 6" w:uiPriority="47"/>
+    <w:lsdException w:name="List Table 3 Accent 6" w:uiPriority="48"/>
+    <w:lsdException w:name="List Table 4 Accent 6" w:uiPriority="49"/>
+    <w:lsdException w:name="List Table 5 Dark Accent 6" w:uiPriority="50"/>
+    <w:lsdException w:name="List Table 6 Colorful Accent 6" w:uiPriority="51"/>
+    <w:lsdException w:name="List Table 7 Colorful Accent 6" w:uiPriority="52"/>
   </w:latentStyles>
   <w:style w:type="paragraph" w:default="1" w:styleId="Normal">
     <w:name w:val="Normal"/>
     <w:qFormat/>
     <w:rsid w:val="00610D01"/>
   </w:style>
-  <w:style w:type="character" w:default="1" w:styleId="Policepardfaut">
+  <w:style w:type="character" w:default="1" w:styleId="DefaultParagraphFont">
     <w:name w:val="Default Paragraph Font"/>
     <w:uiPriority w:val="1"/>
     <w:semiHidden/>
     <w:unhideWhenUsed/>
   </w:style>
-  <w:style w:type="table" w:default="1" w:styleId="TableauNormal">
+  <w:style w:type="table" w:default="1" w:styleId="TableNormal">
     <w:name w:val="Normal Table"/>
     <w:uiPriority w:val="99"/>
     <w:semiHidden/>
@@ -5772,13 +5872,13 @@
       </w:tblCellMar>
     </w:tblPr>
   </w:style>
-  <w:style w:type="numbering" w:default="1" w:styleId="Aucuneliste">
+  <w:style w:type="numbering" w:default="1" w:styleId="NoList">
     <w:name w:val="No List"/>
     <w:uiPriority w:val="99"/>
     <w:semiHidden/>
     <w:unhideWhenUsed/>
   </w:style>
-  <w:style w:type="paragraph" w:styleId="Sansinterligne">
+  <w:style w:type="paragraph" w:styleId="NoSpacing">
     <w:name w:val="No Spacing"/>
     <w:uiPriority w:val="1"/>
     <w:qFormat/>
@@ -5787,10 +5887,10 @@
       <w:spacing w:after="0" w:line="240" w:lineRule="auto"/>
     </w:pPr>
   </w:style>
-  <w:style w:type="paragraph" w:styleId="En-tte">
+  <w:style w:type="paragraph" w:styleId="Header">
     <w:name w:val="header"/>
     <w:basedOn w:val="Normal"/>
-    <w:link w:val="En-tteCar"/>
+    <w:link w:val="HeaderChar"/>
     <w:uiPriority w:val="99"/>
     <w:unhideWhenUsed/>
     <w:rsid w:val="00E35E73"/>
@@ -5802,17 +5902,17 @@
       <w:spacing w:after="0" w:line="240" w:lineRule="auto"/>
     </w:pPr>
   </w:style>
-  <w:style w:type="character" w:customStyle="1" w:styleId="En-tteCar">
-    <w:name w:val="En-tête Car"/>
-    <w:basedOn w:val="Policepardfaut"/>
-    <w:link w:val="En-tte"/>
+  <w:style w:type="character" w:customStyle="1" w:styleId="HeaderChar">
+    <w:name w:val="Header Char"/>
+    <w:basedOn w:val="DefaultParagraphFont"/>
+    <w:link w:val="Header"/>
     <w:uiPriority w:val="99"/>
     <w:rsid w:val="00E35E73"/>
   </w:style>
-  <w:style w:type="paragraph" w:styleId="Pieddepage">
+  <w:style w:type="paragraph" w:styleId="Footer">
     <w:name w:val="footer"/>
     <w:basedOn w:val="Normal"/>
-    <w:link w:val="PieddepageCar"/>
+    <w:link w:val="FooterChar"/>
     <w:uiPriority w:val="99"/>
     <w:unhideWhenUsed/>
     <w:rsid w:val="00E35E73"/>
@@ -5824,14 +5924,14 @@
       <w:spacing w:after="0" w:line="240" w:lineRule="auto"/>
     </w:pPr>
   </w:style>
-  <w:style w:type="character" w:customStyle="1" w:styleId="PieddepageCar">
-    <w:name w:val="Pied de page Car"/>
-    <w:basedOn w:val="Policepardfaut"/>
-    <w:link w:val="Pieddepage"/>
+  <w:style w:type="character" w:customStyle="1" w:styleId="FooterChar">
+    <w:name w:val="Footer Char"/>
+    <w:basedOn w:val="DefaultParagraphFont"/>
+    <w:link w:val="Footer"/>
     <w:uiPriority w:val="99"/>
     <w:rsid w:val="00E35E73"/>
   </w:style>
-  <w:style w:type="paragraph" w:styleId="Paragraphedeliste">
+  <w:style w:type="paragraph" w:styleId="ListParagraph">
     <w:name w:val="List Paragraph"/>
     <w:basedOn w:val="Normal"/>
     <w:uiPriority w:val="34"/>
@@ -5842,10 +5942,10 @@
       <w:contextualSpacing/>
     </w:pPr>
   </w:style>
-  <w:style w:type="paragraph" w:styleId="Textedebulles">
+  <w:style w:type="paragraph" w:styleId="BalloonText">
     <w:name w:val="Balloon Text"/>
     <w:basedOn w:val="Normal"/>
-    <w:link w:val="TextedebullesCar"/>
+    <w:link w:val="BalloonTextChar"/>
     <w:uiPriority w:val="99"/>
     <w:semiHidden/>
     <w:unhideWhenUsed/>
@@ -5859,10 +5959,10 @@
       <w:szCs w:val="16"/>
     </w:rPr>
   </w:style>
-  <w:style w:type="character" w:customStyle="1" w:styleId="TextedebullesCar">
-    <w:name w:val="Texte de bulles Car"/>
-    <w:basedOn w:val="Policepardfaut"/>
-    <w:link w:val="Textedebulles"/>
+  <w:style w:type="character" w:customStyle="1" w:styleId="BalloonTextChar">
+    <w:name w:val="Balloon Text Char"/>
+    <w:basedOn w:val="DefaultParagraphFont"/>
+    <w:link w:val="BalloonText"/>
     <w:uiPriority w:val="99"/>
     <w:semiHidden/>
     <w:rsid w:val="00473DCD"/>
@@ -5872,313 +5972,9 @@
       <w:szCs w:val="16"/>
     </w:rPr>
   </w:style>
-  <w:style w:type="table" w:styleId="Grilledutableau">
+  <w:style w:type="table" w:styleId="TableGrid">
     <w:name w:val="Table Grid"/>
-    <w:basedOn w:val="TableauNormal"/>
-    <w:uiPriority w:val="59"/>
-    <w:rsid w:val="00180C2C"/>
-    <w:pPr>
-      <w:spacing w:after="0" w:line="240" w:lineRule="auto"/>
-    </w:pPr>
-    <w:tblPr>
-      <w:tblBorders>
-        <w:top w:val="single" w:sz="4" w:space="0" w:color="auto"/>
-        <w:left w:val="single" w:sz="4" w:space="0" w:color="auto"/>
-        <w:bottom w:val="single" w:sz="4" w:space="0" w:color="auto"/>
-        <w:right w:val="single" w:sz="4" w:space="0" w:color="auto"/>
-        <w:insideH w:val="single" w:sz="4" w:space="0" w:color="auto"/>
-        <w:insideV w:val="single" w:sz="4" w:space="0" w:color="auto"/>
-      </w:tblBorders>
-    </w:tblPr>
-  </w:style>
-</w:styles>
-</file>
-
-<file path=word/stylesWithEffects.xml><?xml version="1.0" encoding="utf-8"?>
-<w:styles xmlns:wpc="http://schemas.microsoft.com/office/word/2010/wordprocessingCanvas" xmlns:mc="http://schemas.openxmlformats.org/markup-compatibility/2006" xmlns:o="urn:schemas-microsoft-com:office:office" xmlns:r="http://schemas.openxmlformats.org/officeDocument/2006/relationships" xmlns:m="http://schemas.openxmlformats.org/officeDocument/2006/math" xmlns:v="urn:schemas-microsoft-com:vml" xmlns:wp14="http://schemas.microsoft.com/office/word/2010/wordprocessingDrawing" xmlns:wp="http://schemas.openxmlformats.org/drawingml/2006/wordprocessingDrawing" xmlns:w10="urn:schemas-microsoft-com:office:word" xmlns:w="http://schemas.openxmlformats.org/wordprocessingml/2006/main" xmlns:w14="http://schemas.microsoft.com/office/word/2010/wordml" xmlns:wpg="http://schemas.microsoft.com/office/word/2010/wordprocessingGroup" xmlns:wpi="http://schemas.microsoft.com/office/word/2010/wordprocessingInk" xmlns:wne="http://schemas.microsoft.com/office/word/2006/wordml" xmlns:wps="http://schemas.microsoft.com/office/word/2010/wordprocessingShape" mc:Ignorable="w14 wp14">
-  <w:docDefaults>
-    <w:rPrDefault>
-      <w:rPr>
-        <w:rFonts w:asciiTheme="minorHAnsi" w:eastAsiaTheme="minorHAnsi" w:hAnsiTheme="minorHAnsi" w:cstheme="minorBidi"/>
-        <w:sz w:val="22"/>
-        <w:szCs w:val="22"/>
-        <w:lang w:val="fr-CA" w:eastAsia="en-US" w:bidi="ar-SA"/>
-      </w:rPr>
-    </w:rPrDefault>
-    <w:pPrDefault>
-      <w:pPr>
-        <w:spacing w:after="200" w:line="276" w:lineRule="auto"/>
-      </w:pPr>
-    </w:pPrDefault>
-  </w:docDefaults>
-  <w:latentStyles w:defLockedState="0" w:defUIPriority="99" w:defSemiHidden="1" w:defUnhideWhenUsed="1" w:defQFormat="0" w:count="267">
-    <w:lsdException w:name="Normal" w:semiHidden="0" w:uiPriority="0" w:unhideWhenUsed="0" w:qFormat="1"/>
-    <w:lsdException w:name="heading 1" w:semiHidden="0" w:uiPriority="9" w:unhideWhenUsed="0" w:qFormat="1"/>
-    <w:lsdException w:name="heading 2" w:uiPriority="9" w:qFormat="1"/>
-    <w:lsdException w:name="heading 3" w:uiPriority="9" w:qFormat="1"/>
-    <w:lsdException w:name="heading 4" w:uiPriority="9" w:qFormat="1"/>
-    <w:lsdException w:name="heading 5" w:uiPriority="9" w:qFormat="1"/>
-    <w:lsdException w:name="heading 6" w:uiPriority="9" w:qFormat="1"/>
-    <w:lsdException w:name="heading 7" w:uiPriority="9" w:qFormat="1"/>
-    <w:lsdException w:name="heading 8" w:uiPriority="9" w:qFormat="1"/>
-    <w:lsdException w:name="heading 9" w:uiPriority="9" w:qFormat="1"/>
-    <w:lsdException w:name="toc 1" w:uiPriority="39"/>
-    <w:lsdException w:name="toc 2" w:uiPriority="39"/>
-    <w:lsdException w:name="toc 3" w:uiPriority="39"/>
-    <w:lsdException w:name="toc 4" w:uiPriority="39"/>
-    <w:lsdException w:name="toc 5" w:uiPriority="39"/>
-    <w:lsdException w:name="toc 6" w:uiPriority="39"/>
-    <w:lsdException w:name="toc 7" w:uiPriority="39"/>
-    <w:lsdException w:name="toc 8" w:uiPriority="39"/>
-    <w:lsdException w:name="toc 9" w:uiPriority="39"/>
-    <w:lsdException w:name="caption" w:uiPriority="35" w:qFormat="1"/>
-    <w:lsdException w:name="Title" w:semiHidden="0" w:uiPriority="10" w:unhideWhenUsed="0" w:qFormat="1"/>
-    <w:lsdException w:name="Default Paragraph Font" w:uiPriority="1"/>
-    <w:lsdException w:name="Subtitle" w:semiHidden="0" w:uiPriority="11" w:unhideWhenUsed="0" w:qFormat="1"/>
-    <w:lsdException w:name="Strong" w:semiHidden="0" w:uiPriority="22" w:unhideWhenUsed="0" w:qFormat="1"/>
-    <w:lsdException w:name="Emphasis" w:semiHidden="0" w:uiPriority="20" w:unhideWhenUsed="0" w:qFormat="1"/>
-    <w:lsdException w:name="Table Grid" w:semiHidden="0" w:uiPriority="59" w:unhideWhenUsed="0"/>
-    <w:lsdException w:name="Placeholder Text" w:unhideWhenUsed="0"/>
-    <w:lsdException w:name="No Spacing" w:semiHidden="0" w:uiPriority="1" w:unhideWhenUsed="0" w:qFormat="1"/>
-    <w:lsdException w:name="Light Shading" w:semiHidden="0" w:uiPriority="60" w:unhideWhenUsed="0"/>
-    <w:lsdException w:name="Light List" w:semiHidden="0" w:uiPriority="61" w:unhideWhenUsed="0"/>
-    <w:lsdException w:name="Light Grid" w:semiHidden="0" w:uiPriority="62" w:unhideWhenUsed="0"/>
-    <w:lsdException w:name="Medium Shading 1" w:semiHidden="0" w:uiPriority="63" w:unhideWhenUsed="0"/>
-    <w:lsdException w:name="Medium Shading 2" w:semiHidden="0" w:uiPriority="64" w:unhideWhenUsed="0"/>
-    <w:lsdException w:name="Medium List 1" w:semiHidden="0" w:uiPriority="65" w:unhideWhenUsed="0"/>
-    <w:lsdException w:name="Medium List 2" w:semiHidden="0" w:uiPriority="66" w:unhideWhenUsed="0"/>
-    <w:lsdException w:name="Medium Grid 1" w:semiHidden="0" w:uiPriority="67" w:unhideWhenUsed="0"/>
-    <w:lsdException w:name="Medium Grid 2" w:semiHidden="0" w:uiPriority="68" w:unhideWhenUsed="0"/>
-    <w:lsdException w:name="Medium Grid 3" w:semiHidden="0" w:uiPriority="69" w:unhideWhenUsed="0"/>
-    <w:lsdException w:name="Dark List" w:semiHidden="0" w:uiPriority="70" w:unhideWhenUsed="0"/>
-    <w:lsdException w:name="Colorful Shading" w:semiHidden="0" w:uiPriority="71" w:unhideWhenUsed="0"/>
-    <w:lsdException w:name="Colorful List" w:semiHidden="0" w:uiPriority="72" w:unhideWhenUsed="0"/>
-    <w:lsdException w:name="Colorful Grid" w:semiHidden="0" w:uiPriority="73" w:unhideWhenUsed="0"/>
-    <w:lsdException w:name="Light Shading Accent 1" w:semiHidden="0" w:uiPriority="60" w:unhideWhenUsed="0"/>
-    <w:lsdException w:name="Light List Accent 1" w:semiHidden="0" w:uiPriority="61" w:unhideWhenUsed="0"/>
-    <w:lsdException w:name="Light Grid Accent 1" w:semiHidden="0" w:uiPriority="62" w:unhideWhenUsed="0"/>
-    <w:lsdException w:name="Medium Shading 1 Accent 1" w:semiHidden="0" w:uiPriority="63" w:unhideWhenUsed="0"/>
-    <w:lsdException w:name="Medium Shading 2 Accent 1" w:semiHidden="0" w:uiPriority="64" w:unhideWhenUsed="0"/>
-    <w:lsdException w:name="Medium List 1 Accent 1" w:semiHidden="0" w:uiPriority="65" w:unhideWhenUsed="0"/>
-    <w:lsdException w:name="Revision" w:unhideWhenUsed="0"/>
-    <w:lsdException w:name="List Paragraph" w:semiHidden="0" w:uiPriority="34" w:unhideWhenUsed="0" w:qFormat="1"/>
-    <w:lsdException w:name="Quote" w:semiHidden="0" w:uiPriority="29" w:unhideWhenUsed="0" w:qFormat="1"/>
-    <w:lsdException w:name="Intense Quote" w:semiHidden="0" w:uiPriority="30" w:unhideWhenUsed="0" w:qFormat="1"/>
-    <w:lsdException w:name="Medium List 2 Accent 1" w:semiHidden="0" w:uiPriority="66" w:unhideWhenUsed="0"/>
-    <w:lsdException w:name="Medium Grid 1 Accent 1" w:semiHidden="0" w:uiPriority="67" w:unhideWhenUsed="0"/>
-    <w:lsdException w:name="Medium Grid 2 Accent 1" w:semiHidden="0" w:uiPriority="68" w:unhideWhenUsed="0"/>
-    <w:lsdException w:name="Medium Grid 3 Accent 1" w:semiHidden="0" w:uiPriority="69" w:unhideWhenUsed="0"/>
-    <w:lsdException w:name="Dark List Accent 1" w:semiHidden="0" w:uiPriority="70" w:unhideWhenUsed="0"/>
-    <w:lsdException w:name="Colorful Shading Accent 1" w:semiHidden="0" w:uiPriority="71" w:unhideWhenUsed="0"/>
-    <w:lsdException w:name="Colorful List Accent 1" w:semiHidden="0" w:uiPriority="72" w:unhideWhenUsed="0"/>
-    <w:lsdException w:name="Colorful Grid Accent 1" w:semiHidden="0" w:uiPriority="73" w:unhideWhenUsed="0"/>
-    <w:lsdException w:name="Light Shading Accent 2" w:semiHidden="0" w:uiPriority="60" w:unhideWhenUsed="0"/>
-    <w:lsdException w:name="Light List Accent 2" w:semiHidden="0" w:uiPriority="61" w:unhideWhenUsed="0"/>
-    <w:lsdException w:name="Light Grid Accent 2" w:semiHidden="0" w:uiPriority="62" w:unhideWhenUsed="0"/>
-    <w:lsdException w:name="Medium Shading 1 Accent 2" w:semiHidden="0" w:uiPriority="63" w:unhideWhenUsed="0"/>
-    <w:lsdException w:name="Medium Shading 2 Accent 2" w:semiHidden="0" w:uiPriority="64" w:unhideWhenUsed="0"/>
-    <w:lsdException w:name="Medium List 1 Accent 2" w:semiHidden="0" w:uiPriority="65" w:unhideWhenUsed="0"/>
-    <w:lsdException w:name="Medium List 2 Accent 2" w:semiHidden="0" w:uiPriority="66" w:unhideWhenUsed="0"/>
-    <w:lsdException w:name="Medium Grid 1 Accent 2" w:semiHidden="0" w:uiPriority="67" w:unhideWhenUsed="0"/>
-    <w:lsdException w:name="Medium Grid 2 Accent 2" w:semiHidden="0" w:uiPriority="68" w:unhideWhenUsed="0"/>
-    <w:lsdException w:name="Medium Grid 3 Accent 2" w:semiHidden="0" w:uiPriority="69" w:unhideWhenUsed="0"/>
-    <w:lsdException w:name="Dark List Accent 2" w:semiHidden="0" w:uiPriority="70" w:unhideWhenUsed="0"/>
-    <w:lsdException w:name="Colorful Shading Accent 2" w:semiHidden="0" w:uiPriority="71" w:unhideWhenUsed="0"/>
-    <w:lsdException w:name="Colorful List Accent 2" w:semiHidden="0" w:uiPriority="72" w:unhideWhenUsed="0"/>
-    <w:lsdException w:name="Colorful Grid Accent 2" w:semiHidden="0" w:uiPriority="73" w:unhideWhenUsed="0"/>
-    <w:lsdException w:name="Light Shading Accent 3" w:semiHidden="0" w:uiPriority="60" w:unhideWhenUsed="0"/>
-    <w:lsdException w:name="Light List Accent 3" w:semiHidden="0" w:uiPriority="61" w:unhideWhenUsed="0"/>
-    <w:lsdException w:name="Light Grid Accent 3" w:semiHidden="0" w:uiPriority="62" w:unhideWhenUsed="0"/>
-    <w:lsdException w:name="Medium Shading 1 Accent 3" w:semiHidden="0" w:uiPriority="63" w:unhideWhenUsed="0"/>
-    <w:lsdException w:name="Medium Shading 2 Accent 3" w:semiHidden="0" w:uiPriority="64" w:unhideWhenUsed="0"/>
-    <w:lsdException w:name="Medium List 1 Accent 3" w:semiHidden="0" w:uiPriority="65" w:unhideWhenUsed="0"/>
-    <w:lsdException w:name="Medium List 2 Accent 3" w:semiHidden="0" w:uiPriority="66" w:unhideWhenUsed="0"/>
-    <w:lsdException w:name="Medium Grid 1 Accent 3" w:semiHidden="0" w:uiPriority="67" w:unhideWhenUsed="0"/>
-    <w:lsdException w:name="Medium Grid 2 Accent 3" w:semiHidden="0" w:uiPriority="68" w:unhideWhenUsed="0"/>
-    <w:lsdException w:name="Medium Grid 3 Accent 3" w:semiHidden="0" w:uiPriority="69" w:unhideWhenUsed="0"/>
-    <w:lsdException w:name="Dark List Accent 3" w:semiHidden="0" w:uiPriority="70" w:unhideWhenUsed="0"/>
-    <w:lsdException w:name="Colorful Shading Accent 3" w:semiHidden="0" w:uiPriority="71" w:unhideWhenUsed="0"/>
-    <w:lsdException w:name="Colorful List Accent 3" w:semiHidden="0" w:uiPriority="72" w:unhideWhenUsed="0"/>
-    <w:lsdException w:name="Colorful Grid Accent 3" w:semiHidden="0" w:uiPriority="73" w:unhideWhenUsed="0"/>
-    <w:lsdException w:name="Light Shading Accent 4" w:semiHidden="0" w:uiPriority="60" w:unhideWhenUsed="0"/>
-    <w:lsdException w:name="Light List Accent 4" w:semiHidden="0" w:uiPriority="61" w:unhideWhenUsed="0"/>
-    <w:lsdException w:name="Light Grid Accent 4" w:semiHidden="0" w:uiPriority="62" w:unhideWhenUsed="0"/>
-    <w:lsdException w:name="Medium Shading 1 Accent 4" w:semiHidden="0" w:uiPriority="63" w:unhideWhenUsed="0"/>
-    <w:lsdException w:name="Medium Shading 2 Accent 4" w:semiHidden="0" w:uiPriority="64" w:unhideWhenUsed="0"/>
-    <w:lsdException w:name="Medium List 1 Accent 4" w:semiHidden="0" w:uiPriority="65" w:unhideWhenUsed="0"/>
-    <w:lsdException w:name="Medium List 2 Accent 4" w:semiHidden="0" w:uiPriority="66" w:unhideWhenUsed="0"/>
-    <w:lsdException w:name="Medium Grid 1 Accent 4" w:semiHidden="0" w:uiPriority="67" w:unhideWhenUsed="0"/>
-    <w:lsdException w:name="Medium Grid 2 Accent 4" w:semiHidden="0" w:uiPriority="68" w:unhideWhenUsed="0"/>
-    <w:lsdException w:name="Medium Grid 3 Accent 4" w:semiHidden="0" w:uiPriority="69" w:unhideWhenUsed="0"/>
-    <w:lsdException w:name="Dark List Accent 4" w:semiHidden="0" w:uiPriority="70" w:unhideWhenUsed="0"/>
-    <w:lsdException w:name="Colorful Shading Accent 4" w:semiHidden="0" w:uiPriority="71" w:unhideWhenUsed="0"/>
-    <w:lsdException w:name="Colorful List Accent 4" w:semiHidden="0" w:uiPriority="72" w:unhideWhenUsed="0"/>
-    <w:lsdException w:name="Colorful Grid Accent 4" w:semiHidden="0" w:uiPriority="73" w:unhideWhenUsed="0"/>
-    <w:lsdException w:name="Light Shading Accent 5" w:semiHidden="0" w:uiPriority="60" w:unhideWhenUsed="0"/>
-    <w:lsdException w:name="Light List Accent 5" w:semiHidden="0" w:uiPriority="61" w:unhideWhenUsed="0"/>
-    <w:lsdException w:name="Light Grid Accent 5" w:semiHidden="0" w:uiPriority="62" w:unhideWhenUsed="0"/>
-    <w:lsdException w:name="Medium Shading 1 Accent 5" w:semiHidden="0" w:uiPriority="63" w:unhideWhenUsed="0"/>
-    <w:lsdException w:name="Medium Shading 2 Accent 5" w:semiHidden="0" w:uiPriority="64" w:unhideWhenUsed="0"/>
-    <w:lsdException w:name="Medium List 1 Accent 5" w:semiHidden="0" w:uiPriority="65" w:unhideWhenUsed="0"/>
-    <w:lsdException w:name="Medium List 2 Accent 5" w:semiHidden="0" w:uiPriority="66" w:unhideWhenUsed="0"/>
-    <w:lsdException w:name="Medium Grid 1 Accent 5" w:semiHidden="0" w:uiPriority="67" w:unhideWhenUsed="0"/>
-    <w:lsdException w:name="Medium Grid 2 Accent 5" w:semiHidden="0" w:uiPriority="68" w:unhideWhenUsed="0"/>
-    <w:lsdException w:name="Medium Grid 3 Accent 5" w:semiHidden="0" w:uiPriority="69" w:unhideWhenUsed="0"/>
-    <w:lsdException w:name="Dark List Accent 5" w:semiHidden="0" w:uiPriority="70" w:unhideWhenUsed="0"/>
-    <w:lsdException w:name="Colorful Shading Accent 5" w:semiHidden="0" w:uiPriority="71" w:unhideWhenUsed="0"/>
-    <w:lsdException w:name="Colorful List Accent 5" w:semiHidden="0" w:uiPriority="72" w:unhideWhenUsed="0"/>
-    <w:lsdException w:name="Colorful Grid Accent 5" w:semiHidden="0" w:uiPriority="73" w:unhideWhenUsed="0"/>
-    <w:lsdException w:name="Light Shading Accent 6" w:semiHidden="0" w:uiPriority="60" w:unhideWhenUsed="0"/>
-    <w:lsdException w:name="Light List Accent 6" w:semiHidden="0" w:uiPriority="61" w:unhideWhenUsed="0"/>
-    <w:lsdException w:name="Light Grid Accent 6" w:semiHidden="0" w:uiPriority="62" w:unhideWhenUsed="0"/>
-    <w:lsdException w:name="Medium Shading 1 Accent 6" w:semiHidden="0" w:uiPriority="63" w:unhideWhenUsed="0"/>
-    <w:lsdException w:name="Medium Shading 2 Accent 6" w:semiHidden="0" w:uiPriority="64" w:unhideWhenUsed="0"/>
-    <w:lsdException w:name="Medium List 1 Accent 6" w:semiHidden="0" w:uiPriority="65" w:unhideWhenUsed="0"/>
-    <w:lsdException w:name="Medium List 2 Accent 6" w:semiHidden="0" w:uiPriority="66" w:unhideWhenUsed="0"/>
-    <w:lsdException w:name="Medium Grid 1 Accent 6" w:semiHidden="0" w:uiPriority="67" w:unhideWhenUsed="0"/>
-    <w:lsdException w:name="Medium Grid 2 Accent 6" w:semiHidden="0" w:uiPriority="68" w:unhideWhenUsed="0"/>
-    <w:lsdException w:name="Medium Grid 3 Accent 6" w:semiHidden="0" w:uiPriority="69" w:unhideWhenUsed="0"/>
-    <w:lsdException w:name="Dark List Accent 6" w:semiHidden="0" w:uiPriority="70" w:unhideWhenUsed="0"/>
-    <w:lsdException w:name="Colorful Shading Accent 6" w:semiHidden="0" w:uiPriority="71" w:unhideWhenUsed="0"/>
-    <w:lsdException w:name="Colorful List Accent 6" w:semiHidden="0" w:uiPriority="72" w:unhideWhenUsed="0"/>
-    <w:lsdException w:name="Colorful Grid Accent 6" w:semiHidden="0" w:uiPriority="73" w:unhideWhenUsed="0"/>
-    <w:lsdException w:name="Subtle Emphasis" w:semiHidden="0" w:uiPriority="19" w:unhideWhenUsed="0" w:qFormat="1"/>
-    <w:lsdException w:name="Intense Emphasis" w:semiHidden="0" w:uiPriority="21" w:unhideWhenUsed="0" w:qFormat="1"/>
-    <w:lsdException w:name="Subtle Reference" w:semiHidden="0" w:uiPriority="31" w:unhideWhenUsed="0" w:qFormat="1"/>
-    <w:lsdException w:name="Intense Reference" w:semiHidden="0" w:uiPriority="32" w:unhideWhenUsed="0" w:qFormat="1"/>
-    <w:lsdException w:name="Book Title" w:semiHidden="0" w:uiPriority="33" w:unhideWhenUsed="0" w:qFormat="1"/>
-    <w:lsdException w:name="Bibliography" w:uiPriority="37"/>
-    <w:lsdException w:name="TOC Heading" w:uiPriority="39" w:qFormat="1"/>
-  </w:latentStyles>
-  <w:style w:type="paragraph" w:default="1" w:styleId="Normal">
-    <w:name w:val="Normal"/>
-    <w:qFormat/>
-    <w:rsid w:val="00610D01"/>
-  </w:style>
-  <w:style w:type="character" w:default="1" w:styleId="Policepardfaut">
-    <w:name w:val="Default Paragraph Font"/>
-    <w:uiPriority w:val="1"/>
-    <w:semiHidden/>
-    <w:unhideWhenUsed/>
-  </w:style>
-  <w:style w:type="table" w:default="1" w:styleId="TableauNormal">
-    <w:name w:val="Normal Table"/>
-    <w:uiPriority w:val="99"/>
-    <w:semiHidden/>
-    <w:unhideWhenUsed/>
-    <w:tblPr>
-      <w:tblInd w:w="0" w:type="dxa"/>
-      <w:tblCellMar>
-        <w:top w:w="0" w:type="dxa"/>
-        <w:left w:w="108" w:type="dxa"/>
-        <w:bottom w:w="0" w:type="dxa"/>
-        <w:right w:w="108" w:type="dxa"/>
-      </w:tblCellMar>
-    </w:tblPr>
-  </w:style>
-  <w:style w:type="numbering" w:default="1" w:styleId="Aucuneliste">
-    <w:name w:val="No List"/>
-    <w:uiPriority w:val="99"/>
-    <w:semiHidden/>
-    <w:unhideWhenUsed/>
-  </w:style>
-  <w:style w:type="paragraph" w:styleId="Sansinterligne">
-    <w:name w:val="No Spacing"/>
-    <w:uiPriority w:val="1"/>
-    <w:qFormat/>
-    <w:rsid w:val="00610D01"/>
-    <w:pPr>
-      <w:spacing w:after="0" w:line="240" w:lineRule="auto"/>
-    </w:pPr>
-  </w:style>
-  <w:style w:type="paragraph" w:styleId="En-tte">
-    <w:name w:val="header"/>
-    <w:basedOn w:val="Normal"/>
-    <w:link w:val="En-tteCar"/>
-    <w:uiPriority w:val="99"/>
-    <w:unhideWhenUsed/>
-    <w:rsid w:val="00E35E73"/>
-    <w:pPr>
-      <w:tabs>
-        <w:tab w:val="center" w:pos="4320"/>
-        <w:tab w:val="right" w:pos="8640"/>
-      </w:tabs>
-      <w:spacing w:after="0" w:line="240" w:lineRule="auto"/>
-    </w:pPr>
-  </w:style>
-  <w:style w:type="character" w:customStyle="1" w:styleId="En-tteCar">
-    <w:name w:val="En-tête Car"/>
-    <w:basedOn w:val="Policepardfaut"/>
-    <w:link w:val="En-tte"/>
-    <w:uiPriority w:val="99"/>
-    <w:rsid w:val="00E35E73"/>
-  </w:style>
-  <w:style w:type="paragraph" w:styleId="Pieddepage">
-    <w:name w:val="footer"/>
-    <w:basedOn w:val="Normal"/>
-    <w:link w:val="PieddepageCar"/>
-    <w:uiPriority w:val="99"/>
-    <w:unhideWhenUsed/>
-    <w:rsid w:val="00E35E73"/>
-    <w:pPr>
-      <w:tabs>
-        <w:tab w:val="center" w:pos="4320"/>
-        <w:tab w:val="right" w:pos="8640"/>
-      </w:tabs>
-      <w:spacing w:after="0" w:line="240" w:lineRule="auto"/>
-    </w:pPr>
-  </w:style>
-  <w:style w:type="character" w:customStyle="1" w:styleId="PieddepageCar">
-    <w:name w:val="Pied de page Car"/>
-    <w:basedOn w:val="Policepardfaut"/>
-    <w:link w:val="Pieddepage"/>
-    <w:uiPriority w:val="99"/>
-    <w:rsid w:val="00E35E73"/>
-  </w:style>
-  <w:style w:type="paragraph" w:styleId="Paragraphedeliste">
-    <w:name w:val="List Paragraph"/>
-    <w:basedOn w:val="Normal"/>
-    <w:uiPriority w:val="34"/>
-    <w:qFormat/>
-    <w:rsid w:val="00043EBA"/>
-    <w:pPr>
-      <w:ind w:left="720"/>
-      <w:contextualSpacing/>
-    </w:pPr>
-  </w:style>
-  <w:style w:type="paragraph" w:styleId="Textedebulles">
-    <w:name w:val="Balloon Text"/>
-    <w:basedOn w:val="Normal"/>
-    <w:link w:val="TextedebullesCar"/>
-    <w:uiPriority w:val="99"/>
-    <w:semiHidden/>
-    <w:unhideWhenUsed/>
-    <w:rsid w:val="00473DCD"/>
-    <w:pPr>
-      <w:spacing w:after="0" w:line="240" w:lineRule="auto"/>
-    </w:pPr>
-    <w:rPr>
-      <w:rFonts w:ascii="Tahoma" w:hAnsi="Tahoma" w:cs="Tahoma"/>
-      <w:sz w:val="16"/>
-      <w:szCs w:val="16"/>
-    </w:rPr>
-  </w:style>
-  <w:style w:type="character" w:customStyle="1" w:styleId="TextedebullesCar">
-    <w:name w:val="Texte de bulles Car"/>
-    <w:basedOn w:val="Policepardfaut"/>
-    <w:link w:val="Textedebulles"/>
-    <w:uiPriority w:val="99"/>
-    <w:semiHidden/>
-    <w:rsid w:val="00473DCD"/>
-    <w:rPr>
-      <w:rFonts w:ascii="Tahoma" w:hAnsi="Tahoma" w:cs="Tahoma"/>
-      <w:sz w:val="16"/>
-      <w:szCs w:val="16"/>
-    </w:rPr>
-  </w:style>
-  <w:style w:type="table" w:styleId="Grilledutableau">
-    <w:name w:val="Table Grid"/>
-    <w:basedOn w:val="TableauNormal"/>
+    <w:basedOn w:val="TableNormal"/>
     <w:uiPriority w:val="59"/>
     <w:rsid w:val="00180C2C"/>
     <w:pPr>
@@ -6488,7 +6284,7 @@
 </file>
 
 <file path=customXml/itemProps1.xml><?xml version="1.0" encoding="utf-8"?>
-<ds:datastoreItem xmlns:ds="http://schemas.openxmlformats.org/officeDocument/2006/customXml" ds:itemID="{8090AE27-516E-404F-8ED5-EB5A32EE013A}">
+<ds:datastoreItem xmlns:ds="http://schemas.openxmlformats.org/officeDocument/2006/customXml" ds:itemID="{EDB1D879-CF79-4C3E-A22C-88741DC8AE13}">
   <ds:schemaRefs>
     <ds:schemaRef ds:uri="http://schemas.openxmlformats.org/officeDocument/2006/bibliography"/>
   </ds:schemaRefs>

</xml_diff>

<commit_message>
Finish slides, doc. Closes #64, closes #87
</commit_message>
<xml_diff>
--- a/ws/analysis/final report.docx
+++ b/ws/analysis/final report.docx
@@ -1,6 +1,6 @@
 
 <file path=word/document.xml><?xml version="1.0" encoding="utf-8"?>
-<w:document xmlns:wpc="http://schemas.microsoft.com/office/word/2010/wordprocessingCanvas" xmlns:mc="http://schemas.openxmlformats.org/markup-compatibility/2006" xmlns:o="urn:schemas-microsoft-com:office:office" xmlns:r="http://schemas.openxmlformats.org/officeDocument/2006/relationships" xmlns:m="http://schemas.openxmlformats.org/officeDocument/2006/math" xmlns:v="urn:schemas-microsoft-com:vml" xmlns:wp14="http://schemas.microsoft.com/office/word/2010/wordprocessingDrawing" xmlns:wp="http://schemas.openxmlformats.org/drawingml/2006/wordprocessingDrawing" xmlns:w10="urn:schemas-microsoft-com:office:word" xmlns:w="http://schemas.openxmlformats.org/wordprocessingml/2006/main" xmlns:w14="http://schemas.microsoft.com/office/word/2010/wordml" xmlns:w15="http://schemas.microsoft.com/office/word/2012/wordml" xmlns:wpg="http://schemas.microsoft.com/office/word/2010/wordprocessingGroup" xmlns:wpi="http://schemas.microsoft.com/office/word/2010/wordprocessingInk" xmlns:wne="http://schemas.microsoft.com/office/word/2006/wordml" xmlns:wps="http://schemas.microsoft.com/office/word/2010/wordprocessingShape" mc:Ignorable="w14 w15 wp14">
+<w:document xmlns:wpc="http://schemas.microsoft.com/office/word/2010/wordprocessingCanvas" xmlns:mc="http://schemas.openxmlformats.org/markup-compatibility/2006" xmlns:o="urn:schemas-microsoft-com:office:office" xmlns:r="http://schemas.openxmlformats.org/officeDocument/2006/relationships" xmlns:m="http://schemas.openxmlformats.org/officeDocument/2006/math" xmlns:v="urn:schemas-microsoft-com:vml" xmlns:wp14="http://schemas.microsoft.com/office/word/2010/wordprocessingDrawing" xmlns:wp="http://schemas.openxmlformats.org/drawingml/2006/wordprocessingDrawing" xmlns:w10="urn:schemas-microsoft-com:office:word" xmlns:w="http://schemas.openxmlformats.org/wordprocessingml/2006/main" xmlns:w14="http://schemas.microsoft.com/office/word/2010/wordml" xmlns:wpg="http://schemas.microsoft.com/office/word/2010/wordprocessingGroup" xmlns:wpi="http://schemas.microsoft.com/office/word/2010/wordprocessingInk" xmlns:wne="http://schemas.microsoft.com/office/word/2006/wordml" xmlns:wps="http://schemas.microsoft.com/office/word/2010/wordprocessingShape" mc:Ignorable="w14 wp14">
   <w:body>
     <w:p>
       <w:pPr>
@@ -79,10 +79,10 @@
             <v:path o:extrusionok="f" gradientshapeok="t" o:connecttype="rect"/>
             <o:lock v:ext="edit" aspectratio="t"/>
           </v:shapetype>
-          <v:shape id="_x0000_i1025" type="#_x0000_t75" style="width:342pt;height:176.7pt" o:ole="">
-            <v:imagedata r:id="rId8" o:title=""/>
+          <v:shape id="_x0000_i1025" type="#_x0000_t75" style="width:342.25pt;height:176.75pt" o:ole="">
+            <v:imagedata r:id="rId9" o:title=""/>
           </v:shape>
-          <o:OLEObject Type="Embed" ProgID="Visio.Drawing.11" ShapeID="_x0000_i1025" DrawAspect="Content" ObjectID="_1510569421" r:id="rId9"/>
+          <o:OLEObject Type="Embed" ProgID="Visio.Drawing.11" ShapeID="_x0000_i1025" DrawAspect="Content" ObjectID="_1510684196" r:id="rId10"/>
         </w:object>
       </w:r>
     </w:p>
@@ -157,7 +157,7 @@
     </w:p>
     <w:p>
       <w:pPr>
-        <w:pStyle w:val="ListParagraph"/>
+        <w:pStyle w:val="Paragraphedeliste"/>
         <w:numPr>
           <w:ilvl w:val="0"/>
           <w:numId w:val="1"/>
@@ -176,7 +176,7 @@
     </w:p>
     <w:p>
       <w:pPr>
-        <w:pStyle w:val="ListParagraph"/>
+        <w:pStyle w:val="Paragraphedeliste"/>
         <w:numPr>
           <w:ilvl w:val="0"/>
           <w:numId w:val="1"/>
@@ -195,7 +195,7 @@
     </w:p>
     <w:p>
       <w:pPr>
-        <w:pStyle w:val="ListParagraph"/>
+        <w:pStyle w:val="Paragraphedeliste"/>
         <w:numPr>
           <w:ilvl w:val="0"/>
           <w:numId w:val="1"/>
@@ -209,74 +209,22 @@
         <w:rPr>
           <w:lang w:val="en-CA"/>
         </w:rPr>
-        <w:t xml:space="preserve">If yes, the middleware executes </w:t>
-      </w:r>
-      <w:proofErr w:type="spellStart"/>
-      <w:r>
-        <w:rPr>
-          <w:lang w:val="en-CA"/>
-        </w:rPr>
-        <w:t>newcustomerid</w:t>
-      </w:r>
-      <w:proofErr w:type="spellEnd"/>
-      <w:proofErr w:type="gramStart"/>
-      <w:r>
-        <w:rPr>
-          <w:lang w:val="en-CA"/>
-        </w:rPr>
-        <w:t>,&lt;</w:t>
-      </w:r>
-      <w:proofErr w:type="spellStart"/>
-      <w:proofErr w:type="gramEnd"/>
-      <w:r>
-        <w:rPr>
-          <w:lang w:val="en-CA"/>
-        </w:rPr>
-        <w:t>cid</w:t>
-      </w:r>
-      <w:proofErr w:type="spellEnd"/>
-      <w:r>
-        <w:rPr>
-          <w:lang w:val="en-CA"/>
-        </w:rPr>
-        <w:t>&gt; on the appropriate RM. This is to ensure that a customer with the given id exists on the RM, so we execute it indiscriminately and let it fail if it turns out the customer already exists on that RM. Then, we execute the original request and return the result to the client.</w:t>
-      </w:r>
-    </w:p>
-    <w:p>
-      <w:pPr>
-        <w:jc w:val="both"/>
-        <w:rPr>
-          <w:lang w:val="en-CA"/>
-        </w:rPr>
-      </w:pPr>
-      <w:r>
-        <w:rPr>
-          <w:lang w:val="en-CA"/>
-        </w:rPr>
-        <w:t xml:space="preserve">The </w:t>
-      </w:r>
-      <w:proofErr w:type="spellStart"/>
-      <w:r>
-        <w:rPr>
-          <w:lang w:val="en-CA"/>
-        </w:rPr>
-        <w:t>deletecustomer</w:t>
-      </w:r>
-      <w:proofErr w:type="spellEnd"/>
-      <w:r>
-        <w:rPr>
-          <w:lang w:val="en-CA"/>
-        </w:rPr>
-        <w:t xml:space="preserve"> command is always executed on all </w:t>
-      </w:r>
-      <w:proofErr w:type="spellStart"/>
-      <w:r>
-        <w:rPr>
-          <w:lang w:val="en-CA"/>
-        </w:rPr>
-        <w:t>RMs.</w:t>
-      </w:r>
-      <w:proofErr w:type="spellEnd"/>
+        <w:t>If yes, the middleware executes newcustomerid,&lt;cid&gt; on the appropriate RM. This is to ensure that a customer with the given id exists on the RM, so we execute it indiscriminately and let it fail if it turns out the customer already exists on that RM. Then, we execute the original request and return the result to the client.</w:t>
+      </w:r>
+    </w:p>
+    <w:p>
+      <w:pPr>
+        <w:jc w:val="both"/>
+        <w:rPr>
+          <w:lang w:val="en-CA"/>
+        </w:rPr>
+      </w:pPr>
+      <w:r>
+        <w:rPr>
+          <w:lang w:val="en-CA"/>
+        </w:rPr>
+        <w:t>The deletecustomer command is always executed on all RMs.</w:t>
+      </w:r>
     </w:p>
     <w:p>
       <w:pPr>
@@ -408,17 +356,25 @@
           <w:rFonts w:ascii="Courier New" w:hAnsi="Courier New" w:cs="Courier New"/>
           <w:lang w:val="en-CA"/>
         </w:rPr>
-        <w:t>%1</w:t>
-      </w:r>
-      <w:proofErr w:type="gramStart"/>
-      <w:r>
+        <w:t>%1,start</w:t>
+      </w:r>
+    </w:p>
+    <w:p>
+      <w:pPr>
+        <w:spacing w:after="0"/>
+        <w:jc w:val="both"/>
         <w:rPr>
           <w:rFonts w:ascii="Courier New" w:hAnsi="Courier New" w:cs="Courier New"/>
           <w:lang w:val="en-CA"/>
         </w:rPr>
-        <w:t>,start</w:t>
-      </w:r>
-      <w:proofErr w:type="gramEnd"/>
+      </w:pPr>
+      <w:r>
+        <w:rPr>
+          <w:rFonts w:ascii="Courier New" w:hAnsi="Courier New" w:cs="Courier New"/>
+          <w:lang w:val="en-CA"/>
+        </w:rPr>
+        <w:t>%2,queryflight,%1,767</w:t>
+      </w:r>
     </w:p>
     <w:p>
       <w:pPr>
@@ -434,128 +390,54 @@
           <w:rFonts w:ascii="Courier New" w:hAnsi="Courier New" w:cs="Courier New"/>
           <w:lang w:val="en-CA"/>
         </w:rPr>
-        <w:t>%2</w:t>
-      </w:r>
-      <w:proofErr w:type="gramStart"/>
-      <w:r>
+        <w:t>abort,%1,%2,==,0</w:t>
+      </w:r>
+    </w:p>
+    <w:p>
+      <w:pPr>
+        <w:spacing w:after="0"/>
+        <w:jc w:val="both"/>
         <w:rPr>
           <w:rFonts w:ascii="Courier New" w:hAnsi="Courier New" w:cs="Courier New"/>
           <w:lang w:val="en-CA"/>
         </w:rPr>
-        <w:t>,</w:t>
-      </w:r>
+      </w:pPr>
       <w:r>
         <w:rPr>
           <w:rFonts w:ascii="Courier New" w:hAnsi="Courier New" w:cs="Courier New"/>
           <w:lang w:val="en-CA"/>
         </w:rPr>
-        <w:t>queryflight</w:t>
-      </w:r>
-      <w:proofErr w:type="gramEnd"/>
+        <w:t>reserveflight</w:t>
+      </w:r>
       <w:r>
         <w:rPr>
           <w:rFonts w:ascii="Courier New" w:hAnsi="Courier New" w:cs="Courier New"/>
           <w:lang w:val="en-CA"/>
         </w:rPr>
-        <w:t>,%1,</w:t>
+        <w:t>,%1,1</w:t>
       </w:r>
       <w:r>
         <w:rPr>
           <w:rFonts w:ascii="Courier New" w:hAnsi="Courier New" w:cs="Courier New"/>
           <w:lang w:val="en-CA"/>
         </w:rPr>
-        <w:t>767</w:t>
-      </w:r>
-    </w:p>
-    <w:p>
-      <w:pPr>
-        <w:spacing w:after="0"/>
+        <w:t>,767</w:t>
+      </w:r>
+    </w:p>
+    <w:p>
+      <w:pPr>
         <w:jc w:val="both"/>
         <w:rPr>
           <w:rFonts w:ascii="Courier New" w:hAnsi="Courier New" w:cs="Courier New"/>
           <w:lang w:val="en-CA"/>
         </w:rPr>
       </w:pPr>
-      <w:proofErr w:type="gramStart"/>
       <w:r>
         <w:rPr>
           <w:rFonts w:ascii="Courier New" w:hAnsi="Courier New" w:cs="Courier New"/>
           <w:lang w:val="en-CA"/>
         </w:rPr>
-        <w:t>abort</w:t>
-      </w:r>
-      <w:proofErr w:type="gramEnd"/>
-      <w:r>
-        <w:rPr>
-          <w:rFonts w:ascii="Courier New" w:hAnsi="Courier New" w:cs="Courier New"/>
-          <w:lang w:val="en-CA"/>
-        </w:rPr>
-        <w:t>,%1,%2,</w:t>
-      </w:r>
-      <w:r>
-        <w:rPr>
-          <w:rFonts w:ascii="Courier New" w:hAnsi="Courier New" w:cs="Courier New"/>
-          <w:lang w:val="en-CA"/>
-        </w:rPr>
-        <w:t>==,0</w:t>
-      </w:r>
-    </w:p>
-    <w:p>
-      <w:pPr>
-        <w:spacing w:after="0"/>
-        <w:jc w:val="both"/>
-        <w:rPr>
-          <w:rFonts w:ascii="Courier New" w:hAnsi="Courier New" w:cs="Courier New"/>
-          <w:lang w:val="en-CA"/>
-        </w:rPr>
-      </w:pPr>
-      <w:proofErr w:type="gramStart"/>
-      <w:r>
-        <w:rPr>
-          <w:rFonts w:ascii="Courier New" w:hAnsi="Courier New" w:cs="Courier New"/>
-          <w:lang w:val="en-CA"/>
-        </w:rPr>
-        <w:t>reserveflight</w:t>
-      </w:r>
-      <w:proofErr w:type="gramEnd"/>
-      <w:r>
-        <w:rPr>
-          <w:rFonts w:ascii="Courier New" w:hAnsi="Courier New" w:cs="Courier New"/>
-          <w:lang w:val="en-CA"/>
-        </w:rPr>
-        <w:t>,%1,1</w:t>
-      </w:r>
-      <w:r>
-        <w:rPr>
-          <w:rFonts w:ascii="Courier New" w:hAnsi="Courier New" w:cs="Courier New"/>
-          <w:lang w:val="en-CA"/>
-        </w:rPr>
-        <w:t>,767</w:t>
-      </w:r>
-    </w:p>
-    <w:p>
-      <w:pPr>
-        <w:jc w:val="both"/>
-        <w:rPr>
-          <w:rFonts w:ascii="Courier New" w:hAnsi="Courier New" w:cs="Courier New"/>
-          <w:lang w:val="en-CA"/>
-        </w:rPr>
-      </w:pPr>
-      <w:proofErr w:type="gramStart"/>
-      <w:r>
-        <w:rPr>
-          <w:rFonts w:ascii="Courier New" w:hAnsi="Courier New" w:cs="Courier New"/>
-          <w:lang w:val="en-CA"/>
-        </w:rPr>
-        <w:t>commit</w:t>
-      </w:r>
-      <w:proofErr w:type="gramEnd"/>
-      <w:r>
-        <w:rPr>
-          <w:rFonts w:ascii="Courier New" w:hAnsi="Courier New" w:cs="Courier New"/>
-          <w:lang w:val="en-CA"/>
-        </w:rPr>
-        <w:t>,%1</w:t>
+        <w:t>commit,%1</w:t>
       </w:r>
     </w:p>
     <w:p>
@@ -1142,21 +1024,7 @@
         <w:rPr>
           <w:lang w:val="en-CA"/>
         </w:rPr>
-        <w:t xml:space="preserve">Our system uses 2PC to guarantee data integrity. When a client wants to commit a transaction, the middleware begins the 2PC procedure with all the participating </w:t>
-      </w:r>
-      <w:proofErr w:type="spellStart"/>
-      <w:r>
-        <w:rPr>
-          <w:lang w:val="en-CA"/>
-        </w:rPr>
-        <w:t>RMs.</w:t>
-      </w:r>
-      <w:proofErr w:type="spellEnd"/>
-      <w:r>
-        <w:rPr>
-          <w:lang w:val="en-CA"/>
-        </w:rPr>
-        <w:t xml:space="preserve"> Note here that a </w:t>
+        <w:t xml:space="preserve">Our system uses 2PC to guarantee data integrity. When a client wants to commit a transaction, the middleware begins the 2PC procedure with all the participating RMs. Note here that a </w:t>
       </w:r>
       <w:r>
         <w:rPr>
@@ -1174,7 +1042,7 @@
     </w:p>
     <w:p>
       <w:pPr>
-        <w:pStyle w:val="ListParagraph"/>
+        <w:pStyle w:val="Paragraphedeliste"/>
         <w:numPr>
           <w:ilvl w:val="0"/>
           <w:numId w:val="2"/>
@@ -1187,21 +1055,7 @@
         <w:rPr>
           <w:lang w:val="en-CA"/>
         </w:rPr>
-        <w:t xml:space="preserve">First phase: upon receiving a commit request from the client, the middleware sends preparation requests to the participating </w:t>
-      </w:r>
-      <w:proofErr w:type="spellStart"/>
-      <w:r>
-        <w:rPr>
-          <w:lang w:val="en-CA"/>
-        </w:rPr>
-        <w:t>RMs.</w:t>
-      </w:r>
-      <w:proofErr w:type="spellEnd"/>
-      <w:r>
-        <w:rPr>
-          <w:lang w:val="en-CA"/>
-        </w:rPr>
-        <w:t xml:space="preserve"> Each RM writes the modified objects to disk in a separate file, and retu</w:t>
+        <w:t>First phase: upon receiving a commit request from the client, the middleware sends preparation requests to the participating RMs. Each RM writes the modified objects to disk in a separate file, and retu</w:t>
       </w:r>
       <w:r>
         <w:rPr>
@@ -1218,7 +1072,7 @@
     </w:p>
     <w:p>
       <w:pPr>
-        <w:pStyle w:val="ListParagraph"/>
+        <w:pStyle w:val="Paragraphedeliste"/>
         <w:numPr>
           <w:ilvl w:val="0"/>
           <w:numId w:val="2"/>
@@ -1249,40 +1103,31 @@
         <w:rPr>
           <w:lang w:val="en-CA"/>
         </w:rPr>
-        <w:t>preparation file.</w:t>
-      </w:r>
-      <w:r>
-        <w:rPr>
-          <w:lang w:val="en-CA"/>
-        </w:rPr>
-        <w:t xml:space="preserve"> </w:t>
-      </w:r>
-      <w:r>
-        <w:rPr>
-          <w:highlight w:val="yellow"/>
-          <w:lang w:val="en-CA"/>
-        </w:rPr>
-        <w:t xml:space="preserve">Saving the master table is done by first writing the updated table to a new file, deleting the old one, and then renaming the new one. This ensures that a crash in the middle of writing the data will not compromise </w:t>
-      </w:r>
-      <w:r>
-        <w:rPr>
-          <w:highlight w:val="yellow"/>
+        <w:t xml:space="preserve">preparation </w:t>
+      </w:r>
+      <w:r>
+        <w:rPr>
+          <w:lang w:val="en-CA"/>
+        </w:rPr>
+        <w:t>file.</w:t>
+      </w:r>
+      <w:r>
+        <w:rPr>
+          <w:lang w:val="en-CA"/>
+        </w:rPr>
+        <w:t xml:space="preserve"> Saving the master table is done by first writing the updated table to a new file, deleting the old one, and then renaming the new one. This ensures that a crash in the middle of writing the data will not compromise </w:t>
+      </w:r>
+      <w:r>
+        <w:rPr>
           <w:lang w:val="en-CA"/>
         </w:rPr>
         <w:t>the data</w:t>
       </w:r>
       <w:r>
         <w:rPr>
-          <w:highlight w:val="yellow"/>
-          <w:lang w:val="en-CA"/>
-        </w:rPr>
-        <w:t xml:space="preserve"> integrity</w:t>
-      </w:r>
-      <w:r>
-        <w:rPr>
-          <w:lang w:val="en-CA"/>
-        </w:rPr>
-        <w:t>.</w:t>
+          <w:lang w:val="en-CA"/>
+        </w:rPr>
+        <w:t xml:space="preserve"> integrity.</w:t>
       </w:r>
     </w:p>
     <w:p>
@@ -1327,7 +1172,7 @@
     </w:p>
     <w:p>
       <w:pPr>
-        <w:pStyle w:val="ListParagraph"/>
+        <w:pStyle w:val="Paragraphedeliste"/>
         <w:numPr>
           <w:ilvl w:val="0"/>
           <w:numId w:val="2"/>
@@ -1351,7 +1196,7 @@
     </w:p>
     <w:p>
       <w:pPr>
-        <w:pStyle w:val="ListParagraph"/>
+        <w:pStyle w:val="Paragraphedeliste"/>
         <w:numPr>
           <w:ilvl w:val="0"/>
           <w:numId w:val="2"/>
@@ -1375,7 +1220,7 @@
     </w:p>
     <w:p>
       <w:pPr>
-        <w:pStyle w:val="ListParagraph"/>
+        <w:pStyle w:val="Paragraphedeliste"/>
         <w:numPr>
           <w:ilvl w:val="0"/>
           <w:numId w:val="2"/>
@@ -1393,7 +1238,7 @@
     </w:p>
     <w:p>
       <w:pPr>
-        <w:pStyle w:val="ListParagraph"/>
+        <w:pStyle w:val="Paragraphedeliste"/>
         <w:numPr>
           <w:ilvl w:val="0"/>
           <w:numId w:val="2"/>
@@ -1417,7 +1262,7 @@
     </w:p>
     <w:p>
       <w:pPr>
-        <w:pStyle w:val="ListParagraph"/>
+        <w:pStyle w:val="Paragraphedeliste"/>
         <w:numPr>
           <w:ilvl w:val="0"/>
           <w:numId w:val="2"/>
@@ -1441,7 +1286,7 @@
     </w:p>
     <w:p>
       <w:pPr>
-        <w:pStyle w:val="ListParagraph"/>
+        <w:pStyle w:val="Paragraphedeliste"/>
         <w:numPr>
           <w:ilvl w:val="0"/>
           <w:numId w:val="2"/>
@@ -1459,7 +1304,7 @@
     </w:p>
     <w:p>
       <w:pPr>
-        <w:pStyle w:val="ListParagraph"/>
+        <w:pStyle w:val="Paragraphedeliste"/>
         <w:numPr>
           <w:ilvl w:val="0"/>
           <w:numId w:val="2"/>
@@ -1526,7 +1371,7 @@
       <w:r>
         <w:rPr>
           <w:noProof/>
-          <w:lang w:val="en-CA" w:eastAsia="en-CA"/>
+          <w:lang w:eastAsia="fr-CA"/>
         </w:rPr>
         <w:lastRenderedPageBreak/>
         <w:drawing>
@@ -1547,7 +1392,7 @@
                     </pic:cNvPicPr>
                   </pic:nvPicPr>
                   <pic:blipFill>
-                    <a:blip r:embed="rId10">
+                    <a:blip r:embed="rId11">
                       <a:extLst>
                         <a:ext uri="{28A0092B-C50C-407E-A947-70E740481C1C}">
                           <a14:useLocalDpi xmlns:a14="http://schemas.microsoft.com/office/drawing/2010/main" val="0"/>
@@ -1581,7 +1426,7 @@
     </w:p>
     <w:p>
       <w:pPr>
-        <w:pStyle w:val="ListParagraph"/>
+        <w:pStyle w:val="Paragraphedeliste"/>
         <w:numPr>
           <w:ilvl w:val="0"/>
           <w:numId w:val="3"/>
@@ -1654,7 +1499,7 @@
     </w:p>
     <w:p>
       <w:pPr>
-        <w:pStyle w:val="ListParagraph"/>
+        <w:pStyle w:val="Paragraphedeliste"/>
         <w:numPr>
           <w:ilvl w:val="0"/>
           <w:numId w:val="3"/>
@@ -1685,7 +1530,7 @@
     </w:p>
     <w:p>
       <w:pPr>
-        <w:pStyle w:val="ListParagraph"/>
+        <w:pStyle w:val="Paragraphedeliste"/>
         <w:numPr>
           <w:ilvl w:val="0"/>
           <w:numId w:val="3"/>
@@ -1705,21 +1550,7 @@
         <w:rPr>
           <w:lang w:val="en-CA"/>
         </w:rPr>
-        <w:t xml:space="preserve">. We logged the transaction result, so we can simply re-send this decision to the </w:t>
-      </w:r>
-      <w:proofErr w:type="spellStart"/>
-      <w:r>
-        <w:rPr>
-          <w:lang w:val="en-CA"/>
-        </w:rPr>
-        <w:t>RMs.</w:t>
-      </w:r>
-      <w:proofErr w:type="spellEnd"/>
-      <w:r>
-        <w:rPr>
-          <w:lang w:val="en-CA"/>
-        </w:rPr>
-        <w:t xml:space="preserve"> Here we do not care about the result of that operation, as some RMs could have already committed their operations.</w:t>
+        <w:t>. We logged the transaction result, so we can simply re-send this decision to the RMs. Here we do not care about the result of that operation, as some RMs could have already committed their operations.</w:t>
       </w:r>
       <w:r>
         <w:rPr>
@@ -1730,7 +1561,7 @@
     </w:p>
     <w:p>
       <w:pPr>
-        <w:pStyle w:val="ListParagraph"/>
+        <w:pStyle w:val="Paragraphedeliste"/>
         <w:numPr>
           <w:ilvl w:val="0"/>
           <w:numId w:val="3"/>
@@ -1755,7 +1586,7 @@
     </w:p>
     <w:p>
       <w:pPr>
-        <w:pStyle w:val="ListParagraph"/>
+        <w:pStyle w:val="Paragraphedeliste"/>
         <w:numPr>
           <w:ilvl w:val="0"/>
           <w:numId w:val="3"/>
@@ -1798,7 +1629,7 @@
     </w:p>
     <w:p>
       <w:pPr>
-        <w:pStyle w:val="ListParagraph"/>
+        <w:pStyle w:val="Paragraphedeliste"/>
         <w:numPr>
           <w:ilvl w:val="0"/>
           <w:numId w:val="3"/>
@@ -1848,7 +1679,7 @@
     </w:p>
     <w:tbl>
       <w:tblPr>
-        <w:tblStyle w:val="TableGrid"/>
+        <w:tblStyle w:val="Grilledutableau"/>
         <w:tblW w:w="8897" w:type="dxa"/>
         <w:tblLook w:val="04A0" w:firstRow="1" w:lastRow="0" w:firstColumn="1" w:lastColumn="0" w:noHBand="0" w:noVBand="1"/>
       </w:tblPr>
@@ -2365,7 +2196,6 @@
       </w:r>
       <w:r>
         <w:rPr>
-          <w:highlight w:val="yellow"/>
           <w:lang w:val="en-CA"/>
         </w:rPr>
         <w:t>. We do not delete the old logs until the recovery is complete</w:t>
@@ -2438,21 +2268,7 @@
         <w:rPr>
           <w:lang w:val="en-CA"/>
         </w:rPr>
-        <w:t xml:space="preserve">MW and </w:t>
-      </w:r>
-      <w:proofErr w:type="spellStart"/>
-      <w:r>
-        <w:rPr>
-          <w:lang w:val="en-CA"/>
-        </w:rPr>
-        <w:t>RMs.</w:t>
-      </w:r>
-      <w:proofErr w:type="spellEnd"/>
-      <w:r>
-        <w:rPr>
-          <w:lang w:val="en-CA"/>
-        </w:rPr>
-        <w:t xml:space="preserve"> </w:t>
+        <w:t xml:space="preserve">MW and RMs. </w:t>
       </w:r>
       <w:r>
         <w:rPr>
@@ -2521,21 +2337,7 @@
         <w:rPr>
           <w:lang w:val="en-CA"/>
         </w:rPr>
-        <w:t xml:space="preserve">o there is no network overhead). We used the </w:t>
-      </w:r>
-      <w:proofErr w:type="spellStart"/>
-      <w:r>
-        <w:rPr>
-          <w:lang w:val="en-CA"/>
-        </w:rPr>
-        <w:t>autoclient</w:t>
-      </w:r>
-      <w:proofErr w:type="spellEnd"/>
-      <w:r>
-        <w:rPr>
-          <w:lang w:val="en-CA"/>
-        </w:rPr>
-        <w:t xml:space="preserve"> scenario files </w:t>
+        <w:t xml:space="preserve">o there is no network overhead). We used the autoclient scenario files </w:t>
       </w:r>
       <w:r>
         <w:rPr>
@@ -2563,7 +2365,6 @@
         </w:rPr>
         <w:t xml:space="preserve"> in the </w:t>
       </w:r>
-      <w:proofErr w:type="spellStart"/>
       <w:r>
         <w:rPr>
           <w:i/>
@@ -2571,7 +2372,6 @@
         </w:rPr>
         <w:t>autoruns</w:t>
       </w:r>
-      <w:proofErr w:type="spellEnd"/>
       <w:r>
         <w:rPr>
           <w:lang w:val="en-CA"/>
@@ -2659,7 +2459,7 @@
     </w:p>
     <w:tbl>
       <w:tblPr>
-        <w:tblStyle w:val="TableGrid"/>
+        <w:tblStyle w:val="Grilledutableau"/>
         <w:tblW w:w="0" w:type="auto"/>
         <w:tblLook w:val="04A0" w:firstRow="1" w:lastRow="0" w:firstColumn="1" w:lastColumn="0" w:noHBand="0" w:noVBand="1"/>
       </w:tblPr>
@@ -2947,21 +2747,7 @@
               <w:rPr>
                 <w:lang w:val="en-CA"/>
               </w:rPr>
-              <w:t xml:space="preserve">Full </w:t>
-            </w:r>
-            <w:proofErr w:type="spellStart"/>
-            <w:r>
-              <w:rPr>
-                <w:lang w:val="en-CA"/>
-              </w:rPr>
-              <w:t>txn</w:t>
-            </w:r>
-            <w:proofErr w:type="spellEnd"/>
-            <w:r>
-              <w:rPr>
-                <w:lang w:val="en-CA"/>
-              </w:rPr>
-              <w:t>†</w:t>
+              <w:t>Full txn†</w:t>
             </w:r>
           </w:p>
         </w:tc>
@@ -3956,7 +3742,7 @@
     </w:p>
     <w:p>
       <w:pPr>
-        <w:pStyle w:val="ListParagraph"/>
+        <w:pStyle w:val="Paragraphedeliste"/>
         <w:numPr>
           <w:ilvl w:val="0"/>
           <w:numId w:val="2"/>
@@ -3987,7 +3773,7 @@
     </w:p>
     <w:p>
       <w:pPr>
-        <w:pStyle w:val="ListParagraph"/>
+        <w:pStyle w:val="Paragraphedeliste"/>
         <w:numPr>
           <w:ilvl w:val="0"/>
           <w:numId w:val="2"/>
@@ -4025,7 +3811,7 @@
     </w:p>
     <w:p>
       <w:pPr>
-        <w:pStyle w:val="ListParagraph"/>
+        <w:pStyle w:val="Paragraphedeliste"/>
         <w:numPr>
           <w:ilvl w:val="0"/>
           <w:numId w:val="2"/>
@@ -4112,16 +3898,18 @@
     </w:p>
     <w:tbl>
       <w:tblPr>
-        <w:tblStyle w:val="TableGrid"/>
+        <w:tblStyle w:val="Grilledutableau"/>
         <w:tblW w:w="0" w:type="auto"/>
         <w:jc w:val="center"/>
+        <w:tblInd w:w="-903" w:type="dxa"/>
         <w:tblLook w:val="04A0" w:firstRow="1" w:lastRow="0" w:firstColumn="1" w:lastColumn="0" w:noHBand="0" w:noVBand="1"/>
       </w:tblPr>
       <w:tblGrid>
-        <w:gridCol w:w="1101"/>
-        <w:gridCol w:w="992"/>
-        <w:gridCol w:w="992"/>
-        <w:gridCol w:w="1276"/>
+        <w:gridCol w:w="1054"/>
+        <w:gridCol w:w="1500"/>
+        <w:gridCol w:w="851"/>
+        <w:gridCol w:w="875"/>
+        <w:gridCol w:w="875"/>
       </w:tblGrid>
       <w:tr>
         <w:trPr>
@@ -4129,20 +3917,33 @@
         </w:trPr>
         <w:tc>
           <w:tcPr>
-            <w:tcW w:w="1101" w:type="dxa"/>
-          </w:tcPr>
-          <w:p>
-            <w:pPr>
-              <w:jc w:val="both"/>
-              <w:rPr>
-                <w:lang w:val="en-CA"/>
-              </w:rPr>
-            </w:pPr>
-          </w:p>
-        </w:tc>
-        <w:tc>
-          <w:tcPr>
-            <w:tcW w:w="992" w:type="dxa"/>
+            <w:tcW w:w="1054" w:type="dxa"/>
+          </w:tcPr>
+          <w:p>
+            <w:pPr>
+              <w:jc w:val="both"/>
+              <w:rPr>
+                <w:lang w:val="en-CA"/>
+              </w:rPr>
+            </w:pPr>
+          </w:p>
+        </w:tc>
+        <w:tc>
+          <w:tcPr>
+            <w:tcW w:w="1500" w:type="dxa"/>
+          </w:tcPr>
+          <w:p>
+            <w:pPr>
+              <w:jc w:val="both"/>
+              <w:rPr>
+                <w:lang w:val="en-CA"/>
+              </w:rPr>
+            </w:pPr>
+          </w:p>
+        </w:tc>
+        <w:tc>
+          <w:tcPr>
+            <w:tcW w:w="851" w:type="dxa"/>
           </w:tcPr>
           <w:p>
             <w:pPr>
@@ -4161,7 +3962,7 @@
         </w:tc>
         <w:tc>
           <w:tcPr>
-            <w:tcW w:w="992" w:type="dxa"/>
+            <w:tcW w:w="875" w:type="dxa"/>
           </w:tcPr>
           <w:p>
             <w:pPr>
@@ -4180,7 +3981,7 @@
         </w:tc>
         <w:tc>
           <w:tcPr>
-            <w:tcW w:w="1276" w:type="dxa"/>
+            <w:tcW w:w="875" w:type="dxa"/>
           </w:tcPr>
           <w:p>
             <w:pPr>
@@ -4204,11 +4005,13 @@
         </w:trPr>
         <w:tc>
           <w:tcPr>
-            <w:tcW w:w="1101" w:type="dxa"/>
-          </w:tcPr>
-          <w:p>
-            <w:pPr>
-              <w:jc w:val="both"/>
+            <w:tcW w:w="1054" w:type="dxa"/>
+            <w:vMerge w:val="restart"/>
+            <w:vAlign w:val="center"/>
+          </w:tcPr>
+          <w:p>
+            <w:pPr>
+              <w:jc w:val="center"/>
               <w:rPr>
                 <w:lang w:val="en-CA"/>
               </w:rPr>
@@ -4223,58 +4026,113 @@
         </w:tc>
         <w:tc>
           <w:tcPr>
-            <w:tcW w:w="992" w:type="dxa"/>
-          </w:tcPr>
-          <w:p>
-            <w:pPr>
-              <w:jc w:val="both"/>
-              <w:rPr>
-                <w:lang w:val="en-CA"/>
-              </w:rPr>
-            </w:pPr>
-            <w:r>
-              <w:rPr>
-                <w:lang w:val="en-CA"/>
-              </w:rPr>
-              <w:t>358,92</w:t>
-            </w:r>
-          </w:p>
-        </w:tc>
-        <w:tc>
-          <w:tcPr>
-            <w:tcW w:w="992" w:type="dxa"/>
-          </w:tcPr>
-          <w:p>
-            <w:pPr>
-              <w:jc w:val="both"/>
-              <w:rPr>
-                <w:lang w:val="en-CA"/>
-              </w:rPr>
-            </w:pPr>
-            <w:r>
-              <w:rPr>
-                <w:lang w:val="en-CA"/>
-              </w:rPr>
-              <w:t>289,97</w:t>
-            </w:r>
-          </w:p>
-        </w:tc>
-        <w:tc>
-          <w:tcPr>
-            <w:tcW w:w="1276" w:type="dxa"/>
-          </w:tcPr>
-          <w:p>
-            <w:pPr>
-              <w:jc w:val="both"/>
-              <w:rPr>
-                <w:lang w:val="en-CA"/>
-              </w:rPr>
-            </w:pPr>
-            <w:r>
-              <w:rPr>
-                <w:lang w:val="en-CA"/>
-              </w:rPr>
-              <w:t>141,48</w:t>
+            <w:tcW w:w="1500" w:type="dxa"/>
+          </w:tcPr>
+          <w:p>
+            <w:pPr>
+              <w:jc w:val="right"/>
+              <w:rPr>
+                <w:lang w:val="en-CA"/>
+              </w:rPr>
+            </w:pPr>
+            <w:r>
+              <w:rPr>
+                <w:lang w:val="en-CA"/>
+              </w:rPr>
+              <w:t>Time (ms)</w:t>
+            </w:r>
+          </w:p>
+        </w:tc>
+        <w:tc>
+          <w:tcPr>
+            <w:tcW w:w="851" w:type="dxa"/>
+          </w:tcPr>
+          <w:p>
+            <w:pPr>
+              <w:jc w:val="both"/>
+              <w:rPr>
+                <w:lang w:val="en-CA"/>
+              </w:rPr>
+            </w:pPr>
+            <w:r>
+              <w:rPr>
+                <w:lang w:val="en-CA"/>
+              </w:rPr>
+              <w:t>358</w:t>
+            </w:r>
+            <w:r>
+              <w:rPr>
+                <w:lang w:val="en-CA"/>
+              </w:rPr>
+              <w:t>.</w:t>
+            </w:r>
+            <w:r>
+              <w:rPr>
+                <w:lang w:val="en-CA"/>
+              </w:rPr>
+              <w:t>92</w:t>
+            </w:r>
+          </w:p>
+        </w:tc>
+        <w:tc>
+          <w:tcPr>
+            <w:tcW w:w="875" w:type="dxa"/>
+          </w:tcPr>
+          <w:p>
+            <w:pPr>
+              <w:jc w:val="both"/>
+              <w:rPr>
+                <w:lang w:val="en-CA"/>
+              </w:rPr>
+            </w:pPr>
+            <w:r>
+              <w:rPr>
+                <w:lang w:val="en-CA"/>
+              </w:rPr>
+              <w:t>289</w:t>
+            </w:r>
+            <w:r>
+              <w:rPr>
+                <w:lang w:val="en-CA"/>
+              </w:rPr>
+              <w:t>.</w:t>
+            </w:r>
+            <w:r>
+              <w:rPr>
+                <w:lang w:val="en-CA"/>
+              </w:rPr>
+              <w:t>97</w:t>
+            </w:r>
+          </w:p>
+        </w:tc>
+        <w:tc>
+          <w:tcPr>
+            <w:tcW w:w="875" w:type="dxa"/>
+          </w:tcPr>
+          <w:p>
+            <w:pPr>
+              <w:jc w:val="both"/>
+              <w:rPr>
+                <w:lang w:val="en-CA"/>
+              </w:rPr>
+            </w:pPr>
+            <w:r>
+              <w:rPr>
+                <w:lang w:val="en-CA"/>
+              </w:rPr>
+              <w:t>141</w:t>
+            </w:r>
+            <w:r>
+              <w:rPr>
+                <w:lang w:val="en-CA"/>
+              </w:rPr>
+              <w:t>.</w:t>
+            </w:r>
+            <w:r>
+              <w:rPr>
+                <w:lang w:val="en-CA"/>
+              </w:rPr>
+              <w:t>48</w:t>
             </w:r>
           </w:p>
         </w:tc>
@@ -4285,11 +4143,126 @@
         </w:trPr>
         <w:tc>
           <w:tcPr>
-            <w:tcW w:w="1101" w:type="dxa"/>
-          </w:tcPr>
-          <w:p>
-            <w:pPr>
-              <w:jc w:val="both"/>
+            <w:tcW w:w="1054" w:type="dxa"/>
+            <w:vMerge/>
+          </w:tcPr>
+          <w:p>
+            <w:pPr>
+              <w:jc w:val="both"/>
+              <w:rPr>
+                <w:lang w:val="en-CA"/>
+              </w:rPr>
+            </w:pPr>
+          </w:p>
+        </w:tc>
+        <w:tc>
+          <w:tcPr>
+            <w:tcW w:w="1500" w:type="dxa"/>
+          </w:tcPr>
+          <w:p>
+            <w:pPr>
+              <w:jc w:val="both"/>
+              <w:rPr>
+                <w:lang w:val="en-CA"/>
+              </w:rPr>
+            </w:pPr>
+            <w:r>
+              <w:rPr>
+                <w:lang w:val="en-CA"/>
+              </w:rPr>
+              <w:t>% of previous component</w:t>
+            </w:r>
+          </w:p>
+        </w:tc>
+        <w:tc>
+          <w:tcPr>
+            <w:tcW w:w="851" w:type="dxa"/>
+          </w:tcPr>
+          <w:p>
+            <w:pPr>
+              <w:jc w:val="both"/>
+              <w:rPr>
+                <w:lang w:val="en-CA"/>
+              </w:rPr>
+            </w:pPr>
+            <w:r>
+              <w:rPr>
+                <w:lang w:val="en-CA"/>
+              </w:rPr>
+              <w:t>-</w:t>
+            </w:r>
+          </w:p>
+        </w:tc>
+        <w:tc>
+          <w:tcPr>
+            <w:tcW w:w="875" w:type="dxa"/>
+          </w:tcPr>
+          <w:p>
+            <w:pPr>
+              <w:jc w:val="both"/>
+              <w:rPr>
+                <w:lang w:val="en-CA"/>
+              </w:rPr>
+            </w:pPr>
+            <w:r>
+              <w:rPr>
+                <w:lang w:val="en-CA"/>
+              </w:rPr>
+              <w:t>80.</w:t>
+            </w:r>
+            <w:r>
+              <w:rPr>
+                <w:lang w:val="en-CA"/>
+              </w:rPr>
+              <w:t>79%</w:t>
+            </w:r>
+          </w:p>
+        </w:tc>
+        <w:tc>
+          <w:tcPr>
+            <w:tcW w:w="875" w:type="dxa"/>
+          </w:tcPr>
+          <w:p>
+            <w:pPr>
+              <w:jc w:val="both"/>
+              <w:rPr>
+                <w:lang w:val="en-CA"/>
+              </w:rPr>
+            </w:pPr>
+            <w:r>
+              <w:rPr>
+                <w:lang w:val="en-CA"/>
+              </w:rPr>
+              <w:t>48</w:t>
+            </w:r>
+            <w:r>
+              <w:rPr>
+                <w:lang w:val="en-CA"/>
+              </w:rPr>
+              <w:t>.</w:t>
+            </w:r>
+            <w:r>
+              <w:rPr>
+                <w:lang w:val="en-CA"/>
+              </w:rPr>
+              <w:t>79%</w:t>
+            </w:r>
+          </w:p>
+        </w:tc>
+      </w:tr>
+      <w:tr>
+        <w:trPr>
+          <w:jc w:val="center"/>
+        </w:trPr>
+        <w:tc>
+          <w:tcPr>
+            <w:tcW w:w="1054" w:type="dxa"/>
+            <w:vMerge w:val="restart"/>
+            <w:vAlign w:val="center"/>
+          </w:tcPr>
+          <w:p>
+            <w:pPr>
+              <w:jc w:val="center"/>
               <w:rPr>
                 <w:lang w:val="en-CA"/>
               </w:rPr>
@@ -4304,7 +4277,26 @@
         </w:tc>
         <w:tc>
           <w:tcPr>
-            <w:tcW w:w="992" w:type="dxa"/>
+            <w:tcW w:w="1500" w:type="dxa"/>
+          </w:tcPr>
+          <w:p>
+            <w:pPr>
+              <w:jc w:val="right"/>
+              <w:rPr>
+                <w:lang w:val="en-CA"/>
+              </w:rPr>
+            </w:pPr>
+            <w:r>
+              <w:rPr>
+                <w:lang w:val="en-CA"/>
+              </w:rPr>
+              <w:t>Time (ms)</w:t>
+            </w:r>
+          </w:p>
+        </w:tc>
+        <w:tc>
+          <w:tcPr>
+            <w:tcW w:w="851" w:type="dxa"/>
           </w:tcPr>
           <w:p>
             <w:pPr>
@@ -4316,16 +4308,41 @@
             </w:pPr>
             <w:r>
               <w:rPr>
+                <w:lang w:val="en-CA"/>
+              </w:rPr>
+              <w:t>206</w:t>
+            </w:r>
+            <w:r>
+              <w:rPr>
+                <w:lang w:val="en-CA"/>
+              </w:rPr>
+              <w:t>.68</w:t>
+            </w:r>
+          </w:p>
+        </w:tc>
+        <w:tc>
+          <w:tcPr>
+            <w:tcW w:w="875" w:type="dxa"/>
+          </w:tcPr>
+          <w:p>
+            <w:pPr>
+              <w:jc w:val="both"/>
+              <w:rPr>
                 <w:highlight w:val="yellow"/>
                 <w:lang w:val="en-CA"/>
               </w:rPr>
-              <w:t>TODO</w:t>
-            </w:r>
-          </w:p>
-        </w:tc>
-        <w:tc>
-          <w:tcPr>
-            <w:tcW w:w="992" w:type="dxa"/>
+            </w:pPr>
+            <w:r>
+              <w:rPr>
+                <w:lang w:val="en-CA"/>
+              </w:rPr>
+              <w:t>175.87</w:t>
+            </w:r>
+          </w:p>
+        </w:tc>
+        <w:tc>
+          <w:tcPr>
+            <w:tcW w:w="875" w:type="dxa"/>
           </w:tcPr>
           <w:p>
             <w:pPr>
@@ -4337,31 +4354,123 @@
             </w:pPr>
             <w:r>
               <w:rPr>
-                <w:highlight w:val="yellow"/>
-                <w:lang w:val="en-CA"/>
-              </w:rPr>
-              <w:t>TODO</w:t>
-            </w:r>
-          </w:p>
-        </w:tc>
-        <w:tc>
-          <w:tcPr>
-            <w:tcW w:w="1276" w:type="dxa"/>
-          </w:tcPr>
-          <w:p>
-            <w:pPr>
-              <w:jc w:val="both"/>
-              <w:rPr>
-                <w:highlight w:val="yellow"/>
-                <w:lang w:val="en-CA"/>
-              </w:rPr>
-            </w:pPr>
-            <w:r>
-              <w:rPr>
-                <w:highlight w:val="yellow"/>
-                <w:lang w:val="en-CA"/>
-              </w:rPr>
-              <w:t>TODO</w:t>
+                <w:lang w:val="en-CA"/>
+              </w:rPr>
+              <w:t>83</w:t>
+            </w:r>
+            <w:r>
+              <w:rPr>
+                <w:lang w:val="en-CA"/>
+              </w:rPr>
+              <w:t>.</w:t>
+            </w:r>
+            <w:r>
+              <w:rPr>
+                <w:lang w:val="en-CA"/>
+              </w:rPr>
+              <w:t>4</w:t>
+            </w:r>
+            <w:r>
+              <w:rPr>
+                <w:lang w:val="en-CA"/>
+              </w:rPr>
+              <w:t>8</w:t>
+            </w:r>
+          </w:p>
+        </w:tc>
+      </w:tr>
+      <w:tr>
+        <w:trPr>
+          <w:jc w:val="center"/>
+        </w:trPr>
+        <w:tc>
+          <w:tcPr>
+            <w:tcW w:w="1054" w:type="dxa"/>
+            <w:vMerge/>
+            <w:vAlign w:val="center"/>
+          </w:tcPr>
+          <w:p>
+            <w:pPr>
+              <w:jc w:val="center"/>
+              <w:rPr>
+                <w:lang w:val="en-CA"/>
+              </w:rPr>
+            </w:pPr>
+          </w:p>
+        </w:tc>
+        <w:tc>
+          <w:tcPr>
+            <w:tcW w:w="1500" w:type="dxa"/>
+          </w:tcPr>
+          <w:p>
+            <w:pPr>
+              <w:jc w:val="both"/>
+              <w:rPr>
+                <w:lang w:val="en-CA"/>
+              </w:rPr>
+            </w:pPr>
+            <w:r>
+              <w:rPr>
+                <w:lang w:val="en-CA"/>
+              </w:rPr>
+              <w:t>% of previous component</w:t>
+            </w:r>
+          </w:p>
+        </w:tc>
+        <w:tc>
+          <w:tcPr>
+            <w:tcW w:w="851" w:type="dxa"/>
+          </w:tcPr>
+          <w:p>
+            <w:pPr>
+              <w:jc w:val="both"/>
+              <w:rPr>
+                <w:lang w:val="en-CA"/>
+              </w:rPr>
+            </w:pPr>
+            <w:r>
+              <w:rPr>
+                <w:lang w:val="en-CA"/>
+              </w:rPr>
+              <w:t>-</w:t>
+            </w:r>
+          </w:p>
+        </w:tc>
+        <w:tc>
+          <w:tcPr>
+            <w:tcW w:w="875" w:type="dxa"/>
+          </w:tcPr>
+          <w:p>
+            <w:pPr>
+              <w:jc w:val="both"/>
+              <w:rPr>
+                <w:lang w:val="en-CA"/>
+              </w:rPr>
+            </w:pPr>
+            <w:r>
+              <w:rPr>
+                <w:lang w:val="en-CA"/>
+              </w:rPr>
+              <w:t>85.09%</w:t>
+            </w:r>
+          </w:p>
+        </w:tc>
+        <w:tc>
+          <w:tcPr>
+            <w:tcW w:w="875" w:type="dxa"/>
+          </w:tcPr>
+          <w:p>
+            <w:pPr>
+              <w:jc w:val="both"/>
+              <w:rPr>
+                <w:lang w:val="en-CA"/>
+              </w:rPr>
+            </w:pPr>
+            <w:r>
+              <w:rPr>
+                <w:lang w:val="en-CA"/>
+              </w:rPr>
+              <w:t>47.47%</w:t>
             </w:r>
           </w:p>
         </w:tc>
@@ -4379,55 +4488,467 @@
           <w:i/>
           <w:lang w:val="en-CA"/>
         </w:rPr>
-        <w:t>Table 2. Average times of execution over 1000 transactions (6 ops/</w:t>
-      </w:r>
-      <w:proofErr w:type="spellStart"/>
-      <w:r>
+        <w:t>Table 2. Average times of execution over 1000 transactions (6 ops/txn) in milliseconds, with one client and components on a LAN (RMs all on the same machine).</w:t>
+      </w:r>
+    </w:p>
+    <w:p>
+      <w:pPr>
+        <w:jc w:val="both"/>
+        <w:rPr>
+          <w:lang w:val="en-CA"/>
+        </w:rPr>
+      </w:pPr>
+      <w:r>
+        <w:rPr>
+          <w:lang w:val="en-CA"/>
+        </w:rPr>
+        <w:t>The results in table 2 are somewhat surprising</w:t>
+      </w:r>
+      <w:r>
+        <w:rPr>
+          <w:lang w:val="en-CA"/>
+        </w:rPr>
+        <w:t>, because the time taken appears to be lower overall. However, looking at the relative percentages, we can see that there is no significant difference between how much of the request is spent at the middleware and at the RM. Therefore, we believe that for the one RM test, there could have been some transient extra network latency.</w:t>
+      </w:r>
+    </w:p>
+    <w:p>
+      <w:pPr>
+        <w:jc w:val="both"/>
+        <w:rPr>
+          <w:lang w:val="en-CA"/>
+        </w:rPr>
+      </w:pPr>
+      <w:r>
+        <w:rPr>
+          <w:lang w:val="en-CA"/>
+        </w:rPr>
+        <w:t xml:space="preserve">We also collected some data to examine how response time varied as the number of clients increased (with a constant load). </w:t>
+      </w:r>
+      <w:r>
+        <w:rPr>
+          <w:lang w:val="en-CA"/>
+        </w:rPr>
+        <w:t>Table 3 summarizes these findings.</w:t>
+      </w:r>
+    </w:p>
+    <w:tbl>
+      <w:tblPr>
+        <w:tblStyle w:val="Grilledutableau"/>
+        <w:tblW w:w="0" w:type="auto"/>
+        <w:jc w:val="center"/>
+        <w:tblInd w:w="-940" w:type="dxa"/>
+        <w:tblLook w:val="04A0" w:firstRow="1" w:lastRow="0" w:firstColumn="1" w:lastColumn="0" w:noHBand="0" w:noVBand="1"/>
+      </w:tblPr>
+      <w:tblGrid>
+        <w:gridCol w:w="1615"/>
+        <w:gridCol w:w="851"/>
+        <w:gridCol w:w="850"/>
+        <w:gridCol w:w="851"/>
+      </w:tblGrid>
+      <w:tr>
+        <w:trPr>
+          <w:jc w:val="center"/>
+        </w:trPr>
+        <w:tc>
+          <w:tcPr>
+            <w:tcW w:w="1615" w:type="dxa"/>
+          </w:tcPr>
+          <w:p>
+            <w:pPr>
+              <w:jc w:val="both"/>
+              <w:rPr>
+                <w:lang w:val="en-CA"/>
+              </w:rPr>
+            </w:pPr>
+            <w:r>
+              <w:rPr>
+                <w:lang w:val="en-CA"/>
+              </w:rPr>
+              <w:t>Clients X rate</w:t>
+            </w:r>
+          </w:p>
+        </w:tc>
+        <w:tc>
+          <w:tcPr>
+            <w:tcW w:w="851" w:type="dxa"/>
+          </w:tcPr>
+          <w:p>
+            <w:pPr>
+              <w:jc w:val="both"/>
+              <w:rPr>
+                <w:lang w:val="en-CA"/>
+              </w:rPr>
+            </w:pPr>
+            <w:r>
+              <w:rPr>
+                <w:lang w:val="en-CA"/>
+              </w:rPr>
+              <w:t>Client</w:t>
+            </w:r>
+          </w:p>
+        </w:tc>
+        <w:tc>
+          <w:tcPr>
+            <w:tcW w:w="850" w:type="dxa"/>
+          </w:tcPr>
+          <w:p>
+            <w:pPr>
+              <w:jc w:val="both"/>
+              <w:rPr>
+                <w:lang w:val="en-CA"/>
+              </w:rPr>
+            </w:pPr>
+            <w:r>
+              <w:rPr>
+                <w:lang w:val="en-CA"/>
+              </w:rPr>
+              <w:t>MW</w:t>
+            </w:r>
+          </w:p>
+        </w:tc>
+        <w:tc>
+          <w:tcPr>
+            <w:tcW w:w="851" w:type="dxa"/>
+          </w:tcPr>
+          <w:p>
+            <w:pPr>
+              <w:jc w:val="both"/>
+              <w:rPr>
+                <w:lang w:val="en-CA"/>
+              </w:rPr>
+            </w:pPr>
+            <w:r>
+              <w:rPr>
+                <w:lang w:val="en-CA"/>
+              </w:rPr>
+              <w:t>RM</w:t>
+            </w:r>
+          </w:p>
+        </w:tc>
+      </w:tr>
+      <w:tr>
+        <w:trPr>
+          <w:jc w:val="center"/>
+        </w:trPr>
+        <w:tc>
+          <w:tcPr>
+            <w:tcW w:w="1615" w:type="dxa"/>
+          </w:tcPr>
+          <w:p>
+            <w:pPr>
+              <w:jc w:val="both"/>
+              <w:rPr>
+                <w:lang w:val="en-CA"/>
+              </w:rPr>
+            </w:pPr>
+            <w:r>
+              <w:rPr>
+                <w:lang w:val="en-CA"/>
+              </w:rPr>
+              <w:t>2x5</w:t>
+            </w:r>
+          </w:p>
+        </w:tc>
+        <w:tc>
+          <w:tcPr>
+            <w:tcW w:w="851" w:type="dxa"/>
+          </w:tcPr>
+          <w:p>
+            <w:pPr>
+              <w:jc w:val="both"/>
+              <w:rPr>
+                <w:lang w:val="en-CA"/>
+              </w:rPr>
+            </w:pPr>
+            <w:r>
+              <w:rPr>
+                <w:lang w:val="en-CA"/>
+              </w:rPr>
+              <w:t>61,96</w:t>
+            </w:r>
+          </w:p>
+        </w:tc>
+        <w:tc>
+          <w:tcPr>
+            <w:tcW w:w="850" w:type="dxa"/>
+          </w:tcPr>
+          <w:p>
+            <w:pPr>
+              <w:jc w:val="both"/>
+              <w:rPr>
+                <w:lang w:val="en-CA"/>
+              </w:rPr>
+            </w:pPr>
+            <w:r>
+              <w:rPr>
+                <w:lang w:val="en-CA"/>
+              </w:rPr>
+              <w:t>48,73</w:t>
+            </w:r>
+          </w:p>
+        </w:tc>
+        <w:tc>
+          <w:tcPr>
+            <w:tcW w:w="851" w:type="dxa"/>
+          </w:tcPr>
+          <w:p>
+            <w:pPr>
+              <w:jc w:val="both"/>
+              <w:rPr>
+                <w:lang w:val="en-CA"/>
+              </w:rPr>
+            </w:pPr>
+            <w:r>
+              <w:rPr>
+                <w:lang w:val="en-CA"/>
+              </w:rPr>
+              <w:t>12</w:t>
+            </w:r>
+            <w:r>
+              <w:rPr>
+                <w:lang w:val="en-CA"/>
+              </w:rPr>
+              <w:t>,02</w:t>
+            </w:r>
+          </w:p>
+        </w:tc>
+      </w:tr>
+      <w:tr>
+        <w:trPr>
+          <w:jc w:val="center"/>
+        </w:trPr>
+        <w:tc>
+          <w:tcPr>
+            <w:tcW w:w="1615" w:type="dxa"/>
+          </w:tcPr>
+          <w:p>
+            <w:pPr>
+              <w:jc w:val="both"/>
+              <w:rPr>
+                <w:lang w:val="en-CA"/>
+              </w:rPr>
+            </w:pPr>
+            <w:r>
+              <w:rPr>
+                <w:lang w:val="en-CA"/>
+              </w:rPr>
+              <w:t>3x3</w:t>
+            </w:r>
+          </w:p>
+        </w:tc>
+        <w:tc>
+          <w:tcPr>
+            <w:tcW w:w="851" w:type="dxa"/>
+          </w:tcPr>
+          <w:p>
+            <w:pPr>
+              <w:jc w:val="both"/>
+              <w:rPr>
+                <w:lang w:val="en-CA"/>
+              </w:rPr>
+            </w:pPr>
+            <w:r>
+              <w:rPr>
+                <w:lang w:val="en-CA"/>
+              </w:rPr>
+              <w:t>134,3</w:t>
+            </w:r>
+          </w:p>
+        </w:tc>
+        <w:tc>
+          <w:tcPr>
+            <w:tcW w:w="850" w:type="dxa"/>
+          </w:tcPr>
+          <w:p>
+            <w:pPr>
+              <w:jc w:val="both"/>
+              <w:rPr>
+                <w:lang w:val="en-CA"/>
+              </w:rPr>
+            </w:pPr>
+            <w:r>
+              <w:rPr>
+                <w:lang w:val="en-CA"/>
+              </w:rPr>
+              <w:t>119,27</w:t>
+            </w:r>
+          </w:p>
+        </w:tc>
+        <w:tc>
+          <w:tcPr>
+            <w:tcW w:w="851" w:type="dxa"/>
+          </w:tcPr>
+          <w:p>
+            <w:pPr>
+              <w:jc w:val="both"/>
+              <w:rPr>
+                <w:lang w:val="en-CA"/>
+              </w:rPr>
+            </w:pPr>
+            <w:r>
+              <w:rPr>
+                <w:lang w:val="en-CA"/>
+              </w:rPr>
+              <w:t>15,06</w:t>
+            </w:r>
+          </w:p>
+        </w:tc>
+      </w:tr>
+      <w:tr>
+        <w:trPr>
+          <w:jc w:val="center"/>
+        </w:trPr>
+        <w:tc>
+          <w:tcPr>
+            <w:tcW w:w="1615" w:type="dxa"/>
+          </w:tcPr>
+          <w:p>
+            <w:pPr>
+              <w:jc w:val="both"/>
+              <w:rPr>
+                <w:lang w:val="en-CA"/>
+              </w:rPr>
+            </w:pPr>
+            <w:r>
+              <w:rPr>
+                <w:lang w:val="en-CA"/>
+              </w:rPr>
+              <w:t>5x2</w:t>
+            </w:r>
+          </w:p>
+        </w:tc>
+        <w:tc>
+          <w:tcPr>
+            <w:tcW w:w="851" w:type="dxa"/>
+          </w:tcPr>
+          <w:p>
+            <w:pPr>
+              <w:jc w:val="both"/>
+              <w:rPr>
+                <w:lang w:val="en-CA"/>
+              </w:rPr>
+            </w:pPr>
+            <w:r>
+              <w:rPr>
+                <w:lang w:val="en-CA"/>
+              </w:rPr>
+              <w:t>179,65</w:t>
+            </w:r>
+          </w:p>
+        </w:tc>
+        <w:tc>
+          <w:tcPr>
+            <w:tcW w:w="850" w:type="dxa"/>
+          </w:tcPr>
+          <w:p>
+            <w:pPr>
+              <w:jc w:val="both"/>
+              <w:rPr>
+                <w:lang w:val="en-CA"/>
+              </w:rPr>
+            </w:pPr>
+            <w:r>
+              <w:rPr>
+                <w:lang w:val="en-CA"/>
+              </w:rPr>
+              <w:t>159,18</w:t>
+            </w:r>
+          </w:p>
+        </w:tc>
+        <w:tc>
+          <w:tcPr>
+            <w:tcW w:w="851" w:type="dxa"/>
+          </w:tcPr>
+          <w:p>
+            <w:pPr>
+              <w:jc w:val="both"/>
+              <w:rPr>
+                <w:lang w:val="en-CA"/>
+              </w:rPr>
+            </w:pPr>
+            <w:r>
+              <w:rPr>
+                <w:lang w:val="en-CA"/>
+              </w:rPr>
+              <w:t>15,37</w:t>
+            </w:r>
+          </w:p>
+        </w:tc>
+      </w:tr>
+    </w:tbl>
+    <w:p>
+      <w:pPr>
+        <w:jc w:val="both"/>
         <w:rPr>
           <w:i/>
           <w:lang w:val="en-CA"/>
         </w:rPr>
-        <w:t>txn</w:t>
-      </w:r>
-      <w:proofErr w:type="spellEnd"/>
+      </w:pPr>
       <w:r>
         <w:rPr>
           <w:i/>
           <w:lang w:val="en-CA"/>
         </w:rPr>
-        <w:t>) in milliseconds, with one client and components on a LAN (RMs all on the same machine).</w:t>
-      </w:r>
-    </w:p>
-    <w:p>
-      <w:pPr>
-        <w:jc w:val="both"/>
-        <w:rPr>
-          <w:highlight w:val="yellow"/>
-          <w:lang w:val="en-CA"/>
-        </w:rPr>
-      </w:pPr>
-      <w:r>
-        <w:rPr>
-          <w:highlight w:val="yellow"/>
-          <w:lang w:val="en-CA"/>
-        </w:rPr>
-        <w:t>EXPLAIN</w:t>
-      </w:r>
-    </w:p>
-    <w:p>
-      <w:pPr>
-        <w:jc w:val="both"/>
-        <w:rPr>
-          <w:lang w:val="en-CA"/>
-        </w:rPr>
-      </w:pPr>
-      <w:r>
-        <w:rPr>
-          <w:highlight w:val="yellow"/>
-          <w:lang w:val="en-CA"/>
-        </w:rPr>
-        <w:t>SECTION ABOUT MULTIPLE CLIENTS</w:t>
-      </w:r>
+        <w:t>Table 3. Average times of execution over 1000 transactions in milliseconds, with a fixed load (10 transactions per second) over a given number of clients, on the same machine.</w:t>
+      </w:r>
+    </w:p>
+    <w:p>
+      <w:pPr>
+        <w:jc w:val="both"/>
+        <w:rPr>
+          <w:lang w:val="en-CA"/>
+        </w:rPr>
+      </w:pPr>
+      <w:r>
+        <w:rPr>
+          <w:lang w:val="en-CA"/>
+        </w:rPr>
+        <w:t xml:space="preserve">Predictably, </w:t>
+      </w:r>
+      <w:r>
+        <w:rPr>
+          <w:lang w:val="en-CA"/>
+        </w:rPr>
+        <w:t xml:space="preserve">as the number of clients increases, so does the response time. </w:t>
+      </w:r>
+      <w:r>
+        <w:rPr>
+          <w:lang w:val="en-CA"/>
+        </w:rPr>
+        <w:t xml:space="preserve">Clearly, this increase occurs almost entirely at the middleware, while the timings for the RMs </w:t>
+      </w:r>
+      <w:r>
+        <w:rPr>
+          <w:lang w:val="en-CA"/>
+        </w:rPr>
+        <w:t>barely increase</w:t>
+      </w:r>
+      <w:r>
+        <w:rPr>
+          <w:lang w:val="en-CA"/>
+        </w:rPr>
+        <w:t xml:space="preserve"> in comparison. </w:t>
+      </w:r>
+      <w:r>
+        <w:rPr>
+          <w:lang w:val="en-CA"/>
+        </w:rPr>
+        <w:t xml:space="preserve">One cause for this in particular might be additional contention for the proxy pools (a transaction might require several proxies during its execution, which </w:t>
+      </w:r>
+      <w:r>
+        <w:rPr>
+          <w:lang w:val="en-CA"/>
+        </w:rPr>
+        <w:t>take time to obtain), or even for the locks in general (the clients had transactions on overlapping data items).</w:t>
+      </w:r>
+      <w:r>
+        <w:rPr>
+          <w:lang w:val="en-CA"/>
+        </w:rPr>
+        <w:t xml:space="preserve"> More precise timings at the middleware would be required to elucidate this question.</w:t>
+      </w:r>
+      <w:bookmarkStart w:id="0" w:name="_GoBack"/>
+      <w:bookmarkEnd w:id="0"/>
     </w:p>
     <w:p>
       <w:pPr>
@@ -4443,6 +4964,7 @@
           <w:u w:val="single"/>
           <w:lang w:val="en-CA"/>
         </w:rPr>
+        <w:lastRenderedPageBreak/>
         <w:t>Correctness tests</w:t>
       </w:r>
     </w:p>
@@ -4477,21 +4999,7 @@
         <w:rPr>
           <w:lang w:val="en-CA"/>
         </w:rPr>
-        <w:t xml:space="preserve">orrectness tests were done in two ways. The first way was “integration testing”, where we devised </w:t>
-      </w:r>
-      <w:proofErr w:type="spellStart"/>
-      <w:r>
-        <w:rPr>
-          <w:lang w:val="en-CA"/>
-        </w:rPr>
-        <w:t>autoclient</w:t>
-      </w:r>
-      <w:proofErr w:type="spellEnd"/>
-      <w:r>
-        <w:rPr>
-          <w:lang w:val="en-CA"/>
-        </w:rPr>
-        <w:t xml:space="preserve"> scenarios to test mainly</w:t>
+        <w:t>orrectness tests were done in two ways. The first way was “integration testing”, where we devised autoclient scenarios to test mainly</w:t>
       </w:r>
       <w:r>
         <w:rPr>
@@ -4521,7 +5029,13 @@
         <w:rPr>
           <w:lang w:val="en-CA"/>
         </w:rPr>
-        <w:t>execution was behaving properly (except for the irregular problems mentioned below).</w:t>
+        <w:t>e</w:t>
+      </w:r>
+      <w:r>
+        <w:rPr>
+          <w:lang w:val="en-CA"/>
+        </w:rPr>
+        <w:t>xecution was behaving properly.</w:t>
       </w:r>
     </w:p>
     <w:p>
@@ -4589,7 +5103,7 @@
     </w:p>
     <w:p>
       <w:pPr>
-        <w:pStyle w:val="ListParagraph"/>
+        <w:pStyle w:val="Paragraphedeliste"/>
         <w:numPr>
           <w:ilvl w:val="0"/>
           <w:numId w:val="2"/>
@@ -4644,7 +5158,7 @@
     </w:p>
     <w:p>
       <w:pPr>
-        <w:pStyle w:val="ListParagraph"/>
+        <w:pStyle w:val="Paragraphedeliste"/>
         <w:numPr>
           <w:ilvl w:val="0"/>
           <w:numId w:val="2"/>
@@ -4658,36 +5172,7 @@
         <w:rPr>
           <w:lang w:val="en-CA"/>
         </w:rPr>
-        <w:lastRenderedPageBreak/>
-        <w:t xml:space="preserve">RM -&gt; MW communication; this was required for the RM recovery protocol. The problem is of course that to communicate with the MW, the RM needs the MW’s </w:t>
-      </w:r>
-      <w:proofErr w:type="spellStart"/>
-      <w:r>
-        <w:rPr>
-          <w:lang w:val="en-CA"/>
-        </w:rPr>
-        <w:t>wsdl</w:t>
-      </w:r>
-      <w:proofErr w:type="spellEnd"/>
-      <w:r>
-        <w:rPr>
-          <w:lang w:val="en-CA"/>
-        </w:rPr>
-        <w:t xml:space="preserve">, while the MW needs the RM’s </w:t>
-      </w:r>
-      <w:proofErr w:type="spellStart"/>
-      <w:r>
-        <w:rPr>
-          <w:lang w:val="en-CA"/>
-        </w:rPr>
-        <w:t>wsdl</w:t>
-      </w:r>
-      <w:proofErr w:type="spellEnd"/>
-      <w:r>
-        <w:rPr>
-          <w:lang w:val="en-CA"/>
-        </w:rPr>
-        <w:t xml:space="preserve">: </w:t>
+        <w:t xml:space="preserve">RM -&gt; MW communication; this was required for the RM recovery protocol. The problem is of course that to communicate with the MW, the RM needs the MW’s wsdl, while the MW needs the RM’s wsdl: </w:t>
       </w:r>
       <w:r>
         <w:rPr>
@@ -4722,7 +5207,7 @@
     </w:p>
     <w:p>
       <w:pPr>
-        <w:pStyle w:val="ListParagraph"/>
+        <w:pStyle w:val="Paragraphedeliste"/>
         <w:numPr>
           <w:ilvl w:val="0"/>
           <w:numId w:val="2"/>
@@ -4736,35 +5221,7 @@
         <w:rPr>
           <w:lang w:val="en-CA"/>
         </w:rPr>
-        <w:t xml:space="preserve">Large amount of memory used; near the end of the project, we realized that all the components were using a very large amount of memory (over 300mb at </w:t>
-      </w:r>
-      <w:proofErr w:type="spellStart"/>
-      <w:r>
-        <w:rPr>
-          <w:lang w:val="en-CA"/>
-        </w:rPr>
-        <w:t>startup</w:t>
-      </w:r>
-      <w:proofErr w:type="spellEnd"/>
-      <w:r>
-        <w:rPr>
-          <w:lang w:val="en-CA"/>
-        </w:rPr>
-        <w:t xml:space="preserve">, and climbing steadily with the number of transactions). Despite doing some memory profiling with Eclipse MAT and </w:t>
-      </w:r>
-      <w:proofErr w:type="spellStart"/>
-      <w:r>
-        <w:rPr>
-          <w:lang w:val="en-CA"/>
-        </w:rPr>
-        <w:t>VisualVM</w:t>
-      </w:r>
-      <w:proofErr w:type="spellEnd"/>
-      <w:r>
-        <w:rPr>
-          <w:lang w:val="en-CA"/>
-        </w:rPr>
-        <w:t xml:space="preserve">, we could not figure out </w:t>
+        <w:t xml:space="preserve">Large amount of memory used; near the end of the project, we realized that all the components were using a very large amount of memory (over 300mb at startup, and climbing steadily with the number of transactions). Despite doing some memory profiling with Eclipse MAT and VisualVM, we could not figure out </w:t>
       </w:r>
       <w:r>
         <w:rPr>
@@ -4809,21 +5266,6 @@
           <w:lang w:val="en-CA"/>
         </w:rPr>
         <w:t>of how maladapted JAX-WS is to this project, so that they can avoid the pain we had to go through.</w:t>
-      </w:r>
-    </w:p>
-    <w:p>
-      <w:pPr>
-        <w:jc w:val="both"/>
-        <w:rPr>
-          <w:lang w:val="en-CA"/>
-        </w:rPr>
-      </w:pPr>
-      <w:r>
-        <w:rPr>
-          <w:highlight w:val="yellow"/>
-          <w:lang w:val="en-CA"/>
-        </w:rPr>
-        <w:t>LOCKS?</w:t>
       </w:r>
     </w:p>
     <w:p>
@@ -4872,10 +5314,393 @@
       </w:pPr>
       <w:r>
         <w:rPr>
-          <w:highlight w:val="yellow"/>
-          <w:lang w:val="en-CA"/>
-        </w:rPr>
-        <w:t>TODO</w:t>
+          <w:lang w:val="en-CA"/>
+        </w:rPr>
+        <w:t>This section contains some random information that didn’t fit elsewhere.</w:t>
+      </w:r>
+    </w:p>
+    <w:p>
+      <w:pPr>
+        <w:spacing w:after="0"/>
+        <w:jc w:val="both"/>
+        <w:rPr>
+          <w:i/>
+          <w:lang w:val="en-CA"/>
+        </w:rPr>
+      </w:pPr>
+      <w:r>
+        <w:rPr>
+          <w:i/>
+          <w:lang w:val="en-CA"/>
+        </w:rPr>
+        <w:t>build.xml</w:t>
+      </w:r>
+    </w:p>
+    <w:p>
+      <w:pPr>
+        <w:jc w:val="both"/>
+        <w:rPr>
+          <w:lang w:val="en-CA"/>
+        </w:rPr>
+      </w:pPr>
+      <w:r>
+        <w:rPr>
+          <w:lang w:val="en-CA"/>
+        </w:rPr>
+        <w:t>Our build.xml is factored in a way such that all the properties for the RMs, middleware and automated client are specified at the top of the file.</w:t>
+      </w:r>
+      <w:r>
+        <w:rPr>
+          <w:lang w:val="en-CA"/>
+        </w:rPr>
+        <w:t xml:space="preserve"> Here is a list of our main build targets:</w:t>
+      </w:r>
+    </w:p>
+    <w:p>
+      <w:pPr>
+        <w:pStyle w:val="Paragraphedeliste"/>
+        <w:numPr>
+          <w:ilvl w:val="0"/>
+          <w:numId w:val="2"/>
+        </w:numPr>
+        <w:jc w:val="both"/>
+        <w:rPr>
+          <w:lang w:val="en-CA"/>
+        </w:rPr>
+      </w:pPr>
+      <w:r>
+        <w:rPr>
+          <w:lang w:val="en-CA"/>
+        </w:rPr>
+        <w:lastRenderedPageBreak/>
+        <w:t>rm_[car|customer|flight|room]: build and launch a single RM</w:t>
+      </w:r>
+    </w:p>
+    <w:p>
+      <w:pPr>
+        <w:pStyle w:val="Paragraphedeliste"/>
+        <w:numPr>
+          <w:ilvl w:val="0"/>
+          <w:numId w:val="2"/>
+        </w:numPr>
+        <w:jc w:val="both"/>
+        <w:rPr>
+          <w:lang w:val="en-CA"/>
+        </w:rPr>
+      </w:pPr>
+      <w:r>
+        <w:rPr>
+          <w:lang w:val="en-CA"/>
+        </w:rPr>
+        <w:t>rms: build and launch all RMs</w:t>
+      </w:r>
+    </w:p>
+    <w:p>
+      <w:pPr>
+        <w:pStyle w:val="Paragraphedeliste"/>
+        <w:numPr>
+          <w:ilvl w:val="0"/>
+          <w:numId w:val="2"/>
+        </w:numPr>
+        <w:jc w:val="both"/>
+        <w:rPr>
+          <w:lang w:val="en-CA"/>
+        </w:rPr>
+      </w:pPr>
+      <w:r>
+        <w:rPr>
+          <w:lang w:val="en-CA"/>
+        </w:rPr>
+        <w:t>middleware/mw: build and launch the middleware</w:t>
+      </w:r>
+    </w:p>
+    <w:p>
+      <w:pPr>
+        <w:pStyle w:val="Paragraphedeliste"/>
+        <w:numPr>
+          <w:ilvl w:val="0"/>
+          <w:numId w:val="2"/>
+        </w:numPr>
+        <w:jc w:val="both"/>
+        <w:rPr>
+          <w:lang w:val="en-CA"/>
+        </w:rPr>
+      </w:pPr>
+      <w:r>
+        <w:rPr>
+          <w:lang w:val="en-CA"/>
+        </w:rPr>
+        <w:t>client: build and launch the interactive client</w:t>
+      </w:r>
+    </w:p>
+    <w:p>
+      <w:pPr>
+        <w:pStyle w:val="Paragraphedeliste"/>
+        <w:numPr>
+          <w:ilvl w:val="0"/>
+          <w:numId w:val="2"/>
+        </w:numPr>
+        <w:jc w:val="both"/>
+        <w:rPr>
+          <w:lang w:val="en-CA"/>
+        </w:rPr>
+      </w:pPr>
+      <w:r>
+        <w:rPr>
+          <w:lang w:val="en-CA"/>
+        </w:rPr>
+        <w:t>autoclient: build and launch the automated client. Properties for the autoclient are specified as autocli.*.</w:t>
+      </w:r>
+    </w:p>
+    <w:p>
+      <w:pPr>
+        <w:pStyle w:val="Paragraphedeliste"/>
+        <w:numPr>
+          <w:ilvl w:val="0"/>
+          <w:numId w:val="2"/>
+        </w:numPr>
+        <w:jc w:val="both"/>
+        <w:rPr>
+          <w:lang w:val="en-CA"/>
+        </w:rPr>
+      </w:pPr>
+      <w:r>
+        <w:rPr>
+          <w:lang w:val="en-CA"/>
+        </w:rPr>
+        <w:t xml:space="preserve">autoclient_perf: </w:t>
+      </w:r>
+      <w:r>
+        <w:rPr>
+          <w:lang w:val="en-CA"/>
+        </w:rPr>
+        <w:t>special target that logs in a particular file (used for performance measures when laun</w:t>
+      </w:r>
+      <w:r>
+        <w:rPr>
+          <w:lang w:val="en-CA"/>
+        </w:rPr>
+        <w:t>ching several automated clients).</w:t>
+      </w:r>
+    </w:p>
+    <w:p>
+      <w:pPr>
+        <w:jc w:val="both"/>
+        <w:rPr>
+          <w:lang w:val="en-CA"/>
+        </w:rPr>
+      </w:pPr>
+      <w:r>
+        <w:rPr>
+          <w:lang w:val="en-CA"/>
+        </w:rPr>
+        <w:t>We also have a property, logdir, that when set will redirect the output of the RMs and MW to the specified directory.</w:t>
+      </w:r>
+      <w:r>
+        <w:rPr>
+          <w:lang w:val="en-CA"/>
+        </w:rPr>
+        <w:t xml:space="preserve"> </w:t>
+      </w:r>
+      <w:r>
+        <w:rPr>
+          <w:lang w:val="en-CA"/>
+        </w:rPr>
+        <w:t xml:space="preserve">Note that </w:t>
+      </w:r>
+      <w:r>
+        <w:rPr>
+          <w:lang w:val="en-CA"/>
+        </w:rPr>
+        <w:t>this uses some</w:t>
+      </w:r>
+      <w:r>
+        <w:rPr>
+          <w:lang w:val="en-CA"/>
+        </w:rPr>
+        <w:t xml:space="preserve"> tasks that require Ant &gt;= 1.9.1</w:t>
+      </w:r>
+      <w:r>
+        <w:rPr>
+          <w:lang w:val="en-CA"/>
+        </w:rPr>
+        <w:t xml:space="preserve"> (namely, the if and unless attributes to control logging).</w:t>
+      </w:r>
+    </w:p>
+    <w:p>
+      <w:pPr>
+        <w:jc w:val="both"/>
+        <w:rPr>
+          <w:lang w:val="en-CA"/>
+        </w:rPr>
+      </w:pPr>
+      <w:r>
+        <w:rPr>
+          <w:lang w:val="en-CA"/>
+        </w:rPr>
+        <w:t>Properties specified in the build.xml can be given to the web service by generating the appropriate web.xml containing environment information. This is done notably to tell the MW about the location of the RMs (so that it can obtain the proxies to them) and the RMs about the location of the MW (so that they can carry out the recovery protocol).</w:t>
+      </w:r>
+    </w:p>
+    <w:p>
+      <w:pPr>
+        <w:spacing w:after="0"/>
+        <w:jc w:val="both"/>
+        <w:rPr>
+          <w:i/>
+          <w:lang w:val="en-CA"/>
+        </w:rPr>
+      </w:pPr>
+      <w:r>
+        <w:rPr>
+          <w:i/>
+          <w:lang w:val="en-CA"/>
+        </w:rPr>
+        <w:t>Debugging</w:t>
+      </w:r>
+    </w:p>
+    <w:p>
+      <w:pPr>
+        <w:jc w:val="both"/>
+        <w:rPr>
+          <w:lang w:val="en-CA"/>
+        </w:rPr>
+      </w:pPr>
+      <w:r>
+        <w:rPr>
+          <w:lang w:val="en-CA"/>
+        </w:rPr>
+        <w:t xml:space="preserve">We have set up our web service targets (i.e. MW and RMs) so that they can be remote-debugged using JDWP. This means that any reasonable IDE can connect to our components to perform debugging. The </w:t>
+      </w:r>
+      <w:r>
+        <w:rPr>
+          <w:lang w:val="en-CA"/>
+        </w:rPr>
+        <w:t>debug port</w:t>
+      </w:r>
+      <w:r>
+        <w:rPr>
+          <w:lang w:val="en-CA"/>
+        </w:rPr>
+        <w:t xml:space="preserve"> is specified </w:t>
+      </w:r>
+      <w:r>
+        <w:rPr>
+          <w:lang w:val="en-CA"/>
+        </w:rPr>
+        <w:t xml:space="preserve">in the build.xml </w:t>
+      </w:r>
+      <w:r>
+        <w:rPr>
+          <w:lang w:val="en-CA"/>
+        </w:rPr>
+        <w:t>as a property for each component.</w:t>
+      </w:r>
+      <w:r>
+        <w:rPr>
+          <w:lang w:val="en-CA"/>
+        </w:rPr>
+        <w:t xml:space="preserve"> </w:t>
+      </w:r>
+    </w:p>
+    <w:p>
+      <w:pPr>
+        <w:spacing w:after="0"/>
+        <w:jc w:val="both"/>
+        <w:rPr>
+          <w:i/>
+          <w:lang w:val="en-CA"/>
+        </w:rPr>
+      </w:pPr>
+      <w:r>
+        <w:rPr>
+          <w:i/>
+          <w:lang w:val="en-CA"/>
+        </w:rPr>
+        <w:t>Stress testing</w:t>
+      </w:r>
+    </w:p>
+    <w:p>
+      <w:pPr>
+        <w:jc w:val="both"/>
+        <w:rPr>
+          <w:lang w:val="en-CA"/>
+        </w:rPr>
+      </w:pPr>
+      <w:r>
+        <w:rPr>
+          <w:lang w:val="en-CA"/>
+        </w:rPr>
+        <w:t>The script xcli_test.sh can be used to perform stress testing</w:t>
+      </w:r>
+      <w:r>
+        <w:rPr>
+          <w:lang w:val="en-CA"/>
+        </w:rPr>
+        <w:t xml:space="preserve"> by starting several local autoclients at once (the RMs and the MW must be started separately)</w:t>
+      </w:r>
+      <w:r>
+        <w:rPr>
+          <w:lang w:val="en-CA"/>
+        </w:rPr>
+        <w:t>. Usage:</w:t>
+      </w:r>
+    </w:p>
+    <w:p>
+      <w:pPr>
+        <w:jc w:val="both"/>
+        <w:rPr>
+          <w:lang w:val="en-CA"/>
+        </w:rPr>
+      </w:pPr>
+      <w:r>
+        <w:rPr>
+          <w:lang w:val="en-CA"/>
+        </w:rPr>
+        <w:t>./xcli_test.sh &lt;number of clients&gt; &lt;transaction rate per client&gt;</w:t>
+      </w:r>
+    </w:p>
+    <w:p>
+      <w:pPr>
+        <w:spacing w:after="0"/>
+        <w:jc w:val="both"/>
+        <w:rPr>
+          <w:i/>
+          <w:lang w:val="en-CA"/>
+        </w:rPr>
+      </w:pPr>
+      <w:r>
+        <w:rPr>
+          <w:i/>
+          <w:lang w:val="en-CA"/>
+        </w:rPr>
+        <w:t>Death commands</w:t>
+      </w:r>
+    </w:p>
+    <w:p>
+      <w:pPr>
+        <w:jc w:val="both"/>
+        <w:rPr>
+          <w:lang w:val="en-CA"/>
+        </w:rPr>
+      </w:pPr>
+      <w:r>
+        <w:rPr>
+          <w:lang w:val="en-CA"/>
+        </w:rPr>
+        <w:t xml:space="preserve">The various components of the system can be crashed or told to crash at various points. See the </w:t>
+      </w:r>
+      <w:r>
+        <w:rPr>
+          <w:i/>
+          <w:lang w:val="en-CA"/>
+        </w:rPr>
+        <w:t>setdie</w:t>
+      </w:r>
+      <w:r>
+        <w:rPr>
+          <w:lang w:val="en-CA"/>
+        </w:rPr>
+        <w:t xml:space="preserve"> command for more information on this.</w:t>
       </w:r>
     </w:p>
     <w:p>
@@ -4940,6 +5765,7 @@
           <w:b/>
           <w:lang w:val="en-CA"/>
         </w:rPr>
+        <w:lastRenderedPageBreak/>
         <w:t>Possible solution</w:t>
       </w:r>
       <w:r>
@@ -5048,11 +5874,9 @@
         </w:rPr>
         <w:t>a decision is made.</w:t>
       </w:r>
-      <w:bookmarkStart w:id="0" w:name="_GoBack"/>
-      <w:bookmarkEnd w:id="0"/>
     </w:p>
     <w:sectPr>
-      <w:headerReference w:type="default" r:id="rId11"/>
+      <w:headerReference w:type="default" r:id="rId12"/>
       <w:pgSz w:w="12240" w:h="15840"/>
       <w:pgMar w:top="1440" w:right="1800" w:bottom="1440" w:left="1800" w:header="708" w:footer="708" w:gutter="0"/>
       <w:cols w:space="708"/>
@@ -5063,7 +5887,7 @@
 </file>
 
 <file path=word/endnotes.xml><?xml version="1.0" encoding="utf-8"?>
-<w:endnotes xmlns:wpc="http://schemas.microsoft.com/office/word/2010/wordprocessingCanvas" xmlns:mc="http://schemas.openxmlformats.org/markup-compatibility/2006" xmlns:o="urn:schemas-microsoft-com:office:office" xmlns:r="http://schemas.openxmlformats.org/officeDocument/2006/relationships" xmlns:m="http://schemas.openxmlformats.org/officeDocument/2006/math" xmlns:v="urn:schemas-microsoft-com:vml" xmlns:wp14="http://schemas.microsoft.com/office/word/2010/wordprocessingDrawing" xmlns:wp="http://schemas.openxmlformats.org/drawingml/2006/wordprocessingDrawing" xmlns:w10="urn:schemas-microsoft-com:office:word" xmlns:w="http://schemas.openxmlformats.org/wordprocessingml/2006/main" xmlns:w14="http://schemas.microsoft.com/office/word/2010/wordml" xmlns:w15="http://schemas.microsoft.com/office/word/2012/wordml" xmlns:wpg="http://schemas.microsoft.com/office/word/2010/wordprocessingGroup" xmlns:wpi="http://schemas.microsoft.com/office/word/2010/wordprocessingInk" xmlns:wne="http://schemas.microsoft.com/office/word/2006/wordml" xmlns:wps="http://schemas.microsoft.com/office/word/2010/wordprocessingShape" mc:Ignorable="w14 w15 wp14">
+<w:endnotes xmlns:wpc="http://schemas.microsoft.com/office/word/2010/wordprocessingCanvas" xmlns:mc="http://schemas.openxmlformats.org/markup-compatibility/2006" xmlns:o="urn:schemas-microsoft-com:office:office" xmlns:r="http://schemas.openxmlformats.org/officeDocument/2006/relationships" xmlns:m="http://schemas.openxmlformats.org/officeDocument/2006/math" xmlns:v="urn:schemas-microsoft-com:vml" xmlns:wp14="http://schemas.microsoft.com/office/word/2010/wordprocessingDrawing" xmlns:wp="http://schemas.openxmlformats.org/drawingml/2006/wordprocessingDrawing" xmlns:w10="urn:schemas-microsoft-com:office:word" xmlns:w="http://schemas.openxmlformats.org/wordprocessingml/2006/main" xmlns:w14="http://schemas.microsoft.com/office/word/2010/wordml" xmlns:wpg="http://schemas.microsoft.com/office/word/2010/wordprocessingGroup" xmlns:wpi="http://schemas.microsoft.com/office/word/2010/wordprocessingInk" xmlns:wne="http://schemas.microsoft.com/office/word/2006/wordml" xmlns:wps="http://schemas.microsoft.com/office/word/2010/wordprocessingShape" mc:Ignorable="w14 wp14">
   <w:endnote w:type="separator" w:id="-1">
     <w:p>
       <w:pPr>
@@ -5088,7 +5912,7 @@
 </file>
 
 <file path=word/footnotes.xml><?xml version="1.0" encoding="utf-8"?>
-<w:footnotes xmlns:wpc="http://schemas.microsoft.com/office/word/2010/wordprocessingCanvas" xmlns:mc="http://schemas.openxmlformats.org/markup-compatibility/2006" xmlns:o="urn:schemas-microsoft-com:office:office" xmlns:r="http://schemas.openxmlformats.org/officeDocument/2006/relationships" xmlns:m="http://schemas.openxmlformats.org/officeDocument/2006/math" xmlns:v="urn:schemas-microsoft-com:vml" xmlns:wp14="http://schemas.microsoft.com/office/word/2010/wordprocessingDrawing" xmlns:wp="http://schemas.openxmlformats.org/drawingml/2006/wordprocessingDrawing" xmlns:w10="urn:schemas-microsoft-com:office:word" xmlns:w="http://schemas.openxmlformats.org/wordprocessingml/2006/main" xmlns:w14="http://schemas.microsoft.com/office/word/2010/wordml" xmlns:w15="http://schemas.microsoft.com/office/word/2012/wordml" xmlns:wpg="http://schemas.microsoft.com/office/word/2010/wordprocessingGroup" xmlns:wpi="http://schemas.microsoft.com/office/word/2010/wordprocessingInk" xmlns:wne="http://schemas.microsoft.com/office/word/2006/wordml" xmlns:wps="http://schemas.microsoft.com/office/word/2010/wordprocessingShape" mc:Ignorable="w14 w15 wp14">
+<w:footnotes xmlns:wpc="http://schemas.microsoft.com/office/word/2010/wordprocessingCanvas" xmlns:mc="http://schemas.openxmlformats.org/markup-compatibility/2006" xmlns:o="urn:schemas-microsoft-com:office:office" xmlns:r="http://schemas.openxmlformats.org/officeDocument/2006/relationships" xmlns:m="http://schemas.openxmlformats.org/officeDocument/2006/math" xmlns:v="urn:schemas-microsoft-com:vml" xmlns:wp14="http://schemas.microsoft.com/office/word/2010/wordprocessingDrawing" xmlns:wp="http://schemas.openxmlformats.org/drawingml/2006/wordprocessingDrawing" xmlns:w10="urn:schemas-microsoft-com:office:word" xmlns:w="http://schemas.openxmlformats.org/wordprocessingml/2006/main" xmlns:w14="http://schemas.microsoft.com/office/word/2010/wordml" xmlns:wpg="http://schemas.microsoft.com/office/word/2010/wordprocessingGroup" xmlns:wpi="http://schemas.microsoft.com/office/word/2010/wordprocessingInk" xmlns:wne="http://schemas.microsoft.com/office/word/2006/wordml" xmlns:wps="http://schemas.microsoft.com/office/word/2010/wordprocessingShape" mc:Ignorable="w14 wp14">
   <w:footnote w:type="separator" w:id="-1">
     <w:p>
       <w:pPr>
@@ -5113,10 +5937,10 @@
 </file>
 
 <file path=word/header1.xml><?xml version="1.0" encoding="utf-8"?>
-<w:hdr xmlns:wpc="http://schemas.microsoft.com/office/word/2010/wordprocessingCanvas" xmlns:mc="http://schemas.openxmlformats.org/markup-compatibility/2006" xmlns:o="urn:schemas-microsoft-com:office:office" xmlns:r="http://schemas.openxmlformats.org/officeDocument/2006/relationships" xmlns:m="http://schemas.openxmlformats.org/officeDocument/2006/math" xmlns:v="urn:schemas-microsoft-com:vml" xmlns:wp14="http://schemas.microsoft.com/office/word/2010/wordprocessingDrawing" xmlns:wp="http://schemas.openxmlformats.org/drawingml/2006/wordprocessingDrawing" xmlns:w10="urn:schemas-microsoft-com:office:word" xmlns:w="http://schemas.openxmlformats.org/wordprocessingml/2006/main" xmlns:w14="http://schemas.microsoft.com/office/word/2010/wordml" xmlns:w15="http://schemas.microsoft.com/office/word/2012/wordml" xmlns:wpg="http://schemas.microsoft.com/office/word/2010/wordprocessingGroup" xmlns:wpi="http://schemas.microsoft.com/office/word/2010/wordprocessingInk" xmlns:wne="http://schemas.microsoft.com/office/word/2006/wordml" xmlns:wps="http://schemas.microsoft.com/office/word/2010/wordprocessingShape" mc:Ignorable="w14 w15 wp14">
+<w:hdr xmlns:wpc="http://schemas.microsoft.com/office/word/2010/wordprocessingCanvas" xmlns:mc="http://schemas.openxmlformats.org/markup-compatibility/2006" xmlns:o="urn:schemas-microsoft-com:office:office" xmlns:r="http://schemas.openxmlformats.org/officeDocument/2006/relationships" xmlns:m="http://schemas.openxmlformats.org/officeDocument/2006/math" xmlns:v="urn:schemas-microsoft-com:vml" xmlns:wp14="http://schemas.microsoft.com/office/word/2010/wordprocessingDrawing" xmlns:wp="http://schemas.openxmlformats.org/drawingml/2006/wordprocessingDrawing" xmlns:w10="urn:schemas-microsoft-com:office:word" xmlns:w="http://schemas.openxmlformats.org/wordprocessingml/2006/main" xmlns:w14="http://schemas.microsoft.com/office/word/2010/wordml" xmlns:wpg="http://schemas.microsoft.com/office/word/2010/wordprocessingGroup" xmlns:wpi="http://schemas.microsoft.com/office/word/2010/wordprocessingInk" xmlns:wne="http://schemas.microsoft.com/office/word/2006/wordml" xmlns:wps="http://schemas.microsoft.com/office/word/2010/wordprocessingShape" mc:Ignorable="w14 wp14">
   <w:p>
     <w:pPr>
-      <w:pStyle w:val="Header"/>
+      <w:pStyle w:val="En-tte"/>
       <w:jc w:val="right"/>
     </w:pPr>
     <w:r>
@@ -5125,15 +5949,15 @@
   </w:p>
   <w:p>
     <w:pPr>
-      <w:pStyle w:val="Header"/>
+      <w:pStyle w:val="En-tte"/>
     </w:pPr>
   </w:p>
 </w:hdr>
 </file>
 
 <file path=word/numbering.xml><?xml version="1.0" encoding="utf-8"?>
-<w:numbering xmlns:wpc="http://schemas.microsoft.com/office/word/2010/wordprocessingCanvas" xmlns:mc="http://schemas.openxmlformats.org/markup-compatibility/2006" xmlns:o="urn:schemas-microsoft-com:office:office" xmlns:r="http://schemas.openxmlformats.org/officeDocument/2006/relationships" xmlns:m="http://schemas.openxmlformats.org/officeDocument/2006/math" xmlns:v="urn:schemas-microsoft-com:vml" xmlns:wp14="http://schemas.microsoft.com/office/word/2010/wordprocessingDrawing" xmlns:wp="http://schemas.openxmlformats.org/drawingml/2006/wordprocessingDrawing" xmlns:w10="urn:schemas-microsoft-com:office:word" xmlns:w="http://schemas.openxmlformats.org/wordprocessingml/2006/main" xmlns:w14="http://schemas.microsoft.com/office/word/2010/wordml" xmlns:w15="http://schemas.microsoft.com/office/word/2012/wordml" xmlns:wpg="http://schemas.microsoft.com/office/word/2010/wordprocessingGroup" xmlns:wpi="http://schemas.microsoft.com/office/word/2010/wordprocessingInk" xmlns:wne="http://schemas.microsoft.com/office/word/2006/wordml" xmlns:wps="http://schemas.microsoft.com/office/word/2010/wordprocessingShape" mc:Ignorable="w14 w15 wp14">
-  <w:abstractNum w:abstractNumId="0" w15:restartNumberingAfterBreak="0">
+<w:numbering xmlns:wpc="http://schemas.microsoft.com/office/word/2010/wordprocessingCanvas" xmlns:mc="http://schemas.openxmlformats.org/markup-compatibility/2006" xmlns:o="urn:schemas-microsoft-com:office:office" xmlns:r="http://schemas.openxmlformats.org/officeDocument/2006/relationships" xmlns:m="http://schemas.openxmlformats.org/officeDocument/2006/math" xmlns:v="urn:schemas-microsoft-com:vml" xmlns:wp14="http://schemas.microsoft.com/office/word/2010/wordprocessingDrawing" xmlns:wp="http://schemas.openxmlformats.org/drawingml/2006/wordprocessingDrawing" xmlns:w10="urn:schemas-microsoft-com:office:word" xmlns:w="http://schemas.openxmlformats.org/wordprocessingml/2006/main" xmlns:w14="http://schemas.microsoft.com/office/word/2010/wordml" xmlns:wpg="http://schemas.microsoft.com/office/word/2010/wordprocessingGroup" xmlns:wpi="http://schemas.microsoft.com/office/word/2010/wordprocessingInk" xmlns:wne="http://schemas.microsoft.com/office/word/2006/wordml" xmlns:wps="http://schemas.microsoft.com/office/word/2010/wordprocessingShape" mc:Ignorable="w14 wp14">
+  <w:abstractNum w:abstractNumId="0">
     <w:nsid w:val="1DBE3E11"/>
     <w:multiLevelType w:val="hybridMultilevel"/>
     <w:tmpl w:val="E9C6F8B6"/>
@@ -5245,7 +6069,7 @@
       </w:rPr>
     </w:lvl>
   </w:abstractNum>
-  <w:abstractNum w:abstractNumId="1" w15:restartNumberingAfterBreak="0">
+  <w:abstractNum w:abstractNumId="1">
     <w:nsid w:val="2D0F4E6B"/>
     <w:multiLevelType w:val="hybridMultilevel"/>
     <w:tmpl w:val="593A58D2"/>
@@ -5331,7 +6155,7 @@
       </w:pPr>
     </w:lvl>
   </w:abstractNum>
-  <w:abstractNum w:abstractNumId="2" w15:restartNumberingAfterBreak="0">
+  <w:abstractNum w:abstractNumId="2">
     <w:nsid w:val="4115147C"/>
     <w:multiLevelType w:val="hybridMultilevel"/>
     <w:tmpl w:val="3B1E69AA"/>
@@ -5457,7 +6281,7 @@
 </file>
 
 <file path=word/styles.xml><?xml version="1.0" encoding="utf-8"?>
-<w:styles xmlns:mc="http://schemas.openxmlformats.org/markup-compatibility/2006" xmlns:r="http://schemas.openxmlformats.org/officeDocument/2006/relationships" xmlns:w="http://schemas.openxmlformats.org/wordprocessingml/2006/main" xmlns:w14="http://schemas.microsoft.com/office/word/2010/wordml" xmlns:w15="http://schemas.microsoft.com/office/word/2012/wordml" mc:Ignorable="w14 w15">
+<w:styles xmlns:mc="http://schemas.openxmlformats.org/markup-compatibility/2006" xmlns:r="http://schemas.openxmlformats.org/officeDocument/2006/relationships" xmlns:w="http://schemas.openxmlformats.org/wordprocessingml/2006/main" xmlns:w14="http://schemas.microsoft.com/office/word/2010/wordml" mc:Ignorable="w14">
   <w:docDefaults>
     <w:rPrDefault>
       <w:rPr>
@@ -5473,391 +6297,157 @@
       </w:pPr>
     </w:pPrDefault>
   </w:docDefaults>
-  <w:latentStyles w:defLockedState="0" w:defUIPriority="99" w:defSemiHidden="0" w:defUnhideWhenUsed="0" w:defQFormat="0" w:count="371">
-    <w:lsdException w:name="Normal" w:uiPriority="0" w:qFormat="1"/>
-    <w:lsdException w:name="heading 1" w:uiPriority="9" w:qFormat="1"/>
-    <w:lsdException w:name="heading 2" w:semiHidden="1" w:uiPriority="9" w:unhideWhenUsed="1" w:qFormat="1"/>
-    <w:lsdException w:name="heading 3" w:semiHidden="1" w:uiPriority="9" w:unhideWhenUsed="1" w:qFormat="1"/>
-    <w:lsdException w:name="heading 4" w:semiHidden="1" w:uiPriority="9" w:unhideWhenUsed="1" w:qFormat="1"/>
-    <w:lsdException w:name="heading 5" w:semiHidden="1" w:uiPriority="9" w:unhideWhenUsed="1" w:qFormat="1"/>
-    <w:lsdException w:name="heading 6" w:semiHidden="1" w:uiPriority="9" w:unhideWhenUsed="1" w:qFormat="1"/>
-    <w:lsdException w:name="heading 7" w:semiHidden="1" w:uiPriority="9" w:unhideWhenUsed="1" w:qFormat="1"/>
-    <w:lsdException w:name="heading 8" w:semiHidden="1" w:uiPriority="9" w:unhideWhenUsed="1" w:qFormat="1"/>
-    <w:lsdException w:name="heading 9" w:semiHidden="1" w:uiPriority="9" w:unhideWhenUsed="1" w:qFormat="1"/>
-    <w:lsdException w:name="index 1" w:semiHidden="1" w:unhideWhenUsed="1"/>
-    <w:lsdException w:name="index 2" w:semiHidden="1" w:unhideWhenUsed="1"/>
-    <w:lsdException w:name="index 3" w:semiHidden="1" w:unhideWhenUsed="1"/>
-    <w:lsdException w:name="index 4" w:semiHidden="1" w:unhideWhenUsed="1"/>
-    <w:lsdException w:name="index 5" w:semiHidden="1" w:unhideWhenUsed="1"/>
-    <w:lsdException w:name="index 6" w:semiHidden="1" w:unhideWhenUsed="1"/>
-    <w:lsdException w:name="index 7" w:semiHidden="1" w:unhideWhenUsed="1"/>
-    <w:lsdException w:name="index 8" w:semiHidden="1" w:unhideWhenUsed="1"/>
-    <w:lsdException w:name="index 9" w:semiHidden="1" w:unhideWhenUsed="1"/>
-    <w:lsdException w:name="toc 1" w:semiHidden="1" w:uiPriority="39" w:unhideWhenUsed="1"/>
-    <w:lsdException w:name="toc 2" w:semiHidden="1" w:uiPriority="39" w:unhideWhenUsed="1"/>
-    <w:lsdException w:name="toc 3" w:semiHidden="1" w:uiPriority="39" w:unhideWhenUsed="1"/>
-    <w:lsdException w:name="toc 4" w:semiHidden="1" w:uiPriority="39" w:unhideWhenUsed="1"/>
-    <w:lsdException w:name="toc 5" w:semiHidden="1" w:uiPriority="39" w:unhideWhenUsed="1"/>
-    <w:lsdException w:name="toc 6" w:semiHidden="1" w:uiPriority="39" w:unhideWhenUsed="1"/>
-    <w:lsdException w:name="toc 7" w:semiHidden="1" w:uiPriority="39" w:unhideWhenUsed="1"/>
-    <w:lsdException w:name="toc 8" w:semiHidden="1" w:uiPriority="39" w:unhideWhenUsed="1"/>
-    <w:lsdException w:name="toc 9" w:semiHidden="1" w:uiPriority="39" w:unhideWhenUsed="1"/>
-    <w:lsdException w:name="Normal Indent" w:semiHidden="1" w:unhideWhenUsed="1"/>
-    <w:lsdException w:name="footnote text" w:semiHidden="1" w:unhideWhenUsed="1"/>
-    <w:lsdException w:name="annotation text" w:semiHidden="1" w:unhideWhenUsed="1"/>
-    <w:lsdException w:name="header" w:semiHidden="1" w:unhideWhenUsed="1"/>
-    <w:lsdException w:name="footer" w:semiHidden="1" w:unhideWhenUsed="1"/>
-    <w:lsdException w:name="index heading" w:semiHidden="1" w:unhideWhenUsed="1"/>
-    <w:lsdException w:name="caption" w:semiHidden="1" w:uiPriority="35" w:unhideWhenUsed="1" w:qFormat="1"/>
-    <w:lsdException w:name="table of figures" w:semiHidden="1" w:unhideWhenUsed="1"/>
-    <w:lsdException w:name="envelope address" w:semiHidden="1" w:unhideWhenUsed="1"/>
-    <w:lsdException w:name="envelope return" w:semiHidden="1" w:unhideWhenUsed="1"/>
-    <w:lsdException w:name="footnote reference" w:semiHidden="1" w:unhideWhenUsed="1"/>
-    <w:lsdException w:name="annotation reference" w:semiHidden="1" w:unhideWhenUsed="1"/>
-    <w:lsdException w:name="line number" w:semiHidden="1" w:unhideWhenUsed="1"/>
-    <w:lsdException w:name="page number" w:semiHidden="1" w:unhideWhenUsed="1"/>
-    <w:lsdException w:name="endnote reference" w:semiHidden="1" w:unhideWhenUsed="1"/>
-    <w:lsdException w:name="endnote text" w:semiHidden="1" w:unhideWhenUsed="1"/>
-    <w:lsdException w:name="table of authorities" w:semiHidden="1" w:unhideWhenUsed="1"/>
-    <w:lsdException w:name="macro" w:semiHidden="1" w:unhideWhenUsed="1"/>
-    <w:lsdException w:name="toa heading" w:semiHidden="1" w:unhideWhenUsed="1"/>
-    <w:lsdException w:name="List" w:semiHidden="1" w:unhideWhenUsed="1"/>
-    <w:lsdException w:name="List Bullet" w:semiHidden="1" w:unhideWhenUsed="1"/>
-    <w:lsdException w:name="List Number" w:semiHidden="1" w:unhideWhenUsed="1"/>
-    <w:lsdException w:name="List 2" w:semiHidden="1" w:unhideWhenUsed="1"/>
-    <w:lsdException w:name="List 3" w:semiHidden="1" w:unhideWhenUsed="1"/>
-    <w:lsdException w:name="List 4" w:semiHidden="1" w:unhideWhenUsed="1"/>
-    <w:lsdException w:name="List 5" w:semiHidden="1" w:unhideWhenUsed="1"/>
-    <w:lsdException w:name="List Bullet 2" w:semiHidden="1" w:unhideWhenUsed="1"/>
-    <w:lsdException w:name="List Bullet 3" w:semiHidden="1" w:unhideWhenUsed="1"/>
-    <w:lsdException w:name="List Bullet 4" w:semiHidden="1" w:unhideWhenUsed="1"/>
-    <w:lsdException w:name="List Bullet 5" w:semiHidden="1" w:unhideWhenUsed="1"/>
-    <w:lsdException w:name="List Number 2" w:semiHidden="1" w:unhideWhenUsed="1"/>
-    <w:lsdException w:name="List Number 3" w:semiHidden="1" w:unhideWhenUsed="1"/>
-    <w:lsdException w:name="List Number 4" w:semiHidden="1" w:unhideWhenUsed="1"/>
-    <w:lsdException w:name="List Number 5" w:semiHidden="1" w:unhideWhenUsed="1"/>
-    <w:lsdException w:name="Title" w:uiPriority="10" w:qFormat="1"/>
-    <w:lsdException w:name="Closing" w:semiHidden="1" w:unhideWhenUsed="1"/>
-    <w:lsdException w:name="Signature" w:semiHidden="1" w:unhideWhenUsed="1"/>
-    <w:lsdException w:name="Default Paragraph Font" w:semiHidden="1" w:uiPriority="1" w:unhideWhenUsed="1"/>
-    <w:lsdException w:name="Body Text" w:semiHidden="1" w:unhideWhenUsed="1"/>
-    <w:lsdException w:name="Body Text Indent" w:semiHidden="1" w:unhideWhenUsed="1"/>
-    <w:lsdException w:name="List Continue" w:semiHidden="1" w:unhideWhenUsed="1"/>
-    <w:lsdException w:name="List Continue 2" w:semiHidden="1" w:unhideWhenUsed="1"/>
-    <w:lsdException w:name="List Continue 3" w:semiHidden="1" w:unhideWhenUsed="1"/>
-    <w:lsdException w:name="List Continue 4" w:semiHidden="1" w:unhideWhenUsed="1"/>
-    <w:lsdException w:name="List Continue 5" w:semiHidden="1" w:unhideWhenUsed="1"/>
-    <w:lsdException w:name="Message Header" w:semiHidden="1" w:unhideWhenUsed="1"/>
-    <w:lsdException w:name="Subtitle" w:uiPriority="11" w:qFormat="1"/>
-    <w:lsdException w:name="Salutation" w:semiHidden="1" w:unhideWhenUsed="1"/>
-    <w:lsdException w:name="Date" w:semiHidden="1" w:unhideWhenUsed="1"/>
-    <w:lsdException w:name="Body Text First Indent" w:semiHidden="1" w:unhideWhenUsed="1"/>
-    <w:lsdException w:name="Body Text First Indent 2" w:semiHidden="1" w:unhideWhenUsed="1"/>
-    <w:lsdException w:name="Note Heading" w:semiHidden="1" w:unhideWhenUsed="1"/>
-    <w:lsdException w:name="Body Text 2" w:semiHidden="1" w:unhideWhenUsed="1"/>
-    <w:lsdException w:name="Body Text 3" w:semiHidden="1" w:unhideWhenUsed="1"/>
-    <w:lsdException w:name="Body Text Indent 2" w:semiHidden="1" w:unhideWhenUsed="1"/>
-    <w:lsdException w:name="Body Text Indent 3" w:semiHidden="1" w:unhideWhenUsed="1"/>
-    <w:lsdException w:name="Block Text" w:semiHidden="1" w:unhideWhenUsed="1"/>
-    <w:lsdException w:name="Hyperlink" w:semiHidden="1" w:unhideWhenUsed="1"/>
-    <w:lsdException w:name="FollowedHyperlink" w:semiHidden="1" w:unhideWhenUsed="1"/>
-    <w:lsdException w:name="Strong" w:uiPriority="22" w:qFormat="1"/>
-    <w:lsdException w:name="Emphasis" w:uiPriority="20" w:qFormat="1"/>
-    <w:lsdException w:name="Document Map" w:semiHidden="1" w:unhideWhenUsed="1"/>
-    <w:lsdException w:name="Plain Text" w:semiHidden="1" w:unhideWhenUsed="1"/>
-    <w:lsdException w:name="E-mail Signature" w:semiHidden="1" w:unhideWhenUsed="1"/>
-    <w:lsdException w:name="HTML Top of Form" w:semiHidden="1" w:unhideWhenUsed="1"/>
-    <w:lsdException w:name="HTML Bottom of Form" w:semiHidden="1" w:unhideWhenUsed="1"/>
-    <w:lsdException w:name="Normal (Web)" w:semiHidden="1" w:unhideWhenUsed="1"/>
-    <w:lsdException w:name="HTML Acronym" w:semiHidden="1" w:unhideWhenUsed="1"/>
-    <w:lsdException w:name="HTML Address" w:semiHidden="1" w:unhideWhenUsed="1"/>
-    <w:lsdException w:name="HTML Cite" w:semiHidden="1" w:unhideWhenUsed="1"/>
-    <w:lsdException w:name="HTML Code" w:semiHidden="1" w:unhideWhenUsed="1"/>
-    <w:lsdException w:name="HTML Definition" w:semiHidden="1" w:unhideWhenUsed="1"/>
-    <w:lsdException w:name="HTML Keyboard" w:semiHidden="1" w:unhideWhenUsed="1"/>
-    <w:lsdException w:name="HTML Preformatted" w:semiHidden="1" w:unhideWhenUsed="1"/>
-    <w:lsdException w:name="HTML Sample" w:semiHidden="1" w:unhideWhenUsed="1"/>
-    <w:lsdException w:name="HTML Typewriter" w:semiHidden="1" w:unhideWhenUsed="1"/>
-    <w:lsdException w:name="HTML Variable" w:semiHidden="1" w:unhideWhenUsed="1"/>
-    <w:lsdException w:name="Normal Table" w:semiHidden="1" w:unhideWhenUsed="1"/>
-    <w:lsdException w:name="annotation subject" w:semiHidden="1" w:unhideWhenUsed="1"/>
-    <w:lsdException w:name="No List" w:semiHidden="1" w:unhideWhenUsed="1"/>
-    <w:lsdException w:name="Outline List 1" w:semiHidden="1" w:unhideWhenUsed="1"/>
-    <w:lsdException w:name="Outline List 2" w:semiHidden="1" w:unhideWhenUsed="1"/>
-    <w:lsdException w:name="Outline List 3" w:semiHidden="1" w:unhideWhenUsed="1"/>
-    <w:lsdException w:name="Table Simple 1" w:semiHidden="1" w:unhideWhenUsed="1"/>
-    <w:lsdException w:name="Table Simple 2" w:semiHidden="1" w:unhideWhenUsed="1"/>
-    <w:lsdException w:name="Table Simple 3" w:semiHidden="1" w:unhideWhenUsed="1"/>
-    <w:lsdException w:name="Table Classic 1" w:semiHidden="1" w:unhideWhenUsed="1"/>
-    <w:lsdException w:name="Table Classic 2" w:semiHidden="1" w:unhideWhenUsed="1"/>
-    <w:lsdException w:name="Table Classic 3" w:semiHidden="1" w:unhideWhenUsed="1"/>
-    <w:lsdException w:name="Table Classic 4" w:semiHidden="1" w:unhideWhenUsed="1"/>
-    <w:lsdException w:name="Table Colorful 1" w:semiHidden="1" w:unhideWhenUsed="1"/>
-    <w:lsdException w:name="Table Colorful 2" w:semiHidden="1" w:unhideWhenUsed="1"/>
-    <w:lsdException w:name="Table Colorful 3" w:semiHidden="1" w:unhideWhenUsed="1"/>
-    <w:lsdException w:name="Table Columns 1" w:semiHidden="1" w:unhideWhenUsed="1"/>
-    <w:lsdException w:name="Table Columns 2" w:semiHidden="1" w:unhideWhenUsed="1"/>
-    <w:lsdException w:name="Table Columns 3" w:semiHidden="1" w:unhideWhenUsed="1"/>
-    <w:lsdException w:name="Table Columns 4" w:semiHidden="1" w:unhideWhenUsed="1"/>
-    <w:lsdException w:name="Table Columns 5" w:semiHidden="1" w:unhideWhenUsed="1"/>
-    <w:lsdException w:name="Table Grid 1" w:semiHidden="1" w:unhideWhenUsed="1"/>
-    <w:lsdException w:name="Table Grid 2" w:semiHidden="1" w:unhideWhenUsed="1"/>
-    <w:lsdException w:name="Table Grid 3" w:semiHidden="1" w:unhideWhenUsed="1"/>
-    <w:lsdException w:name="Table Grid 4" w:semiHidden="1" w:unhideWhenUsed="1"/>
-    <w:lsdException w:name="Table Grid 5" w:semiHidden="1" w:unhideWhenUsed="1"/>
-    <w:lsdException w:name="Table Grid 6" w:semiHidden="1" w:unhideWhenUsed="1"/>
-    <w:lsdException w:name="Table Grid 7" w:semiHidden="1" w:unhideWhenUsed="1"/>
-    <w:lsdException w:name="Table Grid 8" w:semiHidden="1" w:unhideWhenUsed="1"/>
-    <w:lsdException w:name="Table List 1" w:semiHidden="1" w:unhideWhenUsed="1"/>
-    <w:lsdException w:name="Table List 2" w:semiHidden="1" w:unhideWhenUsed="1"/>
-    <w:lsdException w:name="Table List 3" w:semiHidden="1" w:unhideWhenUsed="1"/>
-    <w:lsdException w:name="Table List 4" w:semiHidden="1" w:unhideWhenUsed="1"/>
-    <w:lsdException w:name="Table List 5" w:semiHidden="1" w:unhideWhenUsed="1"/>
-    <w:lsdException w:name="Table List 6" w:semiHidden="1" w:unhideWhenUsed="1"/>
-    <w:lsdException w:name="Table List 7" w:semiHidden="1" w:unhideWhenUsed="1"/>
-    <w:lsdException w:name="Table List 8" w:semiHidden="1" w:unhideWhenUsed="1"/>
-    <w:lsdException w:name="Table 3D effects 1" w:semiHidden="1" w:unhideWhenUsed="1"/>
-    <w:lsdException w:name="Table 3D effects 2" w:semiHidden="1" w:unhideWhenUsed="1"/>
-    <w:lsdException w:name="Table 3D effects 3" w:semiHidden="1" w:unhideWhenUsed="1"/>
-    <w:lsdException w:name="Table Contemporary" w:semiHidden="1" w:unhideWhenUsed="1"/>
-    <w:lsdException w:name="Table Elegant" w:semiHidden="1" w:unhideWhenUsed="1"/>
-    <w:lsdException w:name="Table Professional" w:semiHidden="1" w:unhideWhenUsed="1"/>
-    <w:lsdException w:name="Table Subtle 1" w:semiHidden="1" w:unhideWhenUsed="1"/>
-    <w:lsdException w:name="Table Subtle 2" w:semiHidden="1" w:unhideWhenUsed="1"/>
-    <w:lsdException w:name="Table Web 1" w:semiHidden="1" w:unhideWhenUsed="1"/>
-    <w:lsdException w:name="Table Web 2" w:semiHidden="1" w:unhideWhenUsed="1"/>
-    <w:lsdException w:name="Table Web 3" w:semiHidden="1" w:unhideWhenUsed="1"/>
-    <w:lsdException w:name="Balloon Text" w:semiHidden="1" w:unhideWhenUsed="1"/>
-    <w:lsdException w:name="Table Grid" w:uiPriority="59"/>
-    <w:lsdException w:name="Table Theme" w:semiHidden="1" w:unhideWhenUsed="1"/>
-    <w:lsdException w:name="Placeholder Text" w:semiHidden="1"/>
-    <w:lsdException w:name="No Spacing" w:uiPriority="1" w:qFormat="1"/>
-    <w:lsdException w:name="Light Shading" w:uiPriority="60"/>
-    <w:lsdException w:name="Light List" w:uiPriority="61"/>
-    <w:lsdException w:name="Light Grid" w:uiPriority="62"/>
-    <w:lsdException w:name="Medium Shading 1" w:uiPriority="63"/>
-    <w:lsdException w:name="Medium Shading 2" w:uiPriority="64"/>
-    <w:lsdException w:name="Medium List 1" w:uiPriority="65"/>
-    <w:lsdException w:name="Medium List 2" w:uiPriority="66"/>
-    <w:lsdException w:name="Medium Grid 1" w:uiPriority="67"/>
-    <w:lsdException w:name="Medium Grid 2" w:uiPriority="68"/>
-    <w:lsdException w:name="Medium Grid 3" w:uiPriority="69"/>
-    <w:lsdException w:name="Dark List" w:uiPriority="70"/>
-    <w:lsdException w:name="Colorful Shading" w:uiPriority="71"/>
-    <w:lsdException w:name="Colorful List" w:uiPriority="72"/>
-    <w:lsdException w:name="Colorful Grid" w:uiPriority="73"/>
-    <w:lsdException w:name="Light Shading Accent 1" w:uiPriority="60"/>
-    <w:lsdException w:name="Light List Accent 1" w:uiPriority="61"/>
-    <w:lsdException w:name="Light Grid Accent 1" w:uiPriority="62"/>
-    <w:lsdException w:name="Medium Shading 1 Accent 1" w:uiPriority="63"/>
-    <w:lsdException w:name="Medium Shading 2 Accent 1" w:uiPriority="64"/>
-    <w:lsdException w:name="Medium List 1 Accent 1" w:uiPriority="65"/>
-    <w:lsdException w:name="Revision" w:semiHidden="1"/>
-    <w:lsdException w:name="List Paragraph" w:uiPriority="34" w:qFormat="1"/>
-    <w:lsdException w:name="Quote" w:uiPriority="29" w:qFormat="1"/>
-    <w:lsdException w:name="Intense Quote" w:uiPriority="30" w:qFormat="1"/>
-    <w:lsdException w:name="Medium List 2 Accent 1" w:uiPriority="66"/>
-    <w:lsdException w:name="Medium Grid 1 Accent 1" w:uiPriority="67"/>
-    <w:lsdException w:name="Medium Grid 2 Accent 1" w:uiPriority="68"/>
-    <w:lsdException w:name="Medium Grid 3 Accent 1" w:uiPriority="69"/>
-    <w:lsdException w:name="Dark List Accent 1" w:uiPriority="70"/>
-    <w:lsdException w:name="Colorful Shading Accent 1" w:uiPriority="71"/>
-    <w:lsdException w:name="Colorful List Accent 1" w:uiPriority="72"/>
-    <w:lsdException w:name="Colorful Grid Accent 1" w:uiPriority="73"/>
-    <w:lsdException w:name="Light Shading Accent 2" w:uiPriority="60"/>
-    <w:lsdException w:name="Light List Accent 2" w:uiPriority="61"/>
-    <w:lsdException w:name="Light Grid Accent 2" w:uiPriority="62"/>
-    <w:lsdException w:name="Medium Shading 1 Accent 2" w:uiPriority="63"/>
-    <w:lsdException w:name="Medium Shading 2 Accent 2" w:uiPriority="64"/>
-    <w:lsdException w:name="Medium List 1 Accent 2" w:uiPriority="65"/>
-    <w:lsdException w:name="Medium List 2 Accent 2" w:uiPriority="66"/>
-    <w:lsdException w:name="Medium Grid 1 Accent 2" w:uiPriority="67"/>
-    <w:lsdException w:name="Medium Grid 2 Accent 2" w:uiPriority="68"/>
-    <w:lsdException w:name="Medium Grid 3 Accent 2" w:uiPriority="69"/>
-    <w:lsdException w:name="Dark List Accent 2" w:uiPriority="70"/>
-    <w:lsdException w:name="Colorful Shading Accent 2" w:uiPriority="71"/>
-    <w:lsdException w:name="Colorful List Accent 2" w:uiPriority="72"/>
-    <w:lsdException w:name="Colorful Grid Accent 2" w:uiPriority="73"/>
-    <w:lsdException w:name="Light Shading Accent 3" w:uiPriority="60"/>
-    <w:lsdException w:name="Light List Accent 3" w:uiPriority="61"/>
-    <w:lsdException w:name="Light Grid Accent 3" w:uiPriority="62"/>
-    <w:lsdException w:name="Medium Shading 1 Accent 3" w:uiPriority="63"/>
-    <w:lsdException w:name="Medium Shading 2 Accent 3" w:uiPriority="64"/>
-    <w:lsdException w:name="Medium List 1 Accent 3" w:uiPriority="65"/>
-    <w:lsdException w:name="Medium List 2 Accent 3" w:uiPriority="66"/>
-    <w:lsdException w:name="Medium Grid 1 Accent 3" w:uiPriority="67"/>
-    <w:lsdException w:name="Medium Grid 2 Accent 3" w:uiPriority="68"/>
-    <w:lsdException w:name="Medium Grid 3 Accent 3" w:uiPriority="69"/>
-    <w:lsdException w:name="Dark List Accent 3" w:uiPriority="70"/>
-    <w:lsdException w:name="Colorful Shading Accent 3" w:uiPriority="71"/>
-    <w:lsdException w:name="Colorful List Accent 3" w:uiPriority="72"/>
-    <w:lsdException w:name="Colorful Grid Accent 3" w:uiPriority="73"/>
-    <w:lsdException w:name="Light Shading Accent 4" w:uiPriority="60"/>
-    <w:lsdException w:name="Light List Accent 4" w:uiPriority="61"/>
-    <w:lsdException w:name="Light Grid Accent 4" w:uiPriority="62"/>
-    <w:lsdException w:name="Medium Shading 1 Accent 4" w:uiPriority="63"/>
-    <w:lsdException w:name="Medium Shading 2 Accent 4" w:uiPriority="64"/>
-    <w:lsdException w:name="Medium List 1 Accent 4" w:uiPriority="65"/>
-    <w:lsdException w:name="Medium List 2 Accent 4" w:uiPriority="66"/>
-    <w:lsdException w:name="Medium Grid 1 Accent 4" w:uiPriority="67"/>
-    <w:lsdException w:name="Medium Grid 2 Accent 4" w:uiPriority="68"/>
-    <w:lsdException w:name="Medium Grid 3 Accent 4" w:uiPriority="69"/>
-    <w:lsdException w:name="Dark List Accent 4" w:uiPriority="70"/>
-    <w:lsdException w:name="Colorful Shading Accent 4" w:uiPriority="71"/>
-    <w:lsdException w:name="Colorful List Accent 4" w:uiPriority="72"/>
-    <w:lsdException w:name="Colorful Grid Accent 4" w:uiPriority="73"/>
-    <w:lsdException w:name="Light Shading Accent 5" w:uiPriority="60"/>
-    <w:lsdException w:name="Light List Accent 5" w:uiPriority="61"/>
-    <w:lsdException w:name="Light Grid Accent 5" w:uiPriority="62"/>
-    <w:lsdException w:name="Medium Shading 1 Accent 5" w:uiPriority="63"/>
-    <w:lsdException w:name="Medium Shading 2 Accent 5" w:uiPriority="64"/>
-    <w:lsdException w:name="Medium List 1 Accent 5" w:uiPriority="65"/>
-    <w:lsdException w:name="Medium List 2 Accent 5" w:uiPriority="66"/>
-    <w:lsdException w:name="Medium Grid 1 Accent 5" w:uiPriority="67"/>
-    <w:lsdException w:name="Medium Grid 2 Accent 5" w:uiPriority="68"/>
-    <w:lsdException w:name="Medium Grid 3 Accent 5" w:uiPriority="69"/>
-    <w:lsdException w:name="Dark List Accent 5" w:uiPriority="70"/>
-    <w:lsdException w:name="Colorful Shading Accent 5" w:uiPriority="71"/>
-    <w:lsdException w:name="Colorful List Accent 5" w:uiPriority="72"/>
-    <w:lsdException w:name="Colorful Grid Accent 5" w:uiPriority="73"/>
-    <w:lsdException w:name="Light Shading Accent 6" w:uiPriority="60"/>
-    <w:lsdException w:name="Light List Accent 6" w:uiPriority="61"/>
-    <w:lsdException w:name="Light Grid Accent 6" w:uiPriority="62"/>
-    <w:lsdException w:name="Medium Shading 1 Accent 6" w:uiPriority="63"/>
-    <w:lsdException w:name="Medium Shading 2 Accent 6" w:uiPriority="64"/>
-    <w:lsdException w:name="Medium List 1 Accent 6" w:uiPriority="65"/>
-    <w:lsdException w:name="Medium List 2 Accent 6" w:uiPriority="66"/>
-    <w:lsdException w:name="Medium Grid 1 Accent 6" w:uiPriority="67"/>
-    <w:lsdException w:name="Medium Grid 2 Accent 6" w:uiPriority="68"/>
-    <w:lsdException w:name="Medium Grid 3 Accent 6" w:uiPriority="69"/>
-    <w:lsdException w:name="Dark List Accent 6" w:uiPriority="70"/>
-    <w:lsdException w:name="Colorful Shading Accent 6" w:uiPriority="71"/>
-    <w:lsdException w:name="Colorful List Accent 6" w:uiPriority="72"/>
-    <w:lsdException w:name="Colorful Grid Accent 6" w:uiPriority="73"/>
-    <w:lsdException w:name="Subtle Emphasis" w:uiPriority="19" w:qFormat="1"/>
-    <w:lsdException w:name="Intense Emphasis" w:uiPriority="21" w:qFormat="1"/>
-    <w:lsdException w:name="Subtle Reference" w:uiPriority="31" w:qFormat="1"/>
-    <w:lsdException w:name="Intense Reference" w:uiPriority="32" w:qFormat="1"/>
-    <w:lsdException w:name="Book Title" w:uiPriority="33" w:qFormat="1"/>
-    <w:lsdException w:name="Bibliography" w:semiHidden="1" w:uiPriority="37" w:unhideWhenUsed="1"/>
-    <w:lsdException w:name="TOC Heading" w:semiHidden="1" w:uiPriority="39" w:unhideWhenUsed="1" w:qFormat="1"/>
-    <w:lsdException w:name="Plain Table 1" w:uiPriority="41"/>
-    <w:lsdException w:name="Plain Table 2" w:uiPriority="42"/>
-    <w:lsdException w:name="Plain Table 3" w:uiPriority="43"/>
-    <w:lsdException w:name="Plain Table 4" w:uiPriority="44"/>
-    <w:lsdException w:name="Plain Table 5" w:uiPriority="45"/>
-    <w:lsdException w:name="Grid Table Light" w:uiPriority="40"/>
-    <w:lsdException w:name="Grid Table 1 Light" w:uiPriority="46"/>
-    <w:lsdException w:name="Grid Table 2" w:uiPriority="47"/>
-    <w:lsdException w:name="Grid Table 3" w:uiPriority="48"/>
-    <w:lsdException w:name="Grid Table 4" w:uiPriority="49"/>
-    <w:lsdException w:name="Grid Table 5 Dark" w:uiPriority="50"/>
-    <w:lsdException w:name="Grid Table 6 Colorful" w:uiPriority="51"/>
-    <w:lsdException w:name="Grid Table 7 Colorful" w:uiPriority="52"/>
-    <w:lsdException w:name="Grid Table 1 Light Accent 1" w:uiPriority="46"/>
-    <w:lsdException w:name="Grid Table 2 Accent 1" w:uiPriority="47"/>
-    <w:lsdException w:name="Grid Table 3 Accent 1" w:uiPriority="48"/>
-    <w:lsdException w:name="Grid Table 4 Accent 1" w:uiPriority="49"/>
-    <w:lsdException w:name="Grid Table 5 Dark Accent 1" w:uiPriority="50"/>
-    <w:lsdException w:name="Grid Table 6 Colorful Accent 1" w:uiPriority="51"/>
-    <w:lsdException w:name="Grid Table 7 Colorful Accent 1" w:uiPriority="52"/>
-    <w:lsdException w:name="Grid Table 1 Light Accent 2" w:uiPriority="46"/>
-    <w:lsdException w:name="Grid Table 2 Accent 2" w:uiPriority="47"/>
-    <w:lsdException w:name="Grid Table 3 Accent 2" w:uiPriority="48"/>
-    <w:lsdException w:name="Grid Table 4 Accent 2" w:uiPriority="49"/>
-    <w:lsdException w:name="Grid Table 5 Dark Accent 2" w:uiPriority="50"/>
-    <w:lsdException w:name="Grid Table 6 Colorful Accent 2" w:uiPriority="51"/>
-    <w:lsdException w:name="Grid Table 7 Colorful Accent 2" w:uiPriority="52"/>
-    <w:lsdException w:name="Grid Table 1 Light Accent 3" w:uiPriority="46"/>
-    <w:lsdException w:name="Grid Table 2 Accent 3" w:uiPriority="47"/>
-    <w:lsdException w:name="Grid Table 3 Accent 3" w:uiPriority="48"/>
-    <w:lsdException w:name="Grid Table 4 Accent 3" w:uiPriority="49"/>
-    <w:lsdException w:name="Grid Table 5 Dark Accent 3" w:uiPriority="50"/>
-    <w:lsdException w:name="Grid Table 6 Colorful Accent 3" w:uiPriority="51"/>
-    <w:lsdException w:name="Grid Table 7 Colorful Accent 3" w:uiPriority="52"/>
-    <w:lsdException w:name="Grid Table 1 Light Accent 4" w:uiPriority="46"/>
-    <w:lsdException w:name="Grid Table 2 Accent 4" w:uiPriority="47"/>
-    <w:lsdException w:name="Grid Table 3 Accent 4" w:uiPriority="48"/>
-    <w:lsdException w:name="Grid Table 4 Accent 4" w:uiPriority="49"/>
-    <w:lsdException w:name="Grid Table 5 Dark Accent 4" w:uiPriority="50"/>
-    <w:lsdException w:name="Grid Table 6 Colorful Accent 4" w:uiPriority="51"/>
-    <w:lsdException w:name="Grid Table 7 Colorful Accent 4" w:uiPriority="52"/>
-    <w:lsdException w:name="Grid Table 1 Light Accent 5" w:uiPriority="46"/>
-    <w:lsdException w:name="Grid Table 2 Accent 5" w:uiPriority="47"/>
-    <w:lsdException w:name="Grid Table 3 Accent 5" w:uiPriority="48"/>
-    <w:lsdException w:name="Grid Table 4 Accent 5" w:uiPriority="49"/>
-    <w:lsdException w:name="Grid Table 5 Dark Accent 5" w:uiPriority="50"/>
-    <w:lsdException w:name="Grid Table 6 Colorful Accent 5" w:uiPriority="51"/>
-    <w:lsdException w:name="Grid Table 7 Colorful Accent 5" w:uiPriority="52"/>
-    <w:lsdException w:name="Grid Table 1 Light Accent 6" w:uiPriority="46"/>
-    <w:lsdException w:name="Grid Table 2 Accent 6" w:uiPriority="47"/>
-    <w:lsdException w:name="Grid Table 3 Accent 6" w:uiPriority="48"/>
-    <w:lsdException w:name="Grid Table 4 Accent 6" w:uiPriority="49"/>
-    <w:lsdException w:name="Grid Table 5 Dark Accent 6" w:uiPriority="50"/>
-    <w:lsdException w:name="Grid Table 6 Colorful Accent 6" w:uiPriority="51"/>
-    <w:lsdException w:name="Grid Table 7 Colorful Accent 6" w:uiPriority="52"/>
-    <w:lsdException w:name="List Table 1 Light" w:uiPriority="46"/>
-    <w:lsdException w:name="List Table 2" w:uiPriority="47"/>
-    <w:lsdException w:name="List Table 3" w:uiPriority="48"/>
-    <w:lsdException w:name="List Table 4" w:uiPriority="49"/>
-    <w:lsdException w:name="List Table 5 Dark" w:uiPriority="50"/>
-    <w:lsdException w:name="List Table 6 Colorful" w:uiPriority="51"/>
-    <w:lsdException w:name="List Table 7 Colorful" w:uiPriority="52"/>
-    <w:lsdException w:name="List Table 1 Light Accent 1" w:uiPriority="46"/>
-    <w:lsdException w:name="List Table 2 Accent 1" w:uiPriority="47"/>
-    <w:lsdException w:name="List Table 3 Accent 1" w:uiPriority="48"/>
-    <w:lsdException w:name="List Table 4 Accent 1" w:uiPriority="49"/>
-    <w:lsdException w:name="List Table 5 Dark Accent 1" w:uiPriority="50"/>
-    <w:lsdException w:name="List Table 6 Colorful Accent 1" w:uiPriority="51"/>
-    <w:lsdException w:name="List Table 7 Colorful Accent 1" w:uiPriority="52"/>
-    <w:lsdException w:name="List Table 1 Light Accent 2" w:uiPriority="46"/>
-    <w:lsdException w:name="List Table 2 Accent 2" w:uiPriority="47"/>
-    <w:lsdException w:name="List Table 3 Accent 2" w:uiPriority="48"/>
-    <w:lsdException w:name="List Table 4 Accent 2" w:uiPriority="49"/>
-    <w:lsdException w:name="List Table 5 Dark Accent 2" w:uiPriority="50"/>
-    <w:lsdException w:name="List Table 6 Colorful Accent 2" w:uiPriority="51"/>
-    <w:lsdException w:name="List Table 7 Colorful Accent 2" w:uiPriority="52"/>
-    <w:lsdException w:name="List Table 1 Light Accent 3" w:uiPriority="46"/>
-    <w:lsdException w:name="List Table 2 Accent 3" w:uiPriority="47"/>
-    <w:lsdException w:name="List Table 3 Accent 3" w:uiPriority="48"/>
-    <w:lsdException w:name="List Table 4 Accent 3" w:uiPriority="49"/>
-    <w:lsdException w:name="List Table 5 Dark Accent 3" w:uiPriority="50"/>
-    <w:lsdException w:name="List Table 6 Colorful Accent 3" w:uiPriority="51"/>
-    <w:lsdException w:name="List Table 7 Colorful Accent 3" w:uiPriority="52"/>
-    <w:lsdException w:name="List Table 1 Light Accent 4" w:uiPriority="46"/>
-    <w:lsdException w:name="List Table 2 Accent 4" w:uiPriority="47"/>
-    <w:lsdException w:name="List Table 3 Accent 4" w:uiPriority="48"/>
-    <w:lsdException w:name="List Table 4 Accent 4" w:uiPriority="49"/>
-    <w:lsdException w:name="List Table 5 Dark Accent 4" w:uiPriority="50"/>
-    <w:lsdException w:name="List Table 6 Colorful Accent 4" w:uiPriority="51"/>
-    <w:lsdException w:name="List Table 7 Colorful Accent 4" w:uiPriority="52"/>
-    <w:lsdException w:name="List Table 1 Light Accent 5" w:uiPriority="46"/>
-    <w:lsdException w:name="List Table 2 Accent 5" w:uiPriority="47"/>
-    <w:lsdException w:name="List Table 3 Accent 5" w:uiPriority="48"/>
-    <w:lsdException w:name="List Table 4 Accent 5" w:uiPriority="49"/>
-    <w:lsdException w:name="List Table 5 Dark Accent 5" w:uiPriority="50"/>
-    <w:lsdException w:name="List Table 6 Colorful Accent 5" w:uiPriority="51"/>
-    <w:lsdException w:name="List Table 7 Colorful Accent 5" w:uiPriority="52"/>
-    <w:lsdException w:name="List Table 1 Light Accent 6" w:uiPriority="46"/>
-    <w:lsdException w:name="List Table 2 Accent 6" w:uiPriority="47"/>
-    <w:lsdException w:name="List Table 3 Accent 6" w:uiPriority="48"/>
-    <w:lsdException w:name="List Table 4 Accent 6" w:uiPriority="49"/>
-    <w:lsdException w:name="List Table 5 Dark Accent 6" w:uiPriority="50"/>
-    <w:lsdException w:name="List Table 6 Colorful Accent 6" w:uiPriority="51"/>
-    <w:lsdException w:name="List Table 7 Colorful Accent 6" w:uiPriority="52"/>
+  <w:latentStyles w:defLockedState="0" w:defUIPriority="99" w:defSemiHidden="1" w:defUnhideWhenUsed="1" w:defQFormat="0" w:count="267">
+    <w:lsdException w:name="Normal" w:semiHidden="0" w:uiPriority="0" w:unhideWhenUsed="0" w:qFormat="1"/>
+    <w:lsdException w:name="heading 1" w:semiHidden="0" w:uiPriority="9" w:unhideWhenUsed="0" w:qFormat="1"/>
+    <w:lsdException w:name="heading 2" w:uiPriority="9" w:qFormat="1"/>
+    <w:lsdException w:name="heading 3" w:uiPriority="9" w:qFormat="1"/>
+    <w:lsdException w:name="heading 4" w:uiPriority="9" w:qFormat="1"/>
+    <w:lsdException w:name="heading 5" w:uiPriority="9" w:qFormat="1"/>
+    <w:lsdException w:name="heading 6" w:uiPriority="9" w:qFormat="1"/>
+    <w:lsdException w:name="heading 7" w:uiPriority="9" w:qFormat="1"/>
+    <w:lsdException w:name="heading 8" w:uiPriority="9" w:qFormat="1"/>
+    <w:lsdException w:name="heading 9" w:uiPriority="9" w:qFormat="1"/>
+    <w:lsdException w:name="toc 1" w:uiPriority="39"/>
+    <w:lsdException w:name="toc 2" w:uiPriority="39"/>
+    <w:lsdException w:name="toc 3" w:uiPriority="39"/>
+    <w:lsdException w:name="toc 4" w:uiPriority="39"/>
+    <w:lsdException w:name="toc 5" w:uiPriority="39"/>
+    <w:lsdException w:name="toc 6" w:uiPriority="39"/>
+    <w:lsdException w:name="toc 7" w:uiPriority="39"/>
+    <w:lsdException w:name="toc 8" w:uiPriority="39"/>
+    <w:lsdException w:name="toc 9" w:uiPriority="39"/>
+    <w:lsdException w:name="caption" w:uiPriority="35" w:qFormat="1"/>
+    <w:lsdException w:name="Title" w:semiHidden="0" w:uiPriority="10" w:unhideWhenUsed="0" w:qFormat="1"/>
+    <w:lsdException w:name="Default Paragraph Font" w:uiPriority="1"/>
+    <w:lsdException w:name="Subtitle" w:semiHidden="0" w:uiPriority="11" w:unhideWhenUsed="0" w:qFormat="1"/>
+    <w:lsdException w:name="Strong" w:semiHidden="0" w:uiPriority="22" w:unhideWhenUsed="0" w:qFormat="1"/>
+    <w:lsdException w:name="Emphasis" w:semiHidden="0" w:uiPriority="20" w:unhideWhenUsed="0" w:qFormat="1"/>
+    <w:lsdException w:name="Table Grid" w:semiHidden="0" w:uiPriority="59" w:unhideWhenUsed="0"/>
+    <w:lsdException w:name="Placeholder Text" w:unhideWhenUsed="0"/>
+    <w:lsdException w:name="No Spacing" w:semiHidden="0" w:uiPriority="1" w:unhideWhenUsed="0" w:qFormat="1"/>
+    <w:lsdException w:name="Light Shading" w:semiHidden="0" w:uiPriority="60" w:unhideWhenUsed="0"/>
+    <w:lsdException w:name="Light List" w:semiHidden="0" w:uiPriority="61" w:unhideWhenUsed="0"/>
+    <w:lsdException w:name="Light Grid" w:semiHidden="0" w:uiPriority="62" w:unhideWhenUsed="0"/>
+    <w:lsdException w:name="Medium Shading 1" w:semiHidden="0" w:uiPriority="63" w:unhideWhenUsed="0"/>
+    <w:lsdException w:name="Medium Shading 2" w:semiHidden="0" w:uiPriority="64" w:unhideWhenUsed="0"/>
+    <w:lsdException w:name="Medium List 1" w:semiHidden="0" w:uiPriority="65" w:unhideWhenUsed="0"/>
+    <w:lsdException w:name="Medium List 2" w:semiHidden="0" w:uiPriority="66" w:unhideWhenUsed="0"/>
+    <w:lsdException w:name="Medium Grid 1" w:semiHidden="0" w:uiPriority="67" w:unhideWhenUsed="0"/>
+    <w:lsdException w:name="Medium Grid 2" w:semiHidden="0" w:uiPriority="68" w:unhideWhenUsed="0"/>
+    <w:lsdException w:name="Medium Grid 3" w:semiHidden="0" w:uiPriority="69" w:unhideWhenUsed="0"/>
+    <w:lsdException w:name="Dark List" w:semiHidden="0" w:uiPriority="70" w:unhideWhenUsed="0"/>
+    <w:lsdException w:name="Colorful Shading" w:semiHidden="0" w:uiPriority="71" w:unhideWhenUsed="0"/>
+    <w:lsdException w:name="Colorful List" w:semiHidden="0" w:uiPriority="72" w:unhideWhenUsed="0"/>
+    <w:lsdException w:name="Colorful Grid" w:semiHidden="0" w:uiPriority="73" w:unhideWhenUsed="0"/>
+    <w:lsdException w:name="Light Shading Accent 1" w:semiHidden="0" w:uiPriority="60" w:unhideWhenUsed="0"/>
+    <w:lsdException w:name="Light List Accent 1" w:semiHidden="0" w:uiPriority="61" w:unhideWhenUsed="0"/>
+    <w:lsdException w:name="Light Grid Accent 1" w:semiHidden="0" w:uiPriority="62" w:unhideWhenUsed="0"/>
+    <w:lsdException w:name="Medium Shading 1 Accent 1" w:semiHidden="0" w:uiPriority="63" w:unhideWhenUsed="0"/>
+    <w:lsdException w:name="Medium Shading 2 Accent 1" w:semiHidden="0" w:uiPriority="64" w:unhideWhenUsed="0"/>
+    <w:lsdException w:name="Medium List 1 Accent 1" w:semiHidden="0" w:uiPriority="65" w:unhideWhenUsed="0"/>
+    <w:lsdException w:name="Revision" w:unhideWhenUsed="0"/>
+    <w:lsdException w:name="List Paragraph" w:semiHidden="0" w:uiPriority="34" w:unhideWhenUsed="0" w:qFormat="1"/>
+    <w:lsdException w:name="Quote" w:semiHidden="0" w:uiPriority="29" w:unhideWhenUsed="0" w:qFormat="1"/>
+    <w:lsdException w:name="Intense Quote" w:semiHidden="0" w:uiPriority="30" w:unhideWhenUsed="0" w:qFormat="1"/>
+    <w:lsdException w:name="Medium List 2 Accent 1" w:semiHidden="0" w:uiPriority="66" w:unhideWhenUsed="0"/>
+    <w:lsdException w:name="Medium Grid 1 Accent 1" w:semiHidden="0" w:uiPriority="67" w:unhideWhenUsed="0"/>
+    <w:lsdException w:name="Medium Grid 2 Accent 1" w:semiHidden="0" w:uiPriority="68" w:unhideWhenUsed="0"/>
+    <w:lsdException w:name="Medium Grid 3 Accent 1" w:semiHidden="0" w:uiPriority="69" w:unhideWhenUsed="0"/>
+    <w:lsdException w:name="Dark List Accent 1" w:semiHidden="0" w:uiPriority="70" w:unhideWhenUsed="0"/>
+    <w:lsdException w:name="Colorful Shading Accent 1" w:semiHidden="0" w:uiPriority="71" w:unhideWhenUsed="0"/>
+    <w:lsdException w:name="Colorful List Accent 1" w:semiHidden="0" w:uiPriority="72" w:unhideWhenUsed="0"/>
+    <w:lsdException w:name="Colorful Grid Accent 1" w:semiHidden="0" w:uiPriority="73" w:unhideWhenUsed="0"/>
+    <w:lsdException w:name="Light Shading Accent 2" w:semiHidden="0" w:uiPriority="60" w:unhideWhenUsed="0"/>
+    <w:lsdException w:name="Light List Accent 2" w:semiHidden="0" w:uiPriority="61" w:unhideWhenUsed="0"/>
+    <w:lsdException w:name="Light Grid Accent 2" w:semiHidden="0" w:uiPriority="62" w:unhideWhenUsed="0"/>
+    <w:lsdException w:name="Medium Shading 1 Accent 2" w:semiHidden="0" w:uiPriority="63" w:unhideWhenUsed="0"/>
+    <w:lsdException w:name="Medium Shading 2 Accent 2" w:semiHidden="0" w:uiPriority="64" w:unhideWhenUsed="0"/>
+    <w:lsdException w:name="Medium List 1 Accent 2" w:semiHidden="0" w:uiPriority="65" w:unhideWhenUsed="0"/>
+    <w:lsdException w:name="Medium List 2 Accent 2" w:semiHidden="0" w:uiPriority="66" w:unhideWhenUsed="0"/>
+    <w:lsdException w:name="Medium Grid 1 Accent 2" w:semiHidden="0" w:uiPriority="67" w:unhideWhenUsed="0"/>
+    <w:lsdException w:name="Medium Grid 2 Accent 2" w:semiHidden="0" w:uiPriority="68" w:unhideWhenUsed="0"/>
+    <w:lsdException w:name="Medium Grid 3 Accent 2" w:semiHidden="0" w:uiPriority="69" w:unhideWhenUsed="0"/>
+    <w:lsdException w:name="Dark List Accent 2" w:semiHidden="0" w:uiPriority="70" w:unhideWhenUsed="0"/>
+    <w:lsdException w:name="Colorful Shading Accent 2" w:semiHidden="0" w:uiPriority="71" w:unhideWhenUsed="0"/>
+    <w:lsdException w:name="Colorful List Accent 2" w:semiHidden="0" w:uiPriority="72" w:unhideWhenUsed="0"/>
+    <w:lsdException w:name="Colorful Grid Accent 2" w:semiHidden="0" w:uiPriority="73" w:unhideWhenUsed="0"/>
+    <w:lsdException w:name="Light Shading Accent 3" w:semiHidden="0" w:uiPriority="60" w:unhideWhenUsed="0"/>
+    <w:lsdException w:name="Light List Accent 3" w:semiHidden="0" w:uiPriority="61" w:unhideWhenUsed="0"/>
+    <w:lsdException w:name="Light Grid Accent 3" w:semiHidden="0" w:uiPriority="62" w:unhideWhenUsed="0"/>
+    <w:lsdException w:name="Medium Shading 1 Accent 3" w:semiHidden="0" w:uiPriority="63" w:unhideWhenUsed="0"/>
+    <w:lsdException w:name="Medium Shading 2 Accent 3" w:semiHidden="0" w:uiPriority="64" w:unhideWhenUsed="0"/>
+    <w:lsdException w:name="Medium List 1 Accent 3" w:semiHidden="0" w:uiPriority="65" w:unhideWhenUsed="0"/>
+    <w:lsdException w:name="Medium List 2 Accent 3" w:semiHidden="0" w:uiPriority="66" w:unhideWhenUsed="0"/>
+    <w:lsdException w:name="Medium Grid 1 Accent 3" w:semiHidden="0" w:uiPriority="67" w:unhideWhenUsed="0"/>
+    <w:lsdException w:name="Medium Grid 2 Accent 3" w:semiHidden="0" w:uiPriority="68" w:unhideWhenUsed="0"/>
+    <w:lsdException w:name="Medium Grid 3 Accent 3" w:semiHidden="0" w:uiPriority="69" w:unhideWhenUsed="0"/>
+    <w:lsdException w:name="Dark List Accent 3" w:semiHidden="0" w:uiPriority="70" w:unhideWhenUsed="0"/>
+    <w:lsdException w:name="Colorful Shading Accent 3" w:semiHidden="0" w:uiPriority="71" w:unhideWhenUsed="0"/>
+    <w:lsdException w:name="Colorful List Accent 3" w:semiHidden="0" w:uiPriority="72" w:unhideWhenUsed="0"/>
+    <w:lsdException w:name="Colorful Grid Accent 3" w:semiHidden="0" w:uiPriority="73" w:unhideWhenUsed="0"/>
+    <w:lsdException w:name="Light Shading Accent 4" w:semiHidden="0" w:uiPriority="60" w:unhideWhenUsed="0"/>
+    <w:lsdException w:name="Light List Accent 4" w:semiHidden="0" w:uiPriority="61" w:unhideWhenUsed="0"/>
+    <w:lsdException w:name="Light Grid Accent 4" w:semiHidden="0" w:uiPriority="62" w:unhideWhenUsed="0"/>
+    <w:lsdException w:name="Medium Shading 1 Accent 4" w:semiHidden="0" w:uiPriority="63" w:unhideWhenUsed="0"/>
+    <w:lsdException w:name="Medium Shading 2 Accent 4" w:semiHidden="0" w:uiPriority="64" w:unhideWhenUsed="0"/>
+    <w:lsdException w:name="Medium List 1 Accent 4" w:semiHidden="0" w:uiPriority="65" w:unhideWhenUsed="0"/>
+    <w:lsdException w:name="Medium List 2 Accent 4" w:semiHidden="0" w:uiPriority="66" w:unhideWhenUsed="0"/>
+    <w:lsdException w:name="Medium Grid 1 Accent 4" w:semiHidden="0" w:uiPriority="67" w:unhideWhenUsed="0"/>
+    <w:lsdException w:name="Medium Grid 2 Accent 4" w:semiHidden="0" w:uiPriority="68" w:unhideWhenUsed="0"/>
+    <w:lsdException w:name="Medium Grid 3 Accent 4" w:semiHidden="0" w:uiPriority="69" w:unhideWhenUsed="0"/>
+    <w:lsdException w:name="Dark List Accent 4" w:semiHidden="0" w:uiPriority="70" w:unhideWhenUsed="0"/>
+    <w:lsdException w:name="Colorful Shading Accent 4" w:semiHidden="0" w:uiPriority="71" w:unhideWhenUsed="0"/>
+    <w:lsdException w:name="Colorful List Accent 4" w:semiHidden="0" w:uiPriority="72" w:unhideWhenUsed="0"/>
+    <w:lsdException w:name="Colorful Grid Accent 4" w:semiHidden="0" w:uiPriority="73" w:unhideWhenUsed="0"/>
+    <w:lsdException w:name="Light Shading Accent 5" w:semiHidden="0" w:uiPriority="60" w:unhideWhenUsed="0"/>
+    <w:lsdException w:name="Light List Accent 5" w:semiHidden="0" w:uiPriority="61" w:unhideWhenUsed="0"/>
+    <w:lsdException w:name="Light Grid Accent 5" w:semiHidden="0" w:uiPriority="62" w:unhideWhenUsed="0"/>
+    <w:lsdException w:name="Medium Shading 1 Accent 5" w:semiHidden="0" w:uiPriority="63" w:unhideWhenUsed="0"/>
+    <w:lsdException w:name="Medium Shading 2 Accent 5" w:semiHidden="0" w:uiPriority="64" w:unhideWhenUsed="0"/>
+    <w:lsdException w:name="Medium List 1 Accent 5" w:semiHidden="0" w:uiPriority="65" w:unhideWhenUsed="0"/>
+    <w:lsdException w:name="Medium List 2 Accent 5" w:semiHidden="0" w:uiPriority="66" w:unhideWhenUsed="0"/>
+    <w:lsdException w:name="Medium Grid 1 Accent 5" w:semiHidden="0" w:uiPriority="67" w:unhideWhenUsed="0"/>
+    <w:lsdException w:name="Medium Grid 2 Accent 5" w:semiHidden="0" w:uiPriority="68" w:unhideWhenUsed="0"/>
+    <w:lsdException w:name="Medium Grid 3 Accent 5" w:semiHidden="0" w:uiPriority="69" w:unhideWhenUsed="0"/>
+    <w:lsdException w:name="Dark List Accent 5" w:semiHidden="0" w:uiPriority="70" w:unhideWhenUsed="0"/>
+    <w:lsdException w:name="Colorful Shading Accent 5" w:semiHidden="0" w:uiPriority="71" w:unhideWhenUsed="0"/>
+    <w:lsdException w:name="Colorful List Accent 5" w:semiHidden="0" w:uiPriority="72" w:unhideWhenUsed="0"/>
+    <w:lsdException w:name="Colorful Grid Accent 5" w:semiHidden="0" w:uiPriority="73" w:unhideWhenUsed="0"/>
+    <w:lsdException w:name="Light Shading Accent 6" w:semiHidden="0" w:uiPriority="60" w:unhideWhenUsed="0"/>
+    <w:lsdException w:name="Light List Accent 6" w:semiHidden="0" w:uiPriority="61" w:unhideWhenUsed="0"/>
+    <w:lsdException w:name="Light Grid Accent 6" w:semiHidden="0" w:uiPriority="62" w:unhideWhenUsed="0"/>
+    <w:lsdException w:name="Medium Shading 1 Accent 6" w:semiHidden="0" w:uiPriority="63" w:unhideWhenUsed="0"/>
+    <w:lsdException w:name="Medium Shading 2 Accent 6" w:semiHidden="0" w:uiPriority="64" w:unhideWhenUsed="0"/>
+    <w:lsdException w:name="Medium List 1 Accent 6" w:semiHidden="0" w:uiPriority="65" w:unhideWhenUsed="0"/>
+    <w:lsdException w:name="Medium List 2 Accent 6" w:semiHidden="0" w:uiPriority="66" w:unhideWhenUsed="0"/>
+    <w:lsdException w:name="Medium Grid 1 Accent 6" w:semiHidden="0" w:uiPriority="67" w:unhideWhenUsed="0"/>
+    <w:lsdException w:name="Medium Grid 2 Accent 6" w:semiHidden="0" w:uiPriority="68" w:unhideWhenUsed="0"/>
+    <w:lsdException w:name="Medium Grid 3 Accent 6" w:semiHidden="0" w:uiPriority="69" w:unhideWhenUsed="0"/>
+    <w:lsdException w:name="Dark List Accent 6" w:semiHidden="0" w:uiPriority="70" w:unhideWhenUsed="0"/>
+    <w:lsdException w:name="Colorful Shading Accent 6" w:semiHidden="0" w:uiPriority="71" w:unhideWhenUsed="0"/>
+    <w:lsdException w:name="Colorful List Accent 6" w:semiHidden="0" w:uiPriority="72" w:unhideWhenUsed="0"/>
+    <w:lsdException w:name="Colorful Grid Accent 6" w:semiHidden="0" w:uiPriority="73" w:unhideWhenUsed="0"/>
+    <w:lsdException w:name="Subtle Emphasis" w:semiHidden="0" w:uiPriority="19" w:unhideWhenUsed="0" w:qFormat="1"/>
+    <w:lsdException w:name="Intense Emphasis" w:semiHidden="0" w:uiPriority="21" w:unhideWhenUsed="0" w:qFormat="1"/>
+    <w:lsdException w:name="Subtle Reference" w:semiHidden="0" w:uiPriority="31" w:unhideWhenUsed="0" w:qFormat="1"/>
+    <w:lsdException w:name="Intense Reference" w:semiHidden="0" w:uiPriority="32" w:unhideWhenUsed="0" w:qFormat="1"/>
+    <w:lsdException w:name="Book Title" w:semiHidden="0" w:uiPriority="33" w:unhideWhenUsed="0" w:qFormat="1"/>
+    <w:lsdException w:name="Bibliography" w:uiPriority="37"/>
+    <w:lsdException w:name="TOC Heading" w:uiPriority="39" w:qFormat="1"/>
   </w:latentStyles>
   <w:style w:type="paragraph" w:default="1" w:styleId="Normal">
     <w:name w:val="Normal"/>
     <w:qFormat/>
     <w:rsid w:val="00610D01"/>
   </w:style>
-  <w:style w:type="character" w:default="1" w:styleId="DefaultParagraphFont">
+  <w:style w:type="character" w:default="1" w:styleId="Policepardfaut">
     <w:name w:val="Default Paragraph Font"/>
     <w:uiPriority w:val="1"/>
     <w:semiHidden/>
     <w:unhideWhenUsed/>
   </w:style>
-  <w:style w:type="table" w:default="1" w:styleId="TableNormal">
+  <w:style w:type="table" w:default="1" w:styleId="TableauNormal">
     <w:name w:val="Normal Table"/>
     <w:uiPriority w:val="99"/>
     <w:semiHidden/>
@@ -5872,13 +6462,13 @@
       </w:tblCellMar>
     </w:tblPr>
   </w:style>
-  <w:style w:type="numbering" w:default="1" w:styleId="NoList">
+  <w:style w:type="numbering" w:default="1" w:styleId="Aucuneliste">
     <w:name w:val="No List"/>
     <w:uiPriority w:val="99"/>
     <w:semiHidden/>
     <w:unhideWhenUsed/>
   </w:style>
-  <w:style w:type="paragraph" w:styleId="NoSpacing">
+  <w:style w:type="paragraph" w:styleId="Sansinterligne">
     <w:name w:val="No Spacing"/>
     <w:uiPriority w:val="1"/>
     <w:qFormat/>
@@ -5887,10 +6477,10 @@
       <w:spacing w:after="0" w:line="240" w:lineRule="auto"/>
     </w:pPr>
   </w:style>
-  <w:style w:type="paragraph" w:styleId="Header">
+  <w:style w:type="paragraph" w:styleId="En-tte">
     <w:name w:val="header"/>
     <w:basedOn w:val="Normal"/>
-    <w:link w:val="HeaderChar"/>
+    <w:link w:val="En-tteCar"/>
     <w:uiPriority w:val="99"/>
     <w:unhideWhenUsed/>
     <w:rsid w:val="00E35E73"/>
@@ -5902,17 +6492,17 @@
       <w:spacing w:after="0" w:line="240" w:lineRule="auto"/>
     </w:pPr>
   </w:style>
-  <w:style w:type="character" w:customStyle="1" w:styleId="HeaderChar">
-    <w:name w:val="Header Char"/>
-    <w:basedOn w:val="DefaultParagraphFont"/>
-    <w:link w:val="Header"/>
+  <w:style w:type="character" w:customStyle="1" w:styleId="En-tteCar">
+    <w:name w:val="En-tête Car"/>
+    <w:basedOn w:val="Policepardfaut"/>
+    <w:link w:val="En-tte"/>
     <w:uiPriority w:val="99"/>
     <w:rsid w:val="00E35E73"/>
   </w:style>
-  <w:style w:type="paragraph" w:styleId="Footer">
+  <w:style w:type="paragraph" w:styleId="Pieddepage">
     <w:name w:val="footer"/>
     <w:basedOn w:val="Normal"/>
-    <w:link w:val="FooterChar"/>
+    <w:link w:val="PieddepageCar"/>
     <w:uiPriority w:val="99"/>
     <w:unhideWhenUsed/>
     <w:rsid w:val="00E35E73"/>
@@ -5924,14 +6514,14 @@
       <w:spacing w:after="0" w:line="240" w:lineRule="auto"/>
     </w:pPr>
   </w:style>
-  <w:style w:type="character" w:customStyle="1" w:styleId="FooterChar">
-    <w:name w:val="Footer Char"/>
-    <w:basedOn w:val="DefaultParagraphFont"/>
-    <w:link w:val="Footer"/>
+  <w:style w:type="character" w:customStyle="1" w:styleId="PieddepageCar">
+    <w:name w:val="Pied de page Car"/>
+    <w:basedOn w:val="Policepardfaut"/>
+    <w:link w:val="Pieddepage"/>
     <w:uiPriority w:val="99"/>
     <w:rsid w:val="00E35E73"/>
   </w:style>
-  <w:style w:type="paragraph" w:styleId="ListParagraph">
+  <w:style w:type="paragraph" w:styleId="Paragraphedeliste">
     <w:name w:val="List Paragraph"/>
     <w:basedOn w:val="Normal"/>
     <w:uiPriority w:val="34"/>
@@ -5942,10 +6532,10 @@
       <w:contextualSpacing/>
     </w:pPr>
   </w:style>
-  <w:style w:type="paragraph" w:styleId="BalloonText">
+  <w:style w:type="paragraph" w:styleId="Textedebulles">
     <w:name w:val="Balloon Text"/>
     <w:basedOn w:val="Normal"/>
-    <w:link w:val="BalloonTextChar"/>
+    <w:link w:val="TextedebullesCar"/>
     <w:uiPriority w:val="99"/>
     <w:semiHidden/>
     <w:unhideWhenUsed/>
@@ -5959,10 +6549,10 @@
       <w:szCs w:val="16"/>
     </w:rPr>
   </w:style>
-  <w:style w:type="character" w:customStyle="1" w:styleId="BalloonTextChar">
-    <w:name w:val="Balloon Text Char"/>
-    <w:basedOn w:val="DefaultParagraphFont"/>
-    <w:link w:val="BalloonText"/>
+  <w:style w:type="character" w:customStyle="1" w:styleId="TextedebullesCar">
+    <w:name w:val="Texte de bulles Car"/>
+    <w:basedOn w:val="Policepardfaut"/>
+    <w:link w:val="Textedebulles"/>
     <w:uiPriority w:val="99"/>
     <w:semiHidden/>
     <w:rsid w:val="00473DCD"/>
@@ -5972,9 +6562,313 @@
       <w:szCs w:val="16"/>
     </w:rPr>
   </w:style>
-  <w:style w:type="table" w:styleId="TableGrid">
+  <w:style w:type="table" w:styleId="Grilledutableau">
     <w:name w:val="Table Grid"/>
-    <w:basedOn w:val="TableNormal"/>
+    <w:basedOn w:val="TableauNormal"/>
+    <w:uiPriority w:val="59"/>
+    <w:rsid w:val="00180C2C"/>
+    <w:pPr>
+      <w:spacing w:after="0" w:line="240" w:lineRule="auto"/>
+    </w:pPr>
+    <w:tblPr>
+      <w:tblBorders>
+        <w:top w:val="single" w:sz="4" w:space="0" w:color="auto"/>
+        <w:left w:val="single" w:sz="4" w:space="0" w:color="auto"/>
+        <w:bottom w:val="single" w:sz="4" w:space="0" w:color="auto"/>
+        <w:right w:val="single" w:sz="4" w:space="0" w:color="auto"/>
+        <w:insideH w:val="single" w:sz="4" w:space="0" w:color="auto"/>
+        <w:insideV w:val="single" w:sz="4" w:space="0" w:color="auto"/>
+      </w:tblBorders>
+    </w:tblPr>
+  </w:style>
+</w:styles>
+</file>
+
+<file path=word/stylesWithEffects.xml><?xml version="1.0" encoding="utf-8"?>
+<w:styles xmlns:wpc="http://schemas.microsoft.com/office/word/2010/wordprocessingCanvas" xmlns:mc="http://schemas.openxmlformats.org/markup-compatibility/2006" xmlns:o="urn:schemas-microsoft-com:office:office" xmlns:r="http://schemas.openxmlformats.org/officeDocument/2006/relationships" xmlns:m="http://schemas.openxmlformats.org/officeDocument/2006/math" xmlns:v="urn:schemas-microsoft-com:vml" xmlns:wp14="http://schemas.microsoft.com/office/word/2010/wordprocessingDrawing" xmlns:wp="http://schemas.openxmlformats.org/drawingml/2006/wordprocessingDrawing" xmlns:w10="urn:schemas-microsoft-com:office:word" xmlns:w="http://schemas.openxmlformats.org/wordprocessingml/2006/main" xmlns:w14="http://schemas.microsoft.com/office/word/2010/wordml" xmlns:wpg="http://schemas.microsoft.com/office/word/2010/wordprocessingGroup" xmlns:wpi="http://schemas.microsoft.com/office/word/2010/wordprocessingInk" xmlns:wne="http://schemas.microsoft.com/office/word/2006/wordml" xmlns:wps="http://schemas.microsoft.com/office/word/2010/wordprocessingShape" mc:Ignorable="w14 wp14">
+  <w:docDefaults>
+    <w:rPrDefault>
+      <w:rPr>
+        <w:rFonts w:asciiTheme="minorHAnsi" w:eastAsiaTheme="minorHAnsi" w:hAnsiTheme="minorHAnsi" w:cstheme="minorBidi"/>
+        <w:sz w:val="22"/>
+        <w:szCs w:val="22"/>
+        <w:lang w:val="fr-CA" w:eastAsia="en-US" w:bidi="ar-SA"/>
+      </w:rPr>
+    </w:rPrDefault>
+    <w:pPrDefault>
+      <w:pPr>
+        <w:spacing w:after="200" w:line="276" w:lineRule="auto"/>
+      </w:pPr>
+    </w:pPrDefault>
+  </w:docDefaults>
+  <w:latentStyles w:defLockedState="0" w:defUIPriority="99" w:defSemiHidden="1" w:defUnhideWhenUsed="1" w:defQFormat="0" w:count="267">
+    <w:lsdException w:name="Normal" w:semiHidden="0" w:uiPriority="0" w:unhideWhenUsed="0" w:qFormat="1"/>
+    <w:lsdException w:name="heading 1" w:semiHidden="0" w:uiPriority="9" w:unhideWhenUsed="0" w:qFormat="1"/>
+    <w:lsdException w:name="heading 2" w:uiPriority="9" w:qFormat="1"/>
+    <w:lsdException w:name="heading 3" w:uiPriority="9" w:qFormat="1"/>
+    <w:lsdException w:name="heading 4" w:uiPriority="9" w:qFormat="1"/>
+    <w:lsdException w:name="heading 5" w:uiPriority="9" w:qFormat="1"/>
+    <w:lsdException w:name="heading 6" w:uiPriority="9" w:qFormat="1"/>
+    <w:lsdException w:name="heading 7" w:uiPriority="9" w:qFormat="1"/>
+    <w:lsdException w:name="heading 8" w:uiPriority="9" w:qFormat="1"/>
+    <w:lsdException w:name="heading 9" w:uiPriority="9" w:qFormat="1"/>
+    <w:lsdException w:name="toc 1" w:uiPriority="39"/>
+    <w:lsdException w:name="toc 2" w:uiPriority="39"/>
+    <w:lsdException w:name="toc 3" w:uiPriority="39"/>
+    <w:lsdException w:name="toc 4" w:uiPriority="39"/>
+    <w:lsdException w:name="toc 5" w:uiPriority="39"/>
+    <w:lsdException w:name="toc 6" w:uiPriority="39"/>
+    <w:lsdException w:name="toc 7" w:uiPriority="39"/>
+    <w:lsdException w:name="toc 8" w:uiPriority="39"/>
+    <w:lsdException w:name="toc 9" w:uiPriority="39"/>
+    <w:lsdException w:name="caption" w:uiPriority="35" w:qFormat="1"/>
+    <w:lsdException w:name="Title" w:semiHidden="0" w:uiPriority="10" w:unhideWhenUsed="0" w:qFormat="1"/>
+    <w:lsdException w:name="Default Paragraph Font" w:uiPriority="1"/>
+    <w:lsdException w:name="Subtitle" w:semiHidden="0" w:uiPriority="11" w:unhideWhenUsed="0" w:qFormat="1"/>
+    <w:lsdException w:name="Strong" w:semiHidden="0" w:uiPriority="22" w:unhideWhenUsed="0" w:qFormat="1"/>
+    <w:lsdException w:name="Emphasis" w:semiHidden="0" w:uiPriority="20" w:unhideWhenUsed="0" w:qFormat="1"/>
+    <w:lsdException w:name="Table Grid" w:semiHidden="0" w:uiPriority="59" w:unhideWhenUsed="0"/>
+    <w:lsdException w:name="Placeholder Text" w:unhideWhenUsed="0"/>
+    <w:lsdException w:name="No Spacing" w:semiHidden="0" w:uiPriority="1" w:unhideWhenUsed="0" w:qFormat="1"/>
+    <w:lsdException w:name="Light Shading" w:semiHidden="0" w:uiPriority="60" w:unhideWhenUsed="0"/>
+    <w:lsdException w:name="Light List" w:semiHidden="0" w:uiPriority="61" w:unhideWhenUsed="0"/>
+    <w:lsdException w:name="Light Grid" w:semiHidden="0" w:uiPriority="62" w:unhideWhenUsed="0"/>
+    <w:lsdException w:name="Medium Shading 1" w:semiHidden="0" w:uiPriority="63" w:unhideWhenUsed="0"/>
+    <w:lsdException w:name="Medium Shading 2" w:semiHidden="0" w:uiPriority="64" w:unhideWhenUsed="0"/>
+    <w:lsdException w:name="Medium List 1" w:semiHidden="0" w:uiPriority="65" w:unhideWhenUsed="0"/>
+    <w:lsdException w:name="Medium List 2" w:semiHidden="0" w:uiPriority="66" w:unhideWhenUsed="0"/>
+    <w:lsdException w:name="Medium Grid 1" w:semiHidden="0" w:uiPriority="67" w:unhideWhenUsed="0"/>
+    <w:lsdException w:name="Medium Grid 2" w:semiHidden="0" w:uiPriority="68" w:unhideWhenUsed="0"/>
+    <w:lsdException w:name="Medium Grid 3" w:semiHidden="0" w:uiPriority="69" w:unhideWhenUsed="0"/>
+    <w:lsdException w:name="Dark List" w:semiHidden="0" w:uiPriority="70" w:unhideWhenUsed="0"/>
+    <w:lsdException w:name="Colorful Shading" w:semiHidden="0" w:uiPriority="71" w:unhideWhenUsed="0"/>
+    <w:lsdException w:name="Colorful List" w:semiHidden="0" w:uiPriority="72" w:unhideWhenUsed="0"/>
+    <w:lsdException w:name="Colorful Grid" w:semiHidden="0" w:uiPriority="73" w:unhideWhenUsed="0"/>
+    <w:lsdException w:name="Light Shading Accent 1" w:semiHidden="0" w:uiPriority="60" w:unhideWhenUsed="0"/>
+    <w:lsdException w:name="Light List Accent 1" w:semiHidden="0" w:uiPriority="61" w:unhideWhenUsed="0"/>
+    <w:lsdException w:name="Light Grid Accent 1" w:semiHidden="0" w:uiPriority="62" w:unhideWhenUsed="0"/>
+    <w:lsdException w:name="Medium Shading 1 Accent 1" w:semiHidden="0" w:uiPriority="63" w:unhideWhenUsed="0"/>
+    <w:lsdException w:name="Medium Shading 2 Accent 1" w:semiHidden="0" w:uiPriority="64" w:unhideWhenUsed="0"/>
+    <w:lsdException w:name="Medium List 1 Accent 1" w:semiHidden="0" w:uiPriority="65" w:unhideWhenUsed="0"/>
+    <w:lsdException w:name="Revision" w:unhideWhenUsed="0"/>
+    <w:lsdException w:name="List Paragraph" w:semiHidden="0" w:uiPriority="34" w:unhideWhenUsed="0" w:qFormat="1"/>
+    <w:lsdException w:name="Quote" w:semiHidden="0" w:uiPriority="29" w:unhideWhenUsed="0" w:qFormat="1"/>
+    <w:lsdException w:name="Intense Quote" w:semiHidden="0" w:uiPriority="30" w:unhideWhenUsed="0" w:qFormat="1"/>
+    <w:lsdException w:name="Medium List 2 Accent 1" w:semiHidden="0" w:uiPriority="66" w:unhideWhenUsed="0"/>
+    <w:lsdException w:name="Medium Grid 1 Accent 1" w:semiHidden="0" w:uiPriority="67" w:unhideWhenUsed="0"/>
+    <w:lsdException w:name="Medium Grid 2 Accent 1" w:semiHidden="0" w:uiPriority="68" w:unhideWhenUsed="0"/>
+    <w:lsdException w:name="Medium Grid 3 Accent 1" w:semiHidden="0" w:uiPriority="69" w:unhideWhenUsed="0"/>
+    <w:lsdException w:name="Dark List Accent 1" w:semiHidden="0" w:uiPriority="70" w:unhideWhenUsed="0"/>
+    <w:lsdException w:name="Colorful Shading Accent 1" w:semiHidden="0" w:uiPriority="71" w:unhideWhenUsed="0"/>
+    <w:lsdException w:name="Colorful List Accent 1" w:semiHidden="0" w:uiPriority="72" w:unhideWhenUsed="0"/>
+    <w:lsdException w:name="Colorful Grid Accent 1" w:semiHidden="0" w:uiPriority="73" w:unhideWhenUsed="0"/>
+    <w:lsdException w:name="Light Shading Accent 2" w:semiHidden="0" w:uiPriority="60" w:unhideWhenUsed="0"/>
+    <w:lsdException w:name="Light List Accent 2" w:semiHidden="0" w:uiPriority="61" w:unhideWhenUsed="0"/>
+    <w:lsdException w:name="Light Grid Accent 2" w:semiHidden="0" w:uiPriority="62" w:unhideWhenUsed="0"/>
+    <w:lsdException w:name="Medium Shading 1 Accent 2" w:semiHidden="0" w:uiPriority="63" w:unhideWhenUsed="0"/>
+    <w:lsdException w:name="Medium Shading 2 Accent 2" w:semiHidden="0" w:uiPriority="64" w:unhideWhenUsed="0"/>
+    <w:lsdException w:name="Medium List 1 Accent 2" w:semiHidden="0" w:uiPriority="65" w:unhideWhenUsed="0"/>
+    <w:lsdException w:name="Medium List 2 Accent 2" w:semiHidden="0" w:uiPriority="66" w:unhideWhenUsed="0"/>
+    <w:lsdException w:name="Medium Grid 1 Accent 2" w:semiHidden="0" w:uiPriority="67" w:unhideWhenUsed="0"/>
+    <w:lsdException w:name="Medium Grid 2 Accent 2" w:semiHidden="0" w:uiPriority="68" w:unhideWhenUsed="0"/>
+    <w:lsdException w:name="Medium Grid 3 Accent 2" w:semiHidden="0" w:uiPriority="69" w:unhideWhenUsed="0"/>
+    <w:lsdException w:name="Dark List Accent 2" w:semiHidden="0" w:uiPriority="70" w:unhideWhenUsed="0"/>
+    <w:lsdException w:name="Colorful Shading Accent 2" w:semiHidden="0" w:uiPriority="71" w:unhideWhenUsed="0"/>
+    <w:lsdException w:name="Colorful List Accent 2" w:semiHidden="0" w:uiPriority="72" w:unhideWhenUsed="0"/>
+    <w:lsdException w:name="Colorful Grid Accent 2" w:semiHidden="0" w:uiPriority="73" w:unhideWhenUsed="0"/>
+    <w:lsdException w:name="Light Shading Accent 3" w:semiHidden="0" w:uiPriority="60" w:unhideWhenUsed="0"/>
+    <w:lsdException w:name="Light List Accent 3" w:semiHidden="0" w:uiPriority="61" w:unhideWhenUsed="0"/>
+    <w:lsdException w:name="Light Grid Accent 3" w:semiHidden="0" w:uiPriority="62" w:unhideWhenUsed="0"/>
+    <w:lsdException w:name="Medium Shading 1 Accent 3" w:semiHidden="0" w:uiPriority="63" w:unhideWhenUsed="0"/>
+    <w:lsdException w:name="Medium Shading 2 Accent 3" w:semiHidden="0" w:uiPriority="64" w:unhideWhenUsed="0"/>
+    <w:lsdException w:name="Medium List 1 Accent 3" w:semiHidden="0" w:uiPriority="65" w:unhideWhenUsed="0"/>
+    <w:lsdException w:name="Medium List 2 Accent 3" w:semiHidden="0" w:uiPriority="66" w:unhideWhenUsed="0"/>
+    <w:lsdException w:name="Medium Grid 1 Accent 3" w:semiHidden="0" w:uiPriority="67" w:unhideWhenUsed="0"/>
+    <w:lsdException w:name="Medium Grid 2 Accent 3" w:semiHidden="0" w:uiPriority="68" w:unhideWhenUsed="0"/>
+    <w:lsdException w:name="Medium Grid 3 Accent 3" w:semiHidden="0" w:uiPriority="69" w:unhideWhenUsed="0"/>
+    <w:lsdException w:name="Dark List Accent 3" w:semiHidden="0" w:uiPriority="70" w:unhideWhenUsed="0"/>
+    <w:lsdException w:name="Colorful Shading Accent 3" w:semiHidden="0" w:uiPriority="71" w:unhideWhenUsed="0"/>
+    <w:lsdException w:name="Colorful List Accent 3" w:semiHidden="0" w:uiPriority="72" w:unhideWhenUsed="0"/>
+    <w:lsdException w:name="Colorful Grid Accent 3" w:semiHidden="0" w:uiPriority="73" w:unhideWhenUsed="0"/>
+    <w:lsdException w:name="Light Shading Accent 4" w:semiHidden="0" w:uiPriority="60" w:unhideWhenUsed="0"/>
+    <w:lsdException w:name="Light List Accent 4" w:semiHidden="0" w:uiPriority="61" w:unhideWhenUsed="0"/>
+    <w:lsdException w:name="Light Grid Accent 4" w:semiHidden="0" w:uiPriority="62" w:unhideWhenUsed="0"/>
+    <w:lsdException w:name="Medium Shading 1 Accent 4" w:semiHidden="0" w:uiPriority="63" w:unhideWhenUsed="0"/>
+    <w:lsdException w:name="Medium Shading 2 Accent 4" w:semiHidden="0" w:uiPriority="64" w:unhideWhenUsed="0"/>
+    <w:lsdException w:name="Medium List 1 Accent 4" w:semiHidden="0" w:uiPriority="65" w:unhideWhenUsed="0"/>
+    <w:lsdException w:name="Medium List 2 Accent 4" w:semiHidden="0" w:uiPriority="66" w:unhideWhenUsed="0"/>
+    <w:lsdException w:name="Medium Grid 1 Accent 4" w:semiHidden="0" w:uiPriority="67" w:unhideWhenUsed="0"/>
+    <w:lsdException w:name="Medium Grid 2 Accent 4" w:semiHidden="0" w:uiPriority="68" w:unhideWhenUsed="0"/>
+    <w:lsdException w:name="Medium Grid 3 Accent 4" w:semiHidden="0" w:uiPriority="69" w:unhideWhenUsed="0"/>
+    <w:lsdException w:name="Dark List Accent 4" w:semiHidden="0" w:uiPriority="70" w:unhideWhenUsed="0"/>
+    <w:lsdException w:name="Colorful Shading Accent 4" w:semiHidden="0" w:uiPriority="71" w:unhideWhenUsed="0"/>
+    <w:lsdException w:name="Colorful List Accent 4" w:semiHidden="0" w:uiPriority="72" w:unhideWhenUsed="0"/>
+    <w:lsdException w:name="Colorful Grid Accent 4" w:semiHidden="0" w:uiPriority="73" w:unhideWhenUsed="0"/>
+    <w:lsdException w:name="Light Shading Accent 5" w:semiHidden="0" w:uiPriority="60" w:unhideWhenUsed="0"/>
+    <w:lsdException w:name="Light List Accent 5" w:semiHidden="0" w:uiPriority="61" w:unhideWhenUsed="0"/>
+    <w:lsdException w:name="Light Grid Accent 5" w:semiHidden="0" w:uiPriority="62" w:unhideWhenUsed="0"/>
+    <w:lsdException w:name="Medium Shading 1 Accent 5" w:semiHidden="0" w:uiPriority="63" w:unhideWhenUsed="0"/>
+    <w:lsdException w:name="Medium Shading 2 Accent 5" w:semiHidden="0" w:uiPriority="64" w:unhideWhenUsed="0"/>
+    <w:lsdException w:name="Medium List 1 Accent 5" w:semiHidden="0" w:uiPriority="65" w:unhideWhenUsed="0"/>
+    <w:lsdException w:name="Medium List 2 Accent 5" w:semiHidden="0" w:uiPriority="66" w:unhideWhenUsed="0"/>
+    <w:lsdException w:name="Medium Grid 1 Accent 5" w:semiHidden="0" w:uiPriority="67" w:unhideWhenUsed="0"/>
+    <w:lsdException w:name="Medium Grid 2 Accent 5" w:semiHidden="0" w:uiPriority="68" w:unhideWhenUsed="0"/>
+    <w:lsdException w:name="Medium Grid 3 Accent 5" w:semiHidden="0" w:uiPriority="69" w:unhideWhenUsed="0"/>
+    <w:lsdException w:name="Dark List Accent 5" w:semiHidden="0" w:uiPriority="70" w:unhideWhenUsed="0"/>
+    <w:lsdException w:name="Colorful Shading Accent 5" w:semiHidden="0" w:uiPriority="71" w:unhideWhenUsed="0"/>
+    <w:lsdException w:name="Colorful List Accent 5" w:semiHidden="0" w:uiPriority="72" w:unhideWhenUsed="0"/>
+    <w:lsdException w:name="Colorful Grid Accent 5" w:semiHidden="0" w:uiPriority="73" w:unhideWhenUsed="0"/>
+    <w:lsdException w:name="Light Shading Accent 6" w:semiHidden="0" w:uiPriority="60" w:unhideWhenUsed="0"/>
+    <w:lsdException w:name="Light List Accent 6" w:semiHidden="0" w:uiPriority="61" w:unhideWhenUsed="0"/>
+    <w:lsdException w:name="Light Grid Accent 6" w:semiHidden="0" w:uiPriority="62" w:unhideWhenUsed="0"/>
+    <w:lsdException w:name="Medium Shading 1 Accent 6" w:semiHidden="0" w:uiPriority="63" w:unhideWhenUsed="0"/>
+    <w:lsdException w:name="Medium Shading 2 Accent 6" w:semiHidden="0" w:uiPriority="64" w:unhideWhenUsed="0"/>
+    <w:lsdException w:name="Medium List 1 Accent 6" w:semiHidden="0" w:uiPriority="65" w:unhideWhenUsed="0"/>
+    <w:lsdException w:name="Medium List 2 Accent 6" w:semiHidden="0" w:uiPriority="66" w:unhideWhenUsed="0"/>
+    <w:lsdException w:name="Medium Grid 1 Accent 6" w:semiHidden="0" w:uiPriority="67" w:unhideWhenUsed="0"/>
+    <w:lsdException w:name="Medium Grid 2 Accent 6" w:semiHidden="0" w:uiPriority="68" w:unhideWhenUsed="0"/>
+    <w:lsdException w:name="Medium Grid 3 Accent 6" w:semiHidden="0" w:uiPriority="69" w:unhideWhenUsed="0"/>
+    <w:lsdException w:name="Dark List Accent 6" w:semiHidden="0" w:uiPriority="70" w:unhideWhenUsed="0"/>
+    <w:lsdException w:name="Colorful Shading Accent 6" w:semiHidden="0" w:uiPriority="71" w:unhideWhenUsed="0"/>
+    <w:lsdException w:name="Colorful List Accent 6" w:semiHidden="0" w:uiPriority="72" w:unhideWhenUsed="0"/>
+    <w:lsdException w:name="Colorful Grid Accent 6" w:semiHidden="0" w:uiPriority="73" w:unhideWhenUsed="0"/>
+    <w:lsdException w:name="Subtle Emphasis" w:semiHidden="0" w:uiPriority="19" w:unhideWhenUsed="0" w:qFormat="1"/>
+    <w:lsdException w:name="Intense Emphasis" w:semiHidden="0" w:uiPriority="21" w:unhideWhenUsed="0" w:qFormat="1"/>
+    <w:lsdException w:name="Subtle Reference" w:semiHidden="0" w:uiPriority="31" w:unhideWhenUsed="0" w:qFormat="1"/>
+    <w:lsdException w:name="Intense Reference" w:semiHidden="0" w:uiPriority="32" w:unhideWhenUsed="0" w:qFormat="1"/>
+    <w:lsdException w:name="Book Title" w:semiHidden="0" w:uiPriority="33" w:unhideWhenUsed="0" w:qFormat="1"/>
+    <w:lsdException w:name="Bibliography" w:uiPriority="37"/>
+    <w:lsdException w:name="TOC Heading" w:uiPriority="39" w:qFormat="1"/>
+  </w:latentStyles>
+  <w:style w:type="paragraph" w:default="1" w:styleId="Normal">
+    <w:name w:val="Normal"/>
+    <w:qFormat/>
+    <w:rsid w:val="00610D01"/>
+  </w:style>
+  <w:style w:type="character" w:default="1" w:styleId="Policepardfaut">
+    <w:name w:val="Default Paragraph Font"/>
+    <w:uiPriority w:val="1"/>
+    <w:semiHidden/>
+    <w:unhideWhenUsed/>
+  </w:style>
+  <w:style w:type="table" w:default="1" w:styleId="TableauNormal">
+    <w:name w:val="Normal Table"/>
+    <w:uiPriority w:val="99"/>
+    <w:semiHidden/>
+    <w:unhideWhenUsed/>
+    <w:tblPr>
+      <w:tblInd w:w="0" w:type="dxa"/>
+      <w:tblCellMar>
+        <w:top w:w="0" w:type="dxa"/>
+        <w:left w:w="108" w:type="dxa"/>
+        <w:bottom w:w="0" w:type="dxa"/>
+        <w:right w:w="108" w:type="dxa"/>
+      </w:tblCellMar>
+    </w:tblPr>
+  </w:style>
+  <w:style w:type="numbering" w:default="1" w:styleId="Aucuneliste">
+    <w:name w:val="No List"/>
+    <w:uiPriority w:val="99"/>
+    <w:semiHidden/>
+    <w:unhideWhenUsed/>
+  </w:style>
+  <w:style w:type="paragraph" w:styleId="Sansinterligne">
+    <w:name w:val="No Spacing"/>
+    <w:uiPriority w:val="1"/>
+    <w:qFormat/>
+    <w:rsid w:val="00610D01"/>
+    <w:pPr>
+      <w:spacing w:after="0" w:line="240" w:lineRule="auto"/>
+    </w:pPr>
+  </w:style>
+  <w:style w:type="paragraph" w:styleId="En-tte">
+    <w:name w:val="header"/>
+    <w:basedOn w:val="Normal"/>
+    <w:link w:val="En-tteCar"/>
+    <w:uiPriority w:val="99"/>
+    <w:unhideWhenUsed/>
+    <w:rsid w:val="00E35E73"/>
+    <w:pPr>
+      <w:tabs>
+        <w:tab w:val="center" w:pos="4320"/>
+        <w:tab w:val="right" w:pos="8640"/>
+      </w:tabs>
+      <w:spacing w:after="0" w:line="240" w:lineRule="auto"/>
+    </w:pPr>
+  </w:style>
+  <w:style w:type="character" w:customStyle="1" w:styleId="En-tteCar">
+    <w:name w:val="En-tête Car"/>
+    <w:basedOn w:val="Policepardfaut"/>
+    <w:link w:val="En-tte"/>
+    <w:uiPriority w:val="99"/>
+    <w:rsid w:val="00E35E73"/>
+  </w:style>
+  <w:style w:type="paragraph" w:styleId="Pieddepage">
+    <w:name w:val="footer"/>
+    <w:basedOn w:val="Normal"/>
+    <w:link w:val="PieddepageCar"/>
+    <w:uiPriority w:val="99"/>
+    <w:unhideWhenUsed/>
+    <w:rsid w:val="00E35E73"/>
+    <w:pPr>
+      <w:tabs>
+        <w:tab w:val="center" w:pos="4320"/>
+        <w:tab w:val="right" w:pos="8640"/>
+      </w:tabs>
+      <w:spacing w:after="0" w:line="240" w:lineRule="auto"/>
+    </w:pPr>
+  </w:style>
+  <w:style w:type="character" w:customStyle="1" w:styleId="PieddepageCar">
+    <w:name w:val="Pied de page Car"/>
+    <w:basedOn w:val="Policepardfaut"/>
+    <w:link w:val="Pieddepage"/>
+    <w:uiPriority w:val="99"/>
+    <w:rsid w:val="00E35E73"/>
+  </w:style>
+  <w:style w:type="paragraph" w:styleId="Paragraphedeliste">
+    <w:name w:val="List Paragraph"/>
+    <w:basedOn w:val="Normal"/>
+    <w:uiPriority w:val="34"/>
+    <w:qFormat/>
+    <w:rsid w:val="00043EBA"/>
+    <w:pPr>
+      <w:ind w:left="720"/>
+      <w:contextualSpacing/>
+    </w:pPr>
+  </w:style>
+  <w:style w:type="paragraph" w:styleId="Textedebulles">
+    <w:name w:val="Balloon Text"/>
+    <w:basedOn w:val="Normal"/>
+    <w:link w:val="TextedebullesCar"/>
+    <w:uiPriority w:val="99"/>
+    <w:semiHidden/>
+    <w:unhideWhenUsed/>
+    <w:rsid w:val="00473DCD"/>
+    <w:pPr>
+      <w:spacing w:after="0" w:line="240" w:lineRule="auto"/>
+    </w:pPr>
+    <w:rPr>
+      <w:rFonts w:ascii="Tahoma" w:hAnsi="Tahoma" w:cs="Tahoma"/>
+      <w:sz w:val="16"/>
+      <w:szCs w:val="16"/>
+    </w:rPr>
+  </w:style>
+  <w:style w:type="character" w:customStyle="1" w:styleId="TextedebullesCar">
+    <w:name w:val="Texte de bulles Car"/>
+    <w:basedOn w:val="Policepardfaut"/>
+    <w:link w:val="Textedebulles"/>
+    <w:uiPriority w:val="99"/>
+    <w:semiHidden/>
+    <w:rsid w:val="00473DCD"/>
+    <w:rPr>
+      <w:rFonts w:ascii="Tahoma" w:hAnsi="Tahoma" w:cs="Tahoma"/>
+      <w:sz w:val="16"/>
+      <w:szCs w:val="16"/>
+    </w:rPr>
+  </w:style>
+  <w:style w:type="table" w:styleId="Grilledutableau">
+    <w:name w:val="Table Grid"/>
+    <w:basedOn w:val="TableauNormal"/>
     <w:uiPriority w:val="59"/>
     <w:rsid w:val="00180C2C"/>
     <w:pPr>
@@ -6284,7 +7178,7 @@
 </file>
 
 <file path=customXml/itemProps1.xml><?xml version="1.0" encoding="utf-8"?>
-<ds:datastoreItem xmlns:ds="http://schemas.openxmlformats.org/officeDocument/2006/customXml" ds:itemID="{EDB1D879-CF79-4C3E-A22C-88741DC8AE13}">
+<ds:datastoreItem xmlns:ds="http://schemas.openxmlformats.org/officeDocument/2006/customXml" ds:itemID="{471FA45A-9F71-47F5-AB67-FCE18EC1F1FF}">
   <ds:schemaRefs>
     <ds:schemaRef ds:uri="http://schemas.openxmlformats.org/officeDocument/2006/bibliography"/>
   </ds:schemaRefs>

</xml_diff>